<commit_message>
Work up to pg 40 in ISL
</commit_message>
<xml_diff>
--- a/Stats/ISL/Ch2_StatisticalLearning/Ch2.docx
+++ b/Stats/ISL/Ch2_StatisticalLearning/Ch2.docx
@@ -6,8 +6,6 @@
       <w:r>
         <w:t>Ch 2</w:t>
       </w:r>
-      <w:bookmarkStart w:id="0" w:name="_GoBack"/>
-      <w:bookmarkEnd w:id="0"/>
     </w:p>
     <w:p>
       <w:pPr>
@@ -27,16 +25,7 @@
         <w:ind w:left="720"/>
       </w:pPr>
       <w:r>
-        <w:t>The dataset contains sales (in thousands of units) of a product over 200 different markets w/ advertising budgets</w:t>
-      </w:r>
-      <w:r>
-        <w:t xml:space="preserve"> </w:t>
-      </w:r>
-      <w:r>
-        <w:t>for different channels/media.</w:t>
-      </w:r>
-      <w:r>
-        <w:t xml:space="preserve"> </w:t>
+        <w:t xml:space="preserve">The dataset contains sales (in thousands of units) of a product over 200 different markets w/ advertising budgets for different channels/media. </w:t>
       </w:r>
     </w:p>
     <w:p>
@@ -49,13 +38,7 @@
         <w:ind w:left="720"/>
       </w:pPr>
       <w:r>
-        <w:t>It is not possible for our client to directly increase sales of the product. On the other hand, they can control</w:t>
-      </w:r>
-      <w:r>
-        <w:t xml:space="preserve"> </w:t>
-      </w:r>
-      <w:r>
-        <w:t xml:space="preserve">the advertising expenditure in each of the 3 channels. </w:t>
+        <w:t xml:space="preserve">It is not possible for our client to directly increase sales of the product. On the other hand, they can control the advertising expenditure in each of the 3 channels. </w:t>
       </w:r>
     </w:p>
     <w:p>
@@ -81,13 +64,7 @@
         <w:ind w:left="720"/>
       </w:pPr>
       <w:r>
-        <w:t>In other words, our goal is to develop an accurate model</w:t>
-      </w:r>
-      <w:r>
-        <w:t xml:space="preserve"> </w:t>
-      </w:r>
-      <w:r>
-        <w:t xml:space="preserve">that can be used to predict sales </w:t>
+        <w:t xml:space="preserve">In other words, our goal is to develop an accurate model that can be used to predict sales </w:t>
       </w:r>
       <w:proofErr w:type="gramStart"/>
       <w:r>
@@ -95,10 +72,7 @@
       </w:r>
       <w:proofErr w:type="gramEnd"/>
       <w:r>
-        <w:t xml:space="preserve"> the </w:t>
-      </w:r>
-      <w:r>
-        <w:t>3 channels advertising budgets.</w:t>
+        <w:t xml:space="preserve"> the 3 channels advertising budgets.</w:t>
       </w:r>
     </w:p>
     <w:p>
@@ -117,13 +91,7 @@
         <w:t>Quantitative response variable</w:t>
       </w:r>
       <w:r>
-        <w:t xml:space="preserve"> Y = Sale</w:t>
-      </w:r>
-      <w:r>
-        <w:t xml:space="preserve">s, then </w:t>
-      </w:r>
-      <w:r>
-        <w:t xml:space="preserve">with 3 </w:t>
+        <w:t xml:space="preserve"> Y = Sales, then with 3 </w:t>
       </w:r>
       <w:r>
         <w:rPr>
@@ -145,13 +113,7 @@
         <w:ind w:left="720"/>
       </w:pPr>
       <w:r>
-        <w:t xml:space="preserve">We </w:t>
-      </w:r>
-      <w:r>
-        <w:t>assume some relationship written as</w:t>
-      </w:r>
-      <w:r>
-        <w:t xml:space="preserve"> </w:t>
+        <w:t xml:space="preserve">We assume some relationship written as </w:t>
       </w:r>
       <w:r>
         <w:rPr>
@@ -176,7 +138,99 @@
           <w:b/>
           <w:sz w:val="32"/>
         </w:rPr>
-        <w:t>ε</w:t>
+        <w:t xml:space="preserve">ε </w:t>
+      </w:r>
+      <w:r>
+        <w:t xml:space="preserve">= epsilon/error w/ mean = 0 and is </w:t>
+      </w:r>
+      <w:r>
+        <w:rPr>
+          <w:i/>
+        </w:rPr>
+        <w:t>independent of X</w:t>
+      </w:r>
+    </w:p>
+    <w:p>
+      <w:pPr>
+        <w:pStyle w:val="ListBullet"/>
+      </w:pPr>
+      <w:r>
+        <w:t xml:space="preserve">We are estimating Y based on given X values/points. </w:t>
+      </w:r>
+    </w:p>
+    <w:p>
+      <w:pPr>
+        <w:pStyle w:val="ListBullet"/>
+      </w:pPr>
+      <w:r>
+        <w:t>The errors in our predictions vs. actual values should have a mean = 0.</w:t>
+      </w:r>
+    </w:p>
+    <w:p>
+      <w:pPr>
+        <w:pStyle w:val="ListBullet"/>
+      </w:pPr>
+      <w:r>
+        <w:rPr>
+          <w:b/>
+        </w:rPr>
+        <w:t>Statistical learning</w:t>
+      </w:r>
+      <w:r>
+        <w:t xml:space="preserve"> refers to a set of approaches for estimating f</w:t>
+      </w:r>
+    </w:p>
+    <w:p>
+      <w:pPr>
+        <w:pStyle w:val="ListBullet"/>
+      </w:pPr>
+      <w:r>
+        <w:t>2 main reasons to estimate f:</w:t>
+      </w:r>
+    </w:p>
+    <w:p>
+      <w:pPr>
+        <w:pStyle w:val="ListBullet"/>
+        <w:tabs>
+          <w:tab w:val="clear" w:pos="360"/>
+          <w:tab w:val="num" w:pos="720"/>
+        </w:tabs>
+        <w:ind w:left="720"/>
+        <w:rPr>
+          <w:u w:val="single"/>
+        </w:rPr>
+      </w:pPr>
+      <w:r>
+        <w:rPr>
+          <w:u w:val="single"/>
+        </w:rPr>
+        <w:t>Prediction</w:t>
+      </w:r>
+    </w:p>
+    <w:p>
+      <w:pPr>
+        <w:pStyle w:val="ListBullet"/>
+        <w:tabs>
+          <w:tab w:val="clear" w:pos="360"/>
+          <w:tab w:val="num" w:pos="1080"/>
+        </w:tabs>
+        <w:ind w:left="1080"/>
+      </w:pPr>
+      <w:r>
+        <w:t>may have X values readily available, but cannot easily obtain Y values</w:t>
+      </w:r>
+    </w:p>
+    <w:p>
+      <w:pPr>
+        <w:pStyle w:val="ListBullet"/>
+        <w:tabs>
+          <w:tab w:val="clear" w:pos="360"/>
+          <w:tab w:val="num" w:pos="1080"/>
+        </w:tabs>
+        <w:ind w:left="1080"/>
+      </w:pPr>
+      <w:r>
+        <w:t xml:space="preserve">Since </w:t>
       </w:r>
       <w:r>
         <w:rPr>
@@ -184,88 +238,69 @@
           <w:b/>
           <w:sz w:val="32"/>
         </w:rPr>
-        <w:t xml:space="preserve"> </w:t>
-      </w:r>
-      <w:r>
-        <w:t>= e</w:t>
-      </w:r>
-      <w:r>
-        <w:t>psilon/error w/ mean = 0 and is</w:t>
-      </w:r>
-      <w:r>
-        <w:t xml:space="preserve"> </w:t>
-      </w:r>
-      <w:r>
-        <w:rPr>
-          <w:i/>
-        </w:rPr>
-        <w:t>independent of X</w:t>
-      </w:r>
-    </w:p>
-    <w:p>
-      <w:pPr>
-        <w:pStyle w:val="ListBullet"/>
-      </w:pPr>
-      <w:r>
-        <w:t xml:space="preserve">We are estimating Y based on given X values/points. </w:t>
-      </w:r>
-    </w:p>
-    <w:p>
-      <w:pPr>
-        <w:pStyle w:val="ListBullet"/>
-      </w:pPr>
-      <w:r>
-        <w:t>The errors in our predictions vs. actual values should have</w:t>
-      </w:r>
-      <w:r>
-        <w:t xml:space="preserve"> </w:t>
-      </w:r>
-      <w:r>
-        <w:t>a mean = 0.</w:t>
-      </w:r>
-    </w:p>
-    <w:p>
-      <w:pPr>
-        <w:pStyle w:val="ListBullet"/>
-      </w:pPr>
+        <w:t>ε</w:t>
+      </w:r>
+      <w:r>
+        <w:t xml:space="preserve"> averages to 0, we can predict with w/ </w:t>
+      </w:r>
+      <w:r>
+        <w:rPr>
+          <w:rFonts w:cstheme="minorHAnsi"/>
+        </w:rPr>
+        <w:t>Ŷ</w:t>
+      </w:r>
+      <w:r>
+        <w:t xml:space="preserve"> = ˆf (X)</w:t>
+      </w:r>
+    </w:p>
+    <w:p>
+      <w:pPr>
+        <w:pStyle w:val="ListBullet"/>
+        <w:tabs>
+          <w:tab w:val="clear" w:pos="360"/>
+          <w:tab w:val="num" w:pos="1080"/>
+        </w:tabs>
+        <w:ind w:left="1080"/>
+      </w:pPr>
+      <w:r>
+        <w:t>ˆf is usually a black box, provided it yields accurate predictions for Y</w:t>
+      </w:r>
+    </w:p>
+    <w:p>
+      <w:pPr>
+        <w:pStyle w:val="ListBullet"/>
+        <w:tabs>
+          <w:tab w:val="clear" w:pos="360"/>
+          <w:tab w:val="num" w:pos="1080"/>
+        </w:tabs>
+        <w:ind w:left="1080"/>
+      </w:pPr>
+      <w:r>
+        <w:t xml:space="preserve">Accuracy of </w:t>
+      </w:r>
+      <w:r>
+        <w:rPr>
+          <w:rFonts w:cstheme="minorHAnsi"/>
+        </w:rPr>
+        <w:t>Ŷ</w:t>
+      </w:r>
+      <w:r>
+        <w:t xml:space="preserve"> in relation to Y depends on </w:t>
+      </w:r>
       <w:r>
         <w:rPr>
           <w:b/>
         </w:rPr>
-        <w:t>Statistical learning</w:t>
-      </w:r>
-      <w:r>
-        <w:t xml:space="preserve"> refers to a set</w:t>
-      </w:r>
-      <w:r>
-        <w:t xml:space="preserve"> of approaches for estimating f</w:t>
-      </w:r>
-    </w:p>
-    <w:p>
-      <w:pPr>
-        <w:pStyle w:val="ListBullet"/>
-      </w:pPr>
-      <w:r>
-        <w:t>2 main reasons to estimate f:</w:t>
-      </w:r>
-    </w:p>
-    <w:p>
-      <w:pPr>
-        <w:pStyle w:val="ListBullet"/>
-        <w:tabs>
-          <w:tab w:val="clear" w:pos="360"/>
-          <w:tab w:val="num" w:pos="720"/>
-        </w:tabs>
-        <w:ind w:left="720"/>
-        <w:rPr>
-          <w:u w:val="single"/>
-        </w:rPr>
-      </w:pPr>
-      <w:r>
-        <w:rPr>
-          <w:u w:val="single"/>
-        </w:rPr>
-        <w:t>Prediction</w:t>
+        <w:t xml:space="preserve">reducible error </w:t>
+      </w:r>
+      <w:r>
+        <w:t xml:space="preserve">and </w:t>
+      </w:r>
+      <w:r>
+        <w:rPr>
+          <w:b/>
+        </w:rPr>
+        <w:t>irreducible error</w:t>
       </w:r>
     </w:p>
     <w:p>
@@ -278,19 +313,15 @@
         <w:ind w:left="1080"/>
       </w:pPr>
       <w:r>
-        <w:t xml:space="preserve">may have </w:t>
-      </w:r>
-      <w:r>
-        <w:t xml:space="preserve">X </w:t>
-      </w:r>
-      <w:r>
-        <w:t>values readily available, but cannot easily obtai</w:t>
-      </w:r>
-      <w:r>
-        <w:t xml:space="preserve">n Y </w:t>
-      </w:r>
-      <w:r>
-        <w:t>values</w:t>
+        <w:t xml:space="preserve">ˆf will generally not be a perfect estimate </w:t>
+      </w:r>
+      <w:proofErr w:type="spellStart"/>
+      <w:r>
+        <w:t>of f</w:t>
+      </w:r>
+      <w:proofErr w:type="spellEnd"/>
+      <w:r>
+        <w:t>, and the error in this estimate is the reducible one</w:t>
       </w:r>
     </w:p>
     <w:p>
@@ -303,7 +334,33 @@
         <w:ind w:left="1080"/>
       </w:pPr>
       <w:r>
-        <w:t xml:space="preserve">Since </w:t>
+        <w:t>We can potentially improve the accuracy of ˆf via the most appropriate statistical learning technique</w:t>
+      </w:r>
+    </w:p>
+    <w:p>
+      <w:pPr>
+        <w:pStyle w:val="ListBullet"/>
+        <w:tabs>
+          <w:tab w:val="clear" w:pos="360"/>
+          <w:tab w:val="num" w:pos="1080"/>
+        </w:tabs>
+        <w:ind w:left="1080"/>
+      </w:pPr>
+      <w:r>
+        <w:t>Even if we found the "perfect" estimate of f, we would still have error because b/c Y is also</w:t>
+      </w:r>
+    </w:p>
+    <w:p>
+      <w:pPr>
+        <w:pStyle w:val="ListBullet"/>
+        <w:tabs>
+          <w:tab w:val="clear" w:pos="360"/>
+          <w:tab w:val="num" w:pos="1080"/>
+        </w:tabs>
+        <w:ind w:left="1080"/>
+      </w:pPr>
+      <w:r>
+        <w:t xml:space="preserve">a function of </w:t>
       </w:r>
       <w:r>
         <w:rPr>
@@ -314,25 +371,7 @@
         <w:t>ε</w:t>
       </w:r>
       <w:r>
-        <w:t xml:space="preserve"> averages to 0, we can predict with w/ </w:t>
-      </w:r>
-      <w:r>
-        <w:rPr>
-          <w:rFonts w:cstheme="minorHAnsi"/>
-        </w:rPr>
-        <w:t>Ŷ</w:t>
-      </w:r>
-      <w:r>
-        <w:t xml:space="preserve"> </w:t>
-      </w:r>
-      <w:r>
-        <w:t>= ˆf</w:t>
-      </w:r>
-      <w:r>
-        <w:t xml:space="preserve"> (X</w:t>
-      </w:r>
-      <w:r>
-        <w:t>)</w:t>
+        <w:t>, which cannot be predicted with X, by definition</w:t>
       </w:r>
     </w:p>
     <w:p>
@@ -345,149 +384,7 @@
         <w:ind w:left="1080"/>
       </w:pPr>
       <w:r>
-        <w:t>ˆf</w:t>
-      </w:r>
-      <w:r>
-        <w:t xml:space="preserve"> is </w:t>
-      </w:r>
-      <w:r>
-        <w:t xml:space="preserve">usually a black box, provided it yields </w:t>
-      </w:r>
-      <w:r>
-        <w:t>accurate predictions for Y</w:t>
-      </w:r>
-    </w:p>
-    <w:p>
-      <w:pPr>
-        <w:pStyle w:val="ListBullet"/>
-        <w:tabs>
-          <w:tab w:val="clear" w:pos="360"/>
-          <w:tab w:val="num" w:pos="1080"/>
-        </w:tabs>
-        <w:ind w:left="1080"/>
-      </w:pPr>
-      <w:r>
-        <w:t xml:space="preserve">Accuracy </w:t>
-      </w:r>
-      <w:r>
-        <w:t>of</w:t>
-      </w:r>
-      <w:r>
-        <w:t xml:space="preserve"> </w:t>
-      </w:r>
-      <w:r>
-        <w:rPr>
-          <w:rFonts w:cstheme="minorHAnsi"/>
-        </w:rPr>
-        <w:t>Ŷ</w:t>
-      </w:r>
-      <w:r>
-        <w:t xml:space="preserve"> in relation to Y</w:t>
-      </w:r>
-      <w:r>
-        <w:t xml:space="preserve"> depends on </w:t>
-      </w:r>
-      <w:r>
-        <w:rPr>
-          <w:b/>
-        </w:rPr>
-        <w:t xml:space="preserve">reducible error </w:t>
-      </w:r>
-      <w:r>
-        <w:t xml:space="preserve">and </w:t>
-      </w:r>
-      <w:r>
-        <w:rPr>
-          <w:b/>
-        </w:rPr>
-        <w:t>irreducible error</w:t>
-      </w:r>
-    </w:p>
-    <w:p>
-      <w:pPr>
-        <w:pStyle w:val="ListBullet"/>
-        <w:tabs>
-          <w:tab w:val="clear" w:pos="360"/>
-          <w:tab w:val="num" w:pos="1080"/>
-        </w:tabs>
-        <w:ind w:left="1080"/>
-      </w:pPr>
-      <w:r>
-        <w:t xml:space="preserve">ˆf will generally not be a perfect estimate </w:t>
-      </w:r>
-      <w:proofErr w:type="spellStart"/>
-      <w:r>
-        <w:t>of f</w:t>
-      </w:r>
-      <w:proofErr w:type="spellEnd"/>
-      <w:r>
-        <w:t xml:space="preserve">, and the error in this estimate is </w:t>
-      </w:r>
-      <w:r>
-        <w:t>the reducible one</w:t>
-      </w:r>
-    </w:p>
-    <w:p>
-      <w:pPr>
-        <w:pStyle w:val="ListBullet"/>
-        <w:tabs>
-          <w:tab w:val="clear" w:pos="360"/>
-          <w:tab w:val="num" w:pos="1080"/>
-        </w:tabs>
-        <w:ind w:left="1080"/>
-      </w:pPr>
-      <w:r>
-        <w:t>We can potentially improve the accuracy of ˆf</w:t>
-      </w:r>
-      <w:r>
-        <w:t xml:space="preserve"> </w:t>
-      </w:r>
-      <w:r>
-        <w:t xml:space="preserve">via the most appropriate </w:t>
-      </w:r>
-      <w:r>
-        <w:t xml:space="preserve">statistical </w:t>
-      </w:r>
-      <w:r>
-        <w:t>learning technique</w:t>
-      </w:r>
-    </w:p>
-    <w:p>
-      <w:pPr>
-        <w:pStyle w:val="ListBullet"/>
-        <w:tabs>
-          <w:tab w:val="clear" w:pos="360"/>
-          <w:tab w:val="num" w:pos="1080"/>
-        </w:tabs>
-        <w:ind w:left="1080"/>
-      </w:pPr>
-      <w:r>
-        <w:t>Even if we found the "perfect" estimate</w:t>
-      </w:r>
-      <w:r>
-        <w:t xml:space="preserve"> of f</w:t>
-      </w:r>
-      <w:r>
-        <w:t xml:space="preserve">, we would still have error because </w:t>
-      </w:r>
-      <w:r>
-        <w:t xml:space="preserve">b/c </w:t>
-      </w:r>
-      <w:r>
-        <w:t>Y is also</w:t>
-      </w:r>
-    </w:p>
-    <w:p>
-      <w:pPr>
-        <w:pStyle w:val="ListBullet"/>
-        <w:tabs>
-          <w:tab w:val="clear" w:pos="360"/>
-          <w:tab w:val="num" w:pos="1080"/>
-        </w:tabs>
-        <w:ind w:left="1080"/>
-      </w:pPr>
-      <w:r>
-        <w:t xml:space="preserve">a function of </w:t>
+        <w:t xml:space="preserve">Therefore, variability in </w:t>
       </w:r>
       <w:r>
         <w:rPr>
@@ -498,7 +395,7 @@
         <w:t>ε</w:t>
       </w:r>
       <w:r>
-        <w:t>, which cannot be predicted with X, by definition</w:t>
+        <w:t xml:space="preserve"> also affects prediction accuracy, and is the irreducible error</w:t>
       </w:r>
     </w:p>
     <w:p>
@@ -510,12 +407,6 @@
         </w:tabs>
         <w:ind w:left="1080"/>
       </w:pPr>
-      <w:r>
-        <w:t xml:space="preserve">Therefore, </w:t>
-      </w:r>
-      <w:r>
-        <w:t xml:space="preserve">variability in </w:t>
-      </w:r>
       <w:r>
         <w:rPr>
           <w:rFonts w:cstheme="minorHAnsi"/>
@@ -525,16 +416,7 @@
         <w:t>ε</w:t>
       </w:r>
       <w:r>
-        <w:t xml:space="preserve"> </w:t>
-      </w:r>
-      <w:r>
-        <w:t xml:space="preserve">also affects prediction accuracy, and is the </w:t>
-      </w:r>
-      <w:r>
-        <w:t xml:space="preserve">irreducible </w:t>
-      </w:r>
-      <w:r>
-        <w:t>error</w:t>
+        <w:t xml:space="preserve"> may contain unmeasured variables useful in predicting Y, and since we do not measure them, we cannot use them in f to predict Y</w:t>
       </w:r>
     </w:p>
     <w:p>
@@ -555,46 +437,7 @@
         <w:t>ε</w:t>
       </w:r>
       <w:r>
-        <w:t xml:space="preserve"> </w:t>
-      </w:r>
-      <w:r>
-        <w:t xml:space="preserve">may contain </w:t>
-      </w:r>
-      <w:r>
-        <w:t>unmeasured</w:t>
-      </w:r>
-      <w:r>
-        <w:t xml:space="preserve"> variables useful in predicting Y, and since we do not measure them, we cannot use them in f to predict Y</w:t>
-      </w:r>
-    </w:p>
-    <w:p>
-      <w:pPr>
-        <w:pStyle w:val="ListBullet"/>
-        <w:tabs>
-          <w:tab w:val="clear" w:pos="360"/>
-          <w:tab w:val="num" w:pos="1080"/>
-        </w:tabs>
-        <w:ind w:left="1080"/>
-      </w:pPr>
-      <w:r>
-        <w:rPr>
-          <w:rFonts w:cstheme="minorHAnsi"/>
-          <w:b/>
-          <w:sz w:val="32"/>
-        </w:rPr>
-        <w:t>ε</w:t>
-      </w:r>
-      <w:r>
-        <w:t xml:space="preserve"> </w:t>
-      </w:r>
-      <w:r>
-        <w:t>may also carry unmeasurable variation (variation in drug manufacturing or in how</w:t>
-      </w:r>
-      <w:r>
-        <w:t xml:space="preserve"> </w:t>
-      </w:r>
-      <w:r>
-        <w:t>a patient is feeling may vary the risk of an adverse reaction)</w:t>
+        <w:t xml:space="preserve"> may also carry unmeasurable variation (variation in drug manufacturing or in how a patient is feeling may vary the risk of an adverse reaction)</w:t>
       </w:r>
     </w:p>
     <w:p>
@@ -1025,9 +868,2113 @@
       </w:r>
     </w:p>
     <w:p>
-      <w:r>
-        <w:t>'</w:t>
-      </w:r>
+      <w:pPr>
+        <w:pStyle w:val="ListBullet"/>
+        <w:numPr>
+          <w:ilvl w:val="0"/>
+          <w:numId w:val="0"/>
+        </w:numPr>
+        <w:ind w:left="360" w:hanging="360"/>
+      </w:pPr>
+    </w:p>
+    <w:p>
+      <w:pPr>
+        <w:pStyle w:val="ListBullet"/>
+      </w:pPr>
+      <w:r>
+        <w:t>M</w:t>
+      </w:r>
+      <w:r>
+        <w:t>any linear and non-linear approaches</w:t>
+      </w:r>
+      <w:r>
+        <w:t xml:space="preserve"> for estimating </w:t>
+      </w:r>
+      <w:r>
+        <w:t>generally share certain characteristics.</w:t>
+      </w:r>
+      <w:r>
+        <w:t xml:space="preserve"> </w:t>
+      </w:r>
+    </w:p>
+    <w:p>
+      <w:pPr>
+        <w:pStyle w:val="ListBullet"/>
+      </w:pPr>
+      <w:r>
+        <w:t>x(</w:t>
+      </w:r>
+      <w:proofErr w:type="spellStart"/>
+      <w:proofErr w:type="gramStart"/>
+      <w:r>
+        <w:t>i,j</w:t>
+      </w:r>
+      <w:proofErr w:type="spellEnd"/>
+      <w:proofErr w:type="gramEnd"/>
+      <w:r>
+        <w:t xml:space="preserve">) is the value of the </w:t>
+      </w:r>
+      <w:proofErr w:type="spellStart"/>
+      <w:r>
+        <w:t>jth</w:t>
+      </w:r>
+      <w:proofErr w:type="spellEnd"/>
+      <w:r>
+        <w:t xml:space="preserve"> predictor for the </w:t>
+      </w:r>
+      <w:proofErr w:type="spellStart"/>
+      <w:r>
+        <w:t>ith</w:t>
+      </w:r>
+      <w:proofErr w:type="spellEnd"/>
+      <w:r>
+        <w:t xml:space="preserve"> observation, and y(</w:t>
+      </w:r>
+      <w:proofErr w:type="spellStart"/>
+      <w:r>
+        <w:t>i</w:t>
+      </w:r>
+      <w:proofErr w:type="spellEnd"/>
+      <w:r>
+        <w:t xml:space="preserve">) is the outcome value for </w:t>
+      </w:r>
+      <w:proofErr w:type="spellStart"/>
+      <w:r>
+        <w:t>i</w:t>
+      </w:r>
+      <w:proofErr w:type="spellEnd"/>
+    </w:p>
+    <w:p>
+      <w:pPr>
+        <w:pStyle w:val="ListBullet"/>
+      </w:pPr>
+      <w:r>
+        <w:t xml:space="preserve">Training data therefore consists of </w:t>
+      </w:r>
+      <w:proofErr w:type="gramStart"/>
+      <w:r>
+        <w:t>{ (</w:t>
+      </w:r>
+      <w:proofErr w:type="gramEnd"/>
+      <w:r>
+        <w:t>x1,y1),…..(x(n),y(n) } where x(</w:t>
+      </w:r>
+      <w:proofErr w:type="spellStart"/>
+      <w:r>
+        <w:t>i</w:t>
+      </w:r>
+      <w:proofErr w:type="spellEnd"/>
+      <w:r>
+        <w:t xml:space="preserve">) = { xi1, xi2, ….. </w:t>
+      </w:r>
+      <w:proofErr w:type="spellStart"/>
+      <w:r>
+        <w:t>xij</w:t>
+      </w:r>
+      <w:proofErr w:type="spellEnd"/>
+      <w:r>
+        <w:t>)</w:t>
+      </w:r>
+    </w:p>
+    <w:p>
+      <w:pPr>
+        <w:pStyle w:val="ListBullet"/>
+      </w:pPr>
+      <w:r>
+        <w:t xml:space="preserve">Want to apply a statistical learning method to </w:t>
+      </w:r>
+      <w:proofErr w:type="spellStart"/>
+      <w:r>
+        <w:t>estimtate</w:t>
+      </w:r>
+      <w:proofErr w:type="spellEnd"/>
+      <w:r>
+        <w:t xml:space="preserve"> an </w:t>
+      </w:r>
+      <w:proofErr w:type="spellStart"/>
+      <w:r>
+        <w:t>unkonw</w:t>
+      </w:r>
+      <w:proofErr w:type="spellEnd"/>
+      <w:r>
+        <w:t xml:space="preserve"> function </w:t>
+      </w:r>
+      <w:proofErr w:type="spellStart"/>
+      <w:r>
+        <w:t>f</w:t>
+      </w:r>
+      <w:proofErr w:type="spellEnd"/>
+      <w:r>
+        <w:t xml:space="preserve"> such that Y = f^(X) for any observation (</w:t>
+      </w:r>
+      <w:proofErr w:type="gramStart"/>
+      <w:r>
+        <w:t>X,Y</w:t>
+      </w:r>
+      <w:proofErr w:type="gramEnd"/>
+      <w:r>
+        <w:t>)</w:t>
+      </w:r>
+    </w:p>
+    <w:p>
+      <w:pPr>
+        <w:pStyle w:val="ListBullet"/>
+      </w:pPr>
+      <w:r>
+        <w:t xml:space="preserve">Most statistical learning methods for this task can be characterized as </w:t>
+      </w:r>
+      <w:r>
+        <w:rPr>
+          <w:b/>
+        </w:rPr>
+        <w:t xml:space="preserve">parametric </w:t>
+      </w:r>
+      <w:r>
+        <w:t xml:space="preserve">or </w:t>
+      </w:r>
+      <w:r>
+        <w:rPr>
+          <w:b/>
+        </w:rPr>
+        <w:t>non-parametric</w:t>
+      </w:r>
+    </w:p>
+    <w:p>
+      <w:pPr>
+        <w:pStyle w:val="ListBullet"/>
+        <w:numPr>
+          <w:ilvl w:val="0"/>
+          <w:numId w:val="0"/>
+        </w:numPr>
+        <w:ind w:left="360" w:hanging="360"/>
+        <w:rPr>
+          <w:b/>
+        </w:rPr>
+      </w:pPr>
+    </w:p>
+    <w:p>
+      <w:pPr>
+        <w:pStyle w:val="ListBullet"/>
+        <w:numPr>
+          <w:ilvl w:val="0"/>
+          <w:numId w:val="0"/>
+        </w:numPr>
+        <w:ind w:left="360" w:hanging="360"/>
+      </w:pPr>
+    </w:p>
+    <w:p>
+      <w:pPr>
+        <w:pStyle w:val="ListBullet"/>
+      </w:pPr>
+      <w:r>
+        <w:rPr>
+          <w:b/>
+        </w:rPr>
+        <w:lastRenderedPageBreak/>
+        <w:t>Parametric methods</w:t>
+      </w:r>
+      <w:r>
+        <w:t xml:space="preserve"> involve a </w:t>
+      </w:r>
+      <w:r>
+        <w:t>2</w:t>
+      </w:r>
+      <w:r>
+        <w:t>-step model-based approach.</w:t>
+      </w:r>
+    </w:p>
+    <w:p>
+      <w:pPr>
+        <w:pStyle w:val="ListBullet"/>
+        <w:tabs>
+          <w:tab w:val="clear" w:pos="360"/>
+          <w:tab w:val="num" w:pos="720"/>
+        </w:tabs>
+        <w:ind w:left="720"/>
+        <w:rPr>
+          <w:u w:val="single"/>
+        </w:rPr>
+      </w:pPr>
+      <w:r>
+        <w:rPr>
+          <w:u w:val="single"/>
+        </w:rPr>
+        <w:t xml:space="preserve">1. </w:t>
+      </w:r>
+      <w:proofErr w:type="gramStart"/>
+      <w:r>
+        <w:rPr>
+          <w:u w:val="single"/>
+        </w:rPr>
+        <w:t xml:space="preserve">Make </w:t>
+      </w:r>
+      <w:r>
+        <w:rPr>
+          <w:u w:val="single"/>
+        </w:rPr>
+        <w:t>an assumption</w:t>
+      </w:r>
+      <w:proofErr w:type="gramEnd"/>
+      <w:r>
+        <w:rPr>
+          <w:u w:val="single"/>
+        </w:rPr>
+        <w:t xml:space="preserve"> about the </w:t>
+      </w:r>
+      <w:r>
+        <w:rPr>
+          <w:b/>
+          <w:u w:val="single"/>
+        </w:rPr>
+        <w:t>functional form</w:t>
+      </w:r>
+      <w:r>
+        <w:rPr>
+          <w:b/>
+          <w:u w:val="single"/>
+        </w:rPr>
+        <w:t>/</w:t>
+      </w:r>
+      <w:r>
+        <w:rPr>
+          <w:u w:val="single"/>
+        </w:rPr>
+        <w:t xml:space="preserve">shape </w:t>
+      </w:r>
+      <w:proofErr w:type="spellStart"/>
+      <w:r>
+        <w:rPr>
+          <w:u w:val="single"/>
+        </w:rPr>
+        <w:t>of f</w:t>
+      </w:r>
+      <w:proofErr w:type="spellEnd"/>
+      <w:r>
+        <w:rPr>
+          <w:u w:val="single"/>
+        </w:rPr>
+        <w:t xml:space="preserve">. </w:t>
+      </w:r>
+    </w:p>
+    <w:p>
+      <w:pPr>
+        <w:pStyle w:val="ListBullet"/>
+        <w:tabs>
+          <w:tab w:val="clear" w:pos="360"/>
+          <w:tab w:val="num" w:pos="1080"/>
+        </w:tabs>
+        <w:ind w:left="1080"/>
+      </w:pPr>
+      <w:r>
+        <w:t xml:space="preserve">Ex: 1 </w:t>
+      </w:r>
+      <w:r>
+        <w:t>very simple assumption is that f is linear in</w:t>
+      </w:r>
+      <w:r>
+        <w:t xml:space="preserve"> </w:t>
+      </w:r>
+      <w:r>
+        <w:t>X:</w:t>
+      </w:r>
+      <w:r>
+        <w:t xml:space="preserve"> </w:t>
+      </w:r>
+      <w:r>
+        <w:t xml:space="preserve">f(X) = β0 + </w:t>
+      </w:r>
+      <w:r>
+        <w:t>β1X1 + β2X2 + ... + βpXp.</w:t>
+      </w:r>
+    </w:p>
+    <w:p>
+      <w:pPr>
+        <w:pStyle w:val="ListBullet"/>
+        <w:tabs>
+          <w:tab w:val="clear" w:pos="360"/>
+          <w:tab w:val="num" w:pos="1080"/>
+        </w:tabs>
+        <w:ind w:left="1080"/>
+      </w:pPr>
+      <w:r>
+        <w:t>Once we have assumed that f is linear, the problem of estimating</w:t>
+      </w:r>
+      <w:r>
+        <w:t xml:space="preserve"> </w:t>
+      </w:r>
+      <w:r>
+        <w:t xml:space="preserve">f is greatly simplified. </w:t>
+      </w:r>
+    </w:p>
+    <w:p>
+      <w:pPr>
+        <w:pStyle w:val="ListBullet"/>
+        <w:tabs>
+          <w:tab w:val="clear" w:pos="360"/>
+          <w:tab w:val="num" w:pos="1080"/>
+        </w:tabs>
+        <w:ind w:left="1080"/>
+      </w:pPr>
+      <w:r>
+        <w:t>Instead of having to estimate an entirely</w:t>
+      </w:r>
+      <w:r>
+        <w:t xml:space="preserve"> </w:t>
+      </w:r>
+      <w:r>
+        <w:t>arbitrary p-dimensional function f(X), one only needs to estimate</w:t>
+      </w:r>
+      <w:r>
+        <w:t xml:space="preserve"> </w:t>
+      </w:r>
+      <w:r>
+        <w:t xml:space="preserve">the </w:t>
+      </w:r>
+      <w:r>
+        <w:rPr>
+          <w:i/>
+        </w:rPr>
+        <w:t>p + 1</w:t>
+      </w:r>
+      <w:r>
+        <w:t xml:space="preserve"> coefficients β0-</w:t>
+      </w:r>
+      <w:r>
+        <w:t>βp.</w:t>
+      </w:r>
+    </w:p>
+    <w:p>
+      <w:pPr>
+        <w:pStyle w:val="ListBullet"/>
+        <w:tabs>
+          <w:tab w:val="clear" w:pos="360"/>
+          <w:tab w:val="num" w:pos="720"/>
+        </w:tabs>
+        <w:ind w:left="720"/>
+        <w:rPr>
+          <w:u w:val="single"/>
+        </w:rPr>
+      </w:pPr>
+      <w:r>
+        <w:rPr>
+          <w:u w:val="single"/>
+        </w:rPr>
+        <w:t xml:space="preserve">2. After </w:t>
+      </w:r>
+      <w:r>
+        <w:rPr>
+          <w:u w:val="single"/>
+        </w:rPr>
+        <w:t xml:space="preserve">selecting a model, </w:t>
+      </w:r>
+      <w:r>
+        <w:rPr>
+          <w:u w:val="single"/>
+        </w:rPr>
+        <w:t xml:space="preserve">need a procedure that uses training data to </w:t>
+      </w:r>
+      <w:r>
+        <w:rPr>
+          <w:u w:val="single"/>
+        </w:rPr>
+        <w:t>fit/</w:t>
+      </w:r>
+      <w:r>
+        <w:rPr>
+          <w:u w:val="single"/>
+        </w:rPr>
+        <w:t>train</w:t>
+      </w:r>
+      <w:r>
+        <w:rPr>
+          <w:u w:val="single"/>
+        </w:rPr>
+        <w:t xml:space="preserve"> it</w:t>
+      </w:r>
+      <w:r>
+        <w:rPr>
+          <w:u w:val="single"/>
+        </w:rPr>
+        <w:t xml:space="preserve">. </w:t>
+      </w:r>
+    </w:p>
+    <w:p>
+      <w:pPr>
+        <w:pStyle w:val="ListBullet"/>
+        <w:tabs>
+          <w:tab w:val="clear" w:pos="360"/>
+          <w:tab w:val="num" w:pos="1080"/>
+        </w:tabs>
+        <w:ind w:left="1080"/>
+      </w:pPr>
+      <w:r>
+        <w:t>In the case of the linear model fit</w:t>
+      </w:r>
+      <w:r>
+        <w:t xml:space="preserve"> train: Estimate the parameters β0-βp = </w:t>
+      </w:r>
+      <w:r>
+        <w:t>find values of these parameters such that</w:t>
+      </w:r>
+      <w:r>
+        <w:t xml:space="preserve"> </w:t>
+      </w:r>
+      <w:r>
+        <w:t>Y ≈ β0 + β1X1 + β2X2 + βpXp.</w:t>
+      </w:r>
+    </w:p>
+    <w:p>
+      <w:pPr>
+        <w:pStyle w:val="ListBullet"/>
+      </w:pPr>
+      <w:r>
+        <w:t xml:space="preserve">The most common approach to fitting the model is </w:t>
+      </w:r>
+      <w:r>
+        <w:rPr>
+          <w:b/>
+        </w:rPr>
+        <w:t>(ordinary) least squares,</w:t>
+      </w:r>
+      <w:r>
+        <w:t xml:space="preserve"> but </w:t>
+      </w:r>
+      <w:r>
+        <w:t xml:space="preserve">is </w:t>
+      </w:r>
+      <w:r>
+        <w:t xml:space="preserve">only 1 </w:t>
+      </w:r>
+      <w:r>
+        <w:t xml:space="preserve">of many possible ways to fit </w:t>
+      </w:r>
+      <w:r>
+        <w:t xml:space="preserve">a </w:t>
+      </w:r>
+      <w:r>
+        <w:t xml:space="preserve">linear model. </w:t>
+      </w:r>
+    </w:p>
+    <w:p>
+      <w:pPr>
+        <w:pStyle w:val="ListBullet"/>
+      </w:pPr>
+      <w:r>
+        <w:t xml:space="preserve">A </w:t>
+      </w:r>
+      <w:r>
+        <w:t xml:space="preserve">parametric model-based approach reduces the problem of estimating f down to </w:t>
+      </w:r>
+      <w:r>
+        <w:t xml:space="preserve">just </w:t>
+      </w:r>
+      <w:r>
+        <w:t>estimating a set of</w:t>
+      </w:r>
+      <w:r>
+        <w:t xml:space="preserve"> </w:t>
+      </w:r>
+      <w:r>
+        <w:t xml:space="preserve">parameters. </w:t>
+      </w:r>
+    </w:p>
+    <w:p>
+      <w:pPr>
+        <w:pStyle w:val="ListBullet"/>
+      </w:pPr>
+      <w:r>
+        <w:t>Assuming a parametric form for f simplifies the problem of</w:t>
+      </w:r>
+      <w:r>
+        <w:t xml:space="preserve"> </w:t>
+      </w:r>
+      <w:r>
+        <w:t xml:space="preserve">estimating f </w:t>
+      </w:r>
+      <w:r>
+        <w:t xml:space="preserve">b/c </w:t>
+      </w:r>
+      <w:r>
+        <w:t xml:space="preserve">it is generally much easier </w:t>
+      </w:r>
+      <w:r>
+        <w:t xml:space="preserve">to estimate a set of parameters </w:t>
+      </w:r>
+      <w:r>
+        <w:t xml:space="preserve">than </w:t>
+      </w:r>
+      <w:r>
+        <w:t xml:space="preserve">to </w:t>
+      </w:r>
+      <w:r>
+        <w:t>fit</w:t>
+      </w:r>
+      <w:r>
+        <w:t xml:space="preserve"> </w:t>
+      </w:r>
+      <w:r>
+        <w:t xml:space="preserve">an entirely arbitrary function </w:t>
+      </w:r>
+    </w:p>
+    <w:p>
+      <w:pPr>
+        <w:pStyle w:val="ListBullet"/>
+      </w:pPr>
+      <w:r>
+        <w:t xml:space="preserve">Potential </w:t>
+      </w:r>
+      <w:r>
+        <w:rPr>
+          <w:u w:val="single"/>
+        </w:rPr>
+        <w:t>disadvantage of a parametric</w:t>
+      </w:r>
+      <w:r>
+        <w:rPr>
+          <w:u w:val="single"/>
+        </w:rPr>
+        <w:t xml:space="preserve"> </w:t>
+      </w:r>
+      <w:r>
+        <w:rPr>
+          <w:u w:val="single"/>
+        </w:rPr>
+        <w:t>approach</w:t>
+      </w:r>
+      <w:r>
+        <w:t xml:space="preserve"> </w:t>
+      </w:r>
+      <w:r>
+        <w:t>=</w:t>
+      </w:r>
+      <w:r>
+        <w:t xml:space="preserve"> model we choose will usually not match the </w:t>
+      </w:r>
+      <w:r>
+        <w:rPr>
+          <w:i/>
+        </w:rPr>
+        <w:t>true</w:t>
+      </w:r>
+      <w:r>
+        <w:t xml:space="preserve"> </w:t>
+      </w:r>
+      <w:r>
+        <w:t xml:space="preserve">unknown form of f. </w:t>
+      </w:r>
+    </w:p>
+    <w:p>
+      <w:pPr>
+        <w:pStyle w:val="ListBullet"/>
+        <w:tabs>
+          <w:tab w:val="clear" w:pos="360"/>
+          <w:tab w:val="num" w:pos="720"/>
+        </w:tabs>
+        <w:ind w:left="720"/>
+      </w:pPr>
+      <w:r>
+        <w:t xml:space="preserve">If </w:t>
+      </w:r>
+      <w:r>
+        <w:t>a</w:t>
+      </w:r>
+      <w:r>
+        <w:t xml:space="preserve"> chosen model is too far from the true f, our estimate will be poor. </w:t>
+      </w:r>
+    </w:p>
+    <w:p>
+      <w:pPr>
+        <w:pStyle w:val="ListBullet"/>
+        <w:tabs>
+          <w:tab w:val="clear" w:pos="360"/>
+          <w:tab w:val="num" w:pos="720"/>
+        </w:tabs>
+        <w:ind w:left="720"/>
+      </w:pPr>
+      <w:r>
+        <w:t xml:space="preserve">Can </w:t>
+      </w:r>
+      <w:r>
+        <w:t>try to address this problem by choosing</w:t>
+      </w:r>
+      <w:r>
+        <w:t xml:space="preserve"> </w:t>
+      </w:r>
+      <w:r>
+        <w:t>flexible models that can fit many different possible functional forms flexible</w:t>
+      </w:r>
+      <w:r>
+        <w:t xml:space="preserve"> </w:t>
+      </w:r>
+      <w:r>
+        <w:t xml:space="preserve">for f. </w:t>
+      </w:r>
+    </w:p>
+    <w:p>
+      <w:pPr>
+        <w:pStyle w:val="ListBullet"/>
+      </w:pPr>
+      <w:r>
+        <w:t>But in general, fitting a more flexible model requires estimating a</w:t>
+      </w:r>
+      <w:r>
+        <w:t xml:space="preserve"> greater number of parameter, + </w:t>
+      </w:r>
+      <w:r>
+        <w:t xml:space="preserve">more complex models can lead to </w:t>
+      </w:r>
+      <w:r>
+        <w:rPr>
+          <w:b/>
+        </w:rPr>
+        <w:t xml:space="preserve">overfitting </w:t>
+      </w:r>
+    </w:p>
+    <w:p>
+      <w:pPr>
+        <w:pStyle w:val="ListBullet"/>
+      </w:pPr>
+      <w:r>
+        <w:t xml:space="preserve">Ex: Linear model </w:t>
+      </w:r>
+      <w:r>
+        <w:t xml:space="preserve">applied to </w:t>
+      </w:r>
+      <w:r>
+        <w:t xml:space="preserve">Income data </w:t>
+      </w:r>
+      <w:r>
+        <w:sym w:font="Wingdings" w:char="F0E0"/>
+      </w:r>
+      <w:r>
+        <w:t xml:space="preserve"> </w:t>
+      </w:r>
+      <w:r>
+        <w:rPr>
+          <w:b/>
+        </w:rPr>
+        <w:t>income ≈ β0 + β1 × education + β2 × seniority</w:t>
+      </w:r>
+    </w:p>
+    <w:p>
+      <w:pPr>
+        <w:pStyle w:val="ListBullet"/>
+      </w:pPr>
+      <w:r>
+        <w:t xml:space="preserve">Since we have assumed a linear relationship between the response </w:t>
+      </w:r>
+      <w:r>
+        <w:t xml:space="preserve">+ 2 </w:t>
+      </w:r>
+      <w:r>
+        <w:t>predictors, the entire fitting problem reduces to estimating β0,</w:t>
+      </w:r>
+      <w:r>
+        <w:t xml:space="preserve"> β1,</w:t>
+      </w:r>
+      <w:r>
+        <w:t xml:space="preserve"> + </w:t>
+      </w:r>
+      <w:r>
+        <w:t xml:space="preserve">β2, which we do using </w:t>
+      </w:r>
+      <w:r>
+        <w:rPr>
+          <w:b/>
+        </w:rPr>
+        <w:t>least squares linear regression</w:t>
+      </w:r>
+      <w:r>
+        <w:t xml:space="preserve">. </w:t>
+      </w:r>
+    </w:p>
+    <w:p>
+      <w:pPr>
+        <w:pStyle w:val="ListBullet"/>
+        <w:tabs>
+          <w:tab w:val="clear" w:pos="360"/>
+          <w:tab w:val="num" w:pos="720"/>
+        </w:tabs>
+        <w:ind w:left="720"/>
+      </w:pPr>
+      <w:r>
+        <w:t xml:space="preserve">The </w:t>
+      </w:r>
+      <w:r>
+        <w:t xml:space="preserve">linear fit </w:t>
+      </w:r>
+      <w:r>
+        <w:t xml:space="preserve">may </w:t>
+      </w:r>
+      <w:r>
+        <w:t>not quite</w:t>
+      </w:r>
+      <w:r>
+        <w:t xml:space="preserve"> be right if </w:t>
+      </w:r>
+      <w:r>
+        <w:t xml:space="preserve">the true f has some curvature </w:t>
+      </w:r>
+      <w:r>
+        <w:t>not captured in the linear fit</w:t>
+      </w:r>
+    </w:p>
+    <w:p>
+      <w:pPr>
+        <w:pStyle w:val="ListBullet"/>
+        <w:tabs>
+          <w:tab w:val="clear" w:pos="360"/>
+          <w:tab w:val="num" w:pos="720"/>
+        </w:tabs>
+        <w:ind w:left="720"/>
+      </w:pPr>
+      <w:r>
+        <w:t xml:space="preserve">However, the linear fit </w:t>
+      </w:r>
+      <w:r>
+        <w:t xml:space="preserve">can still appear </w:t>
+      </w:r>
+      <w:r>
+        <w:t xml:space="preserve">to do a reasonable job of capturing </w:t>
+      </w:r>
+      <w:r>
+        <w:t xml:space="preserve">a </w:t>
+      </w:r>
+      <w:r>
+        <w:t xml:space="preserve">positive relationship between years of education and income, as well as </w:t>
+      </w:r>
+      <w:r>
+        <w:t xml:space="preserve">a </w:t>
+      </w:r>
+      <w:r>
+        <w:t xml:space="preserve">slightly less positive relationship between seniority and income. </w:t>
+      </w:r>
+    </w:p>
+    <w:p>
+      <w:pPr>
+        <w:pStyle w:val="ListBullet"/>
+        <w:tabs>
+          <w:tab w:val="clear" w:pos="360"/>
+          <w:tab w:val="num" w:pos="720"/>
+        </w:tabs>
+        <w:ind w:left="720"/>
+      </w:pPr>
+      <w:r>
+        <w:t>It may be</w:t>
+      </w:r>
+      <w:r>
+        <w:t xml:space="preserve"> </w:t>
+      </w:r>
+      <w:r>
+        <w:t>that with such a small number of observations, this is the best we can do</w:t>
+      </w:r>
+    </w:p>
+    <w:p>
+      <w:pPr>
+        <w:pStyle w:val="ListBullet"/>
+        <w:numPr>
+          <w:ilvl w:val="0"/>
+          <w:numId w:val="0"/>
+        </w:numPr>
+        <w:ind w:left="360" w:hanging="360"/>
+      </w:pPr>
+    </w:p>
+    <w:p>
+      <w:pPr>
+        <w:pStyle w:val="ListBullet"/>
+      </w:pPr>
+      <w:r>
+        <w:rPr>
+          <w:b/>
+        </w:rPr>
+        <w:t>Non-parametric Methods</w:t>
+      </w:r>
+      <w:r>
+        <w:t xml:space="preserve"> do </w:t>
+      </w:r>
+      <w:r>
+        <w:t xml:space="preserve">NOT </w:t>
+      </w:r>
+      <w:r>
+        <w:t xml:space="preserve">make explicit assumptions about the functional form of f. </w:t>
+      </w:r>
+    </w:p>
+    <w:p>
+      <w:pPr>
+        <w:pStyle w:val="ListBullet"/>
+      </w:pPr>
+      <w:r>
+        <w:t xml:space="preserve">Instead they seek an </w:t>
+      </w:r>
+      <w:r>
+        <w:rPr>
+          <w:i/>
+        </w:rPr>
+        <w:t>estimate of f</w:t>
+      </w:r>
+      <w:r>
+        <w:t xml:space="preserve"> that gets </w:t>
+      </w:r>
+      <w:r>
+        <w:rPr>
+          <w:i/>
+        </w:rPr>
+        <w:t>as close to the data points as possible</w:t>
+      </w:r>
+      <w:r>
+        <w:t xml:space="preserve"> </w:t>
+      </w:r>
+      <w:r>
+        <w:t>w/out being too rough/</w:t>
+      </w:r>
+      <w:r>
+        <w:t xml:space="preserve">wiggly. </w:t>
+      </w:r>
+    </w:p>
+    <w:p>
+      <w:pPr>
+        <w:pStyle w:val="ListBullet"/>
+        <w:rPr>
+          <w:i/>
+        </w:rPr>
+      </w:pPr>
+      <w:r>
+        <w:rPr>
+          <w:u w:val="single"/>
+        </w:rPr>
+        <w:t xml:space="preserve">Major </w:t>
+      </w:r>
+      <w:r>
+        <w:rPr>
+          <w:u w:val="single"/>
+        </w:rPr>
+        <w:t>advant</w:t>
+      </w:r>
+      <w:r>
+        <w:rPr>
+          <w:u w:val="single"/>
+        </w:rPr>
+        <w:t>age over parametric approaches</w:t>
+      </w:r>
+      <w:r>
+        <w:t xml:space="preserve"> </w:t>
+      </w:r>
+      <w:r>
+        <w:sym w:font="Wingdings" w:char="F0E8"/>
+      </w:r>
+      <w:r>
+        <w:t xml:space="preserve"> </w:t>
+      </w:r>
+      <w:r>
+        <w:rPr>
+          <w:i/>
+        </w:rPr>
+        <w:t xml:space="preserve">by avoiding the assumption of a </w:t>
+      </w:r>
+      <w:proofErr w:type="gramStart"/>
+      <w:r>
+        <w:rPr>
+          <w:i/>
+        </w:rPr>
+        <w:t>particular functional</w:t>
+      </w:r>
+      <w:proofErr w:type="gramEnd"/>
+      <w:r>
+        <w:rPr>
+          <w:i/>
+        </w:rPr>
+        <w:t xml:space="preserve"> form for f, they have the potential to accurately fit a wider range of possible shapes for f. </w:t>
+      </w:r>
+    </w:p>
+    <w:p>
+      <w:pPr>
+        <w:pStyle w:val="ListBullet"/>
+        <w:tabs>
+          <w:tab w:val="clear" w:pos="360"/>
+          <w:tab w:val="num" w:pos="720"/>
+        </w:tabs>
+        <w:ind w:left="720"/>
+      </w:pPr>
+      <w:r>
+        <w:t xml:space="preserve">Any parametric approach brings </w:t>
+      </w:r>
+      <w:r>
+        <w:t>w/</w:t>
+      </w:r>
+      <w:r>
+        <w:t xml:space="preserve"> it the possibility the functional form used to estimate f is very different from the true f, in which case the resulting model will not fit the data well. </w:t>
+      </w:r>
+    </w:p>
+    <w:p>
+      <w:pPr>
+        <w:pStyle w:val="ListBullet"/>
+        <w:tabs>
+          <w:tab w:val="clear" w:pos="360"/>
+          <w:tab w:val="num" w:pos="720"/>
+        </w:tabs>
+        <w:ind w:left="720"/>
+      </w:pPr>
+      <w:r>
+        <w:t xml:space="preserve">In contrast, non-parametric approaches completely avoid this danger, since essentially no assumption about the form of f is made. </w:t>
+      </w:r>
+    </w:p>
+    <w:p>
+      <w:pPr>
+        <w:pStyle w:val="ListBullet"/>
+      </w:pPr>
+      <w:r>
+        <w:rPr>
+          <w:u w:val="single"/>
+        </w:rPr>
+        <w:t>Non</w:t>
+      </w:r>
+      <w:r>
+        <w:rPr>
+          <w:u w:val="single"/>
+        </w:rPr>
+        <w:t>-parametric</w:t>
+      </w:r>
+      <w:r>
+        <w:rPr>
+          <w:u w:val="single"/>
+        </w:rPr>
+        <w:t xml:space="preserve"> </w:t>
+      </w:r>
+      <w:r>
+        <w:rPr>
+          <w:u w:val="single"/>
+        </w:rPr>
+        <w:t>major disadvantage</w:t>
+      </w:r>
+      <w:r>
+        <w:t xml:space="preserve">: </w:t>
+      </w:r>
+      <w:r>
+        <w:t>They don’t</w:t>
+      </w:r>
+      <w:r>
+        <w:t xml:space="preserve"> reduce the problem of estimating f to a small number of parameters, </w:t>
+      </w:r>
+      <w:r>
+        <w:t xml:space="preserve">so </w:t>
+      </w:r>
+      <w:r>
+        <w:t xml:space="preserve">a very large number of observations (far more than typically needed for a parametric approach) is required </w:t>
+      </w:r>
+      <w:proofErr w:type="gramStart"/>
+      <w:r>
+        <w:t>in order to</w:t>
+      </w:r>
+      <w:proofErr w:type="gramEnd"/>
+      <w:r>
+        <w:t xml:space="preserve"> obtain an accurate estimate for f. </w:t>
+      </w:r>
+    </w:p>
+    <w:p>
+      <w:pPr>
+        <w:pStyle w:val="ListBullet"/>
+        <w:numPr>
+          <w:ilvl w:val="0"/>
+          <w:numId w:val="0"/>
+        </w:numPr>
+        <w:ind w:left="360" w:hanging="360"/>
+      </w:pPr>
+      <w:r>
+        <w:rPr>
+          <w:noProof/>
+        </w:rPr>
+        <w:lastRenderedPageBreak/>
+        <w:drawing>
+          <wp:inline distT="0" distB="0" distL="0" distR="0" wp14:anchorId="081958CC" wp14:editId="2E67C389">
+            <wp:extent cx="2344208" cy="1592181"/>
+            <wp:effectExtent l="0" t="0" r="0" b="8255"/>
+            <wp:docPr id="3" name="Picture 3"/>
+            <wp:cNvGraphicFramePr>
+              <a:graphicFrameLocks xmlns:a="http://schemas.openxmlformats.org/drawingml/2006/main" noChangeAspect="1"/>
+            </wp:cNvGraphicFramePr>
+            <a:graphic xmlns:a="http://schemas.openxmlformats.org/drawingml/2006/main">
+              <a:graphicData uri="http://schemas.openxmlformats.org/drawingml/2006/picture">
+                <pic:pic xmlns:pic="http://schemas.openxmlformats.org/drawingml/2006/picture">
+                  <pic:nvPicPr>
+                    <pic:cNvPr id="1" name=""/>
+                    <pic:cNvPicPr/>
+                  </pic:nvPicPr>
+                  <pic:blipFill>
+                    <a:blip r:embed="rId6"/>
+                    <a:stretch>
+                      <a:fillRect/>
+                    </a:stretch>
+                  </pic:blipFill>
+                  <pic:spPr>
+                    <a:xfrm>
+                      <a:off x="0" y="0"/>
+                      <a:ext cx="2349982" cy="1596103"/>
+                    </a:xfrm>
+                    <a:prstGeom prst="rect">
+                      <a:avLst/>
+                    </a:prstGeom>
+                  </pic:spPr>
+                </pic:pic>
+              </a:graphicData>
+            </a:graphic>
+          </wp:inline>
+        </w:drawing>
+      </w:r>
+      <w:r>
+        <w:rPr>
+          <w:noProof/>
+        </w:rPr>
+        <w:tab/>
+      </w:r>
+      <w:r>
+        <w:rPr>
+          <w:noProof/>
+        </w:rPr>
+        <w:tab/>
+        <w:t xml:space="preserve"> </w:t>
+      </w:r>
+      <w:r>
+        <w:rPr>
+          <w:noProof/>
+        </w:rPr>
+        <w:drawing>
+          <wp:inline distT="0" distB="0" distL="0" distR="0" wp14:anchorId="1B0C7D7C" wp14:editId="12AF1D1A">
+            <wp:extent cx="2196245" cy="1624542"/>
+            <wp:effectExtent l="0" t="0" r="0" b="0"/>
+            <wp:docPr id="2" name="Picture 2"/>
+            <wp:cNvGraphicFramePr>
+              <a:graphicFrameLocks xmlns:a="http://schemas.openxmlformats.org/drawingml/2006/main" noChangeAspect="1"/>
+            </wp:cNvGraphicFramePr>
+            <a:graphic xmlns:a="http://schemas.openxmlformats.org/drawingml/2006/main">
+              <a:graphicData uri="http://schemas.openxmlformats.org/drawingml/2006/picture">
+                <pic:pic xmlns:pic="http://schemas.openxmlformats.org/drawingml/2006/picture">
+                  <pic:nvPicPr>
+                    <pic:cNvPr id="1" name=""/>
+                    <pic:cNvPicPr/>
+                  </pic:nvPicPr>
+                  <pic:blipFill>
+                    <a:blip r:embed="rId7"/>
+                    <a:stretch>
+                      <a:fillRect/>
+                    </a:stretch>
+                  </pic:blipFill>
+                  <pic:spPr>
+                    <a:xfrm>
+                      <a:off x="0" y="0"/>
+                      <a:ext cx="2200632" cy="1627787"/>
+                    </a:xfrm>
+                    <a:prstGeom prst="rect">
+                      <a:avLst/>
+                    </a:prstGeom>
+                  </pic:spPr>
+                </pic:pic>
+              </a:graphicData>
+            </a:graphic>
+          </wp:inline>
+        </w:drawing>
+      </w:r>
+    </w:p>
+    <w:p>
+      <w:pPr>
+        <w:pStyle w:val="ListBullet"/>
+      </w:pPr>
+      <w:r>
+        <w:t>N</w:t>
+      </w:r>
+      <w:r>
+        <w:t xml:space="preserve">on-parametric thin-plate spline </w:t>
+      </w:r>
+      <w:r>
+        <w:t xml:space="preserve">approach is </w:t>
+      </w:r>
+      <w:r>
+        <w:t>used t</w:t>
+      </w:r>
+      <w:r>
+        <w:t xml:space="preserve">o estimate f </w:t>
+      </w:r>
+      <w:r>
+        <w:sym w:font="Wingdings" w:char="F0E0"/>
+      </w:r>
+      <w:r>
+        <w:t xml:space="preserve"> </w:t>
+      </w:r>
+      <w:r>
+        <w:t>does not impos</w:t>
+      </w:r>
+      <w:r>
+        <w:t xml:space="preserve">e any pre-specified model on f + </w:t>
+      </w:r>
+      <w:r>
+        <w:t>instead attempts produce an estimate for f as close as possible to the observed data, subject to the fit</w:t>
+      </w:r>
+      <w:r>
+        <w:t xml:space="preserve"> being </w:t>
+      </w:r>
+      <w:r>
+        <w:rPr>
+          <w:i/>
+        </w:rPr>
+        <w:t>smooth</w:t>
+      </w:r>
+      <w:r>
+        <w:t xml:space="preserve"> (left)</w:t>
+      </w:r>
+    </w:p>
+    <w:p>
+      <w:pPr>
+        <w:pStyle w:val="ListBullet"/>
+      </w:pPr>
+      <w:r>
+        <w:t>This n</w:t>
+      </w:r>
+      <w:r>
+        <w:t xml:space="preserve">on-parametric fit has produced a remarkably accurate estimate of the true f </w:t>
+      </w:r>
+      <w:r>
+        <w:sym w:font="Wingdings" w:char="F0E0"/>
+      </w:r>
+      <w:r>
+        <w:t xml:space="preserve"> no errors seen</w:t>
+      </w:r>
+    </w:p>
+    <w:p>
+      <w:pPr>
+        <w:pStyle w:val="ListBullet"/>
+      </w:pPr>
+      <w:proofErr w:type="gramStart"/>
+      <w:r>
+        <w:t>In order to</w:t>
+      </w:r>
+      <w:proofErr w:type="gramEnd"/>
+      <w:r>
+        <w:t xml:space="preserve"> fit a thin-plate spline, </w:t>
+      </w:r>
+      <w:r>
+        <w:t>a</w:t>
+      </w:r>
+      <w:r>
+        <w:t xml:space="preserve"> data analyst must select a </w:t>
+      </w:r>
+      <w:r>
+        <w:rPr>
+          <w:i/>
+        </w:rPr>
+        <w:t>level of smoothness</w:t>
+      </w:r>
+      <w:r>
+        <w:t xml:space="preserve">. </w:t>
+      </w:r>
+    </w:p>
+    <w:p>
+      <w:pPr>
+        <w:pStyle w:val="ListBullet"/>
+      </w:pPr>
+      <w:r>
+        <w:t xml:space="preserve">Figure on right shows </w:t>
+      </w:r>
+      <w:r>
+        <w:t>same thin-plate spline fit using a lower level of smoothness, allowing for a roughe</w:t>
+      </w:r>
+      <w:r>
+        <w:t xml:space="preserve">r fit </w:t>
+      </w:r>
+      <w:r>
+        <w:sym w:font="Wingdings" w:char="F0E0"/>
+      </w:r>
+      <w:r>
+        <w:t xml:space="preserve"> </w:t>
+      </w:r>
+      <w:r>
+        <w:t>far more variable than the true function f</w:t>
+      </w:r>
+    </w:p>
+    <w:p>
+      <w:pPr>
+        <w:pStyle w:val="ListBullet"/>
+      </w:pPr>
+      <w:r>
+        <w:t xml:space="preserve">Left = </w:t>
+      </w:r>
+      <w:r>
+        <w:t xml:space="preserve">example of overfitting </w:t>
+      </w:r>
+      <w:r>
+        <w:t xml:space="preserve">data, </w:t>
+      </w:r>
+      <w:r>
+        <w:t xml:space="preserve">an undesirable situation </w:t>
+      </w:r>
+      <w:r>
+        <w:t xml:space="preserve">b/c model fit </w:t>
+      </w:r>
+      <w:r>
+        <w:t xml:space="preserve">will not yield accurate estimates of the response on new observations that were not part of the original training data set. </w:t>
+      </w:r>
+    </w:p>
+    <w:p>
+      <w:pPr>
+        <w:pStyle w:val="ListBullet"/>
+        <w:numPr>
+          <w:ilvl w:val="0"/>
+          <w:numId w:val="0"/>
+        </w:numPr>
+      </w:pPr>
+    </w:p>
+    <w:p>
+      <w:pPr>
+        <w:pStyle w:val="ListBullet"/>
+      </w:pPr>
+      <w:r>
+        <w:t>S</w:t>
+      </w:r>
+      <w:r>
+        <w:t xml:space="preserve">ome </w:t>
+      </w:r>
+      <w:r>
+        <w:t>methods are less flexible/</w:t>
+      </w:r>
+      <w:r>
+        <w:t>more restrictive</w:t>
+      </w:r>
+      <w:r>
+        <w:t xml:space="preserve"> + </w:t>
+      </w:r>
+      <w:r>
+        <w:t>produce a relatively</w:t>
+      </w:r>
+      <w:r>
+        <w:t xml:space="preserve"> </w:t>
+      </w:r>
+      <w:r>
+        <w:t>small</w:t>
+      </w:r>
+      <w:r>
+        <w:t xml:space="preserve"> range of shapes to estimate f (</w:t>
+      </w:r>
+      <w:r>
+        <w:t xml:space="preserve">linear regression is relatively inflexible </w:t>
+      </w:r>
+      <w:r>
+        <w:t xml:space="preserve">b/c </w:t>
+      </w:r>
+      <w:r>
+        <w:t>it can only generate linear functions</w:t>
+      </w:r>
+      <w:r>
+        <w:t>)</w:t>
+      </w:r>
+    </w:p>
+    <w:p>
+      <w:pPr>
+        <w:pStyle w:val="ListBullet"/>
+      </w:pPr>
+      <w:r>
+        <w:t>Other methods</w:t>
+      </w:r>
+      <w:r>
+        <w:t xml:space="preserve"> (thin plate spline) </w:t>
+      </w:r>
+      <w:r>
+        <w:t xml:space="preserve">are considerably more flexible </w:t>
+      </w:r>
+      <w:r>
+        <w:t xml:space="preserve">b/c </w:t>
+      </w:r>
+      <w:r>
+        <w:t>they can generate a much wider</w:t>
+      </w:r>
+      <w:r>
+        <w:t xml:space="preserve"> </w:t>
+      </w:r>
+      <w:r>
+        <w:t>range of possible shapes to estimate f.</w:t>
+      </w:r>
+    </w:p>
+    <w:p>
+      <w:pPr>
+        <w:pStyle w:val="ListBullet"/>
+        <w:rPr>
+          <w:i/>
+        </w:rPr>
+      </w:pPr>
+      <w:r>
+        <w:rPr>
+          <w:i/>
+        </w:rPr>
+        <w:t>W</w:t>
+      </w:r>
+      <w:r>
+        <w:rPr>
+          <w:i/>
+        </w:rPr>
+        <w:t>hy would we ever</w:t>
+      </w:r>
+      <w:r>
+        <w:rPr>
+          <w:i/>
+        </w:rPr>
+        <w:t xml:space="preserve"> </w:t>
+      </w:r>
+      <w:r>
+        <w:rPr>
+          <w:i/>
+        </w:rPr>
+        <w:t>choose to use a more restrictive method instead of a very flexible approach?</w:t>
+      </w:r>
+    </w:p>
+    <w:p>
+      <w:pPr>
+        <w:pStyle w:val="ListBullet"/>
+        <w:tabs>
+          <w:tab w:val="clear" w:pos="360"/>
+          <w:tab w:val="num" w:pos="720"/>
+        </w:tabs>
+        <w:ind w:left="720"/>
+      </w:pPr>
+      <w:r>
+        <w:t xml:space="preserve">If mainly interested in </w:t>
+      </w:r>
+      <w:r>
+        <w:rPr>
+          <w:i/>
+        </w:rPr>
+        <w:t>inference</w:t>
+      </w:r>
+      <w:r>
+        <w:t xml:space="preserve">, </w:t>
+      </w:r>
+      <w:r>
+        <w:rPr>
+          <w:b/>
+        </w:rPr>
+        <w:t>restrictive models are much</w:t>
+      </w:r>
+      <w:r>
+        <w:rPr>
+          <w:b/>
+        </w:rPr>
+        <w:t xml:space="preserve"> </w:t>
+      </w:r>
+      <w:r>
+        <w:rPr>
+          <w:b/>
+        </w:rPr>
+        <w:t>more interpretable</w:t>
+      </w:r>
+      <w:r>
+        <w:t xml:space="preserve">. </w:t>
+      </w:r>
+    </w:p>
+    <w:p>
+      <w:pPr>
+        <w:pStyle w:val="ListBullet"/>
+        <w:tabs>
+          <w:tab w:val="clear" w:pos="360"/>
+          <w:tab w:val="num" w:pos="1080"/>
+        </w:tabs>
+        <w:ind w:left="1080"/>
+      </w:pPr>
+      <w:r>
+        <w:t>W</w:t>
+      </w:r>
+      <w:r>
+        <w:t xml:space="preserve">hen inference is the goal, </w:t>
+      </w:r>
+      <w:r>
+        <w:t xml:space="preserve">a </w:t>
+      </w:r>
+      <w:r>
+        <w:t>linear</w:t>
+      </w:r>
+      <w:r>
+        <w:t xml:space="preserve"> </w:t>
+      </w:r>
+      <w:r>
+        <w:t xml:space="preserve">model may be </w:t>
+      </w:r>
+      <w:proofErr w:type="gramStart"/>
+      <w:r>
+        <w:t>a good choice</w:t>
+      </w:r>
+      <w:proofErr w:type="gramEnd"/>
+      <w:r>
+        <w:t xml:space="preserve"> since it will be quite easy to understand</w:t>
+      </w:r>
+      <w:r>
+        <w:t xml:space="preserve"> </w:t>
+      </w:r>
+      <w:r>
+        <w:t>the relationship between Y and X1</w:t>
+      </w:r>
+      <w:r>
+        <w:t>-</w:t>
+      </w:r>
+      <w:r>
+        <w:t xml:space="preserve">Xp. </w:t>
+      </w:r>
+    </w:p>
+    <w:p>
+      <w:pPr>
+        <w:pStyle w:val="ListBullet"/>
+        <w:tabs>
+          <w:tab w:val="clear" w:pos="360"/>
+          <w:tab w:val="num" w:pos="720"/>
+        </w:tabs>
+        <w:ind w:left="720"/>
+      </w:pPr>
+      <w:r>
+        <w:t>V</w:t>
+      </w:r>
+      <w:r>
+        <w:t>ery flexible</w:t>
+      </w:r>
+      <w:r>
+        <w:t xml:space="preserve"> </w:t>
+      </w:r>
+      <w:r>
+        <w:t xml:space="preserve">approaches, such as splines </w:t>
+      </w:r>
+      <w:r>
+        <w:t xml:space="preserve">+ </w:t>
+      </w:r>
+      <w:r>
+        <w:rPr>
+          <w:b/>
+        </w:rPr>
+        <w:t>boosting methods</w:t>
+      </w:r>
+      <w:r>
+        <w:t xml:space="preserve"> can</w:t>
+      </w:r>
+      <w:r>
+        <w:t xml:space="preserve"> </w:t>
+      </w:r>
+      <w:r>
+        <w:t xml:space="preserve">lead to such complicated estimates </w:t>
+      </w:r>
+      <w:proofErr w:type="spellStart"/>
+      <w:r>
+        <w:t>of f</w:t>
+      </w:r>
+      <w:proofErr w:type="spellEnd"/>
+      <w:r>
+        <w:t xml:space="preserve"> </w:t>
+      </w:r>
+      <w:r>
+        <w:t xml:space="preserve">where it’s </w:t>
+      </w:r>
+      <w:r>
+        <w:t>difficult to understand</w:t>
+      </w:r>
+      <w:r>
+        <w:t xml:space="preserve"> </w:t>
+      </w:r>
+      <w:r>
+        <w:t xml:space="preserve">how any individual </w:t>
+      </w:r>
+      <w:r>
+        <w:t>X</w:t>
+      </w:r>
+      <w:r>
+        <w:t xml:space="preserve"> is associated </w:t>
+      </w:r>
+      <w:r>
+        <w:t xml:space="preserve">w/ </w:t>
+      </w:r>
+      <w:r>
+        <w:t>Y</w:t>
+      </w:r>
+      <w:r>
+        <w:t xml:space="preserve"> response</w:t>
+      </w:r>
+    </w:p>
+    <w:p>
+      <w:pPr>
+        <w:pStyle w:val="ListBullet"/>
+        <w:rPr>
+          <w:u w:val="single"/>
+        </w:rPr>
+      </w:pPr>
+      <w:r>
+        <w:rPr>
+          <w:u w:val="single"/>
+        </w:rPr>
+        <w:t>T</w:t>
+      </w:r>
+      <w:r>
+        <w:rPr>
+          <w:u w:val="single"/>
+        </w:rPr>
+        <w:t xml:space="preserve">rade-off between flexibility </w:t>
+      </w:r>
+      <w:r>
+        <w:rPr>
+          <w:u w:val="single"/>
+        </w:rPr>
+        <w:t xml:space="preserve">+ </w:t>
+      </w:r>
+      <w:r>
+        <w:rPr>
+          <w:u w:val="single"/>
+        </w:rPr>
+        <w:t xml:space="preserve">interpretability for some </w:t>
+      </w:r>
+      <w:r>
+        <w:rPr>
+          <w:u w:val="single"/>
+        </w:rPr>
+        <w:t>methods:</w:t>
+      </w:r>
+    </w:p>
+    <w:p>
+      <w:pPr>
+        <w:pStyle w:val="ListBullet"/>
+        <w:tabs>
+          <w:tab w:val="clear" w:pos="360"/>
+          <w:tab w:val="num" w:pos="1080"/>
+        </w:tabs>
+        <w:ind w:left="1080"/>
+      </w:pPr>
+      <w:r>
+        <w:rPr>
+          <w:noProof/>
+        </w:rPr>
+        <w:drawing>
+          <wp:inline distT="0" distB="0" distL="0" distR="0" wp14:anchorId="7955D13B" wp14:editId="5B811C33">
+            <wp:extent cx="3198283" cy="2072430"/>
+            <wp:effectExtent l="0" t="0" r="2540" b="4445"/>
+            <wp:docPr id="4" name="Picture 4"/>
+            <wp:cNvGraphicFramePr>
+              <a:graphicFrameLocks xmlns:a="http://schemas.openxmlformats.org/drawingml/2006/main" noChangeAspect="1"/>
+            </wp:cNvGraphicFramePr>
+            <a:graphic xmlns:a="http://schemas.openxmlformats.org/drawingml/2006/main">
+              <a:graphicData uri="http://schemas.openxmlformats.org/drawingml/2006/picture">
+                <pic:pic xmlns:pic="http://schemas.openxmlformats.org/drawingml/2006/picture">
+                  <pic:nvPicPr>
+                    <pic:cNvPr id="1" name=""/>
+                    <pic:cNvPicPr/>
+                  </pic:nvPicPr>
+                  <pic:blipFill>
+                    <a:blip r:embed="rId8"/>
+                    <a:stretch>
+                      <a:fillRect/>
+                    </a:stretch>
+                  </pic:blipFill>
+                  <pic:spPr>
+                    <a:xfrm>
+                      <a:off x="0" y="0"/>
+                      <a:ext cx="3203434" cy="2075768"/>
+                    </a:xfrm>
+                    <a:prstGeom prst="rect">
+                      <a:avLst/>
+                    </a:prstGeom>
+                  </pic:spPr>
+                </pic:pic>
+              </a:graphicData>
+            </a:graphic>
+          </wp:inline>
+        </w:drawing>
+      </w:r>
+    </w:p>
+    <w:p>
+      <w:pPr>
+        <w:pStyle w:val="ListBullet"/>
+      </w:pPr>
+      <w:r>
+        <w:t>Least</w:t>
+      </w:r>
+      <w:r>
+        <w:t xml:space="preserve"> </w:t>
+      </w:r>
+      <w:r>
+        <w:t>squares linear regression</w:t>
+      </w:r>
+      <w:r>
+        <w:t xml:space="preserve"> </w:t>
+      </w:r>
+      <w:r>
+        <w:t>is relatively inflexible but</w:t>
+      </w:r>
+      <w:r>
+        <w:t xml:space="preserve"> </w:t>
+      </w:r>
+      <w:r>
+        <w:t>quite interpretable</w:t>
+      </w:r>
+    </w:p>
+    <w:p>
+      <w:pPr>
+        <w:pStyle w:val="ListBullet"/>
+      </w:pPr>
+      <w:r>
+        <w:lastRenderedPageBreak/>
+        <w:t>The lasso</w:t>
+      </w:r>
+      <w:r>
+        <w:t xml:space="preserve"> </w:t>
+      </w:r>
+      <w:r>
+        <w:t xml:space="preserve">relies upon the </w:t>
+      </w:r>
+      <w:r>
+        <w:rPr>
+          <w:b/>
+        </w:rPr>
+        <w:t>lasso linear model</w:t>
+      </w:r>
+      <w:r>
+        <w:t xml:space="preserve"> but uses an alternative fitting procedure for estimating</w:t>
+      </w:r>
+      <w:r>
+        <w:t xml:space="preserve"> </w:t>
+      </w:r>
+      <w:r>
+        <w:t>coefficients β0</w:t>
+      </w:r>
+      <w:r>
+        <w:t>-</w:t>
+      </w:r>
+      <w:r>
+        <w:t xml:space="preserve">βp. </w:t>
+      </w:r>
+    </w:p>
+    <w:p>
+      <w:pPr>
+        <w:pStyle w:val="ListBullet"/>
+        <w:tabs>
+          <w:tab w:val="clear" w:pos="360"/>
+          <w:tab w:val="num" w:pos="720"/>
+        </w:tabs>
+        <w:ind w:left="720"/>
+      </w:pPr>
+      <w:r>
+        <w:t>The new procedure is more restrictive in estimating</w:t>
+      </w:r>
+      <w:r>
+        <w:t xml:space="preserve"> </w:t>
+      </w:r>
+      <w:r>
+        <w:t xml:space="preserve">coefficients, </w:t>
+      </w:r>
+      <w:r>
+        <w:t xml:space="preserve">+ </w:t>
+      </w:r>
+      <w:r>
+        <w:t xml:space="preserve">sets </w:t>
+      </w:r>
+      <w:proofErr w:type="gramStart"/>
+      <w:r>
+        <w:t>a number of</w:t>
+      </w:r>
+      <w:proofErr w:type="gramEnd"/>
+      <w:r>
+        <w:t xml:space="preserve"> them to exactly</w:t>
+      </w:r>
+      <w:r>
+        <w:t xml:space="preserve"> 0</w:t>
+      </w:r>
+      <w:r>
+        <w:t xml:space="preserve">. </w:t>
+      </w:r>
+    </w:p>
+    <w:p>
+      <w:pPr>
+        <w:pStyle w:val="ListBullet"/>
+        <w:tabs>
+          <w:tab w:val="clear" w:pos="360"/>
+          <w:tab w:val="num" w:pos="720"/>
+        </w:tabs>
+        <w:ind w:left="720"/>
+      </w:pPr>
+      <w:r>
+        <w:t>Hence</w:t>
+      </w:r>
+      <w:r>
+        <w:t xml:space="preserve"> </w:t>
+      </w:r>
+      <w:r>
+        <w:t xml:space="preserve">in this sense the lasso is a less flexible </w:t>
+      </w:r>
+      <w:r>
+        <w:t xml:space="preserve">approach than linear regression, but </w:t>
+      </w:r>
+      <w:r>
+        <w:t xml:space="preserve">is also more interpretable, </w:t>
+      </w:r>
+      <w:r>
+        <w:t xml:space="preserve">b/c </w:t>
+      </w:r>
+      <w:r>
+        <w:t>in the final</w:t>
+      </w:r>
+      <w:r>
+        <w:t xml:space="preserve"> </w:t>
+      </w:r>
+      <w:r>
+        <w:t>model the response variable will only be related to a small subset of predictors</w:t>
+      </w:r>
+      <w:r>
+        <w:t xml:space="preserve"> </w:t>
+      </w:r>
+      <w:r>
+        <w:t xml:space="preserve">those </w:t>
+      </w:r>
+      <w:r>
+        <w:t>w/ nonzero coefficient estimates)</w:t>
+      </w:r>
+      <w:r>
+        <w:t xml:space="preserve"> </w:t>
+      </w:r>
+    </w:p>
+    <w:p>
+      <w:pPr>
+        <w:pStyle w:val="ListBullet"/>
+      </w:pPr>
+      <w:r>
+        <w:rPr>
+          <w:b/>
+        </w:rPr>
+        <w:t>Generalized</w:t>
+      </w:r>
+      <w:r>
+        <w:rPr>
+          <w:b/>
+        </w:rPr>
+        <w:t xml:space="preserve"> </w:t>
+      </w:r>
+      <w:r>
+        <w:rPr>
+          <w:b/>
+        </w:rPr>
+        <w:t>additive models (GAMs</w:t>
+      </w:r>
+      <w:r>
+        <w:rPr>
+          <w:b/>
+        </w:rPr>
+        <w:t xml:space="preserve"> </w:t>
+      </w:r>
+      <w:r>
+        <w:t xml:space="preserve">instead </w:t>
+      </w:r>
+      <w:r>
+        <w:rPr>
+          <w:i/>
+        </w:rPr>
+        <w:t xml:space="preserve">extend the linear </w:t>
+      </w:r>
+      <w:r>
+        <w:rPr>
+          <w:i/>
+        </w:rPr>
+        <w:t>model</w:t>
+      </w:r>
+      <w:r>
+        <w:rPr>
+          <w:i/>
+        </w:rPr>
+        <w:t xml:space="preserve"> </w:t>
+      </w:r>
+      <w:r>
+        <w:t xml:space="preserve">to allow for certain non-linear relationships. </w:t>
+      </w:r>
+    </w:p>
+    <w:p>
+      <w:pPr>
+        <w:pStyle w:val="ListBullet"/>
+        <w:tabs>
+          <w:tab w:val="clear" w:pos="360"/>
+          <w:tab w:val="num" w:pos="720"/>
+        </w:tabs>
+        <w:ind w:left="720"/>
+      </w:pPr>
+      <w:r>
+        <w:t>Consequently,</w:t>
+      </w:r>
+      <w:r>
+        <w:t xml:space="preserve"> </w:t>
+      </w:r>
+      <w:r>
+        <w:t>GAMs are more flexible than linear regression</w:t>
+      </w:r>
+      <w:r>
+        <w:t xml:space="preserve"> but </w:t>
+      </w:r>
+      <w:r>
+        <w:t>also somewhat</w:t>
+      </w:r>
+      <w:r>
+        <w:t xml:space="preserve"> </w:t>
+      </w:r>
+      <w:r>
+        <w:t xml:space="preserve">less interpretable, </w:t>
+      </w:r>
+      <w:r>
+        <w:t xml:space="preserve">b/c </w:t>
+      </w:r>
+      <w:r>
+        <w:t>the relationship between</w:t>
+      </w:r>
+      <w:r>
+        <w:t xml:space="preserve"> </w:t>
+      </w:r>
+      <w:r>
+        <w:t xml:space="preserve">each </w:t>
+      </w:r>
+      <w:r>
+        <w:t xml:space="preserve">X + </w:t>
+      </w:r>
+      <w:r>
+        <w:t xml:space="preserve">the </w:t>
+      </w:r>
+      <w:r>
+        <w:t xml:space="preserve">Y </w:t>
+      </w:r>
+      <w:r>
+        <w:t xml:space="preserve">is now modeled using a curve. </w:t>
+      </w:r>
+    </w:p>
+    <w:p>
+      <w:pPr>
+        <w:pStyle w:val="ListBullet"/>
+      </w:pPr>
+      <w:r>
+        <w:t>Finally, fully</w:t>
+      </w:r>
+      <w:r>
+        <w:t xml:space="preserve"> </w:t>
+      </w:r>
+      <w:r>
+        <w:t xml:space="preserve">non-linear methods such as </w:t>
+      </w:r>
+      <w:r>
+        <w:rPr>
+          <w:b/>
+        </w:rPr>
+        <w:t>bagging, boosting</w:t>
+      </w:r>
+      <w:r>
+        <w:t xml:space="preserve">, </w:t>
+      </w:r>
+      <w:r>
+        <w:t xml:space="preserve">+ </w:t>
+      </w:r>
+      <w:r>
+        <w:rPr>
+          <w:b/>
+        </w:rPr>
+        <w:t xml:space="preserve">support vector machines </w:t>
+      </w:r>
+      <w:r>
+        <w:rPr>
+          <w:b/>
+        </w:rPr>
+        <w:t>(SVM)</w:t>
+      </w:r>
+      <w:r>
+        <w:t xml:space="preserve"> w/ </w:t>
+      </w:r>
+      <w:r>
+        <w:rPr>
+          <w:b/>
+        </w:rPr>
+        <w:t>non-linear kernels</w:t>
+      </w:r>
+      <w:r>
+        <w:rPr>
+          <w:b/>
+        </w:rPr>
+        <w:t xml:space="preserve"> </w:t>
+      </w:r>
+      <w:r>
+        <w:t>are highly flexible</w:t>
+      </w:r>
+      <w:r>
+        <w:t xml:space="preserve"> </w:t>
+      </w:r>
+      <w:r>
+        <w:t>approaches that are harder to interpret.</w:t>
+      </w:r>
+    </w:p>
+    <w:p>
+      <w:pPr>
+        <w:pStyle w:val="ListBullet"/>
+        <w:numPr>
+          <w:ilvl w:val="0"/>
+          <w:numId w:val="0"/>
+        </w:numPr>
+        <w:ind w:left="360"/>
+      </w:pPr>
+    </w:p>
+    <w:p>
+      <w:pPr>
+        <w:pStyle w:val="ListBullet"/>
+      </w:pPr>
+      <w:r>
+        <w:t>We have established that when inference is the goal, there are clear advantages</w:t>
+      </w:r>
+      <w:r>
+        <w:t xml:space="preserve"> </w:t>
+      </w:r>
+      <w:r>
+        <w:t xml:space="preserve">to using simple </w:t>
+      </w:r>
+      <w:r>
+        <w:t>+</w:t>
+      </w:r>
+      <w:r>
+        <w:t xml:space="preserve"> relatively inflexible statistical learning methods.</w:t>
+      </w:r>
+    </w:p>
+    <w:p>
+      <w:pPr>
+        <w:pStyle w:val="ListBullet"/>
+      </w:pPr>
+      <w:r>
+        <w:t xml:space="preserve">When interested in prediction, </w:t>
+      </w:r>
+      <w:r>
+        <w:t xml:space="preserve">interpretability of the predictive model is simply not of interest. </w:t>
+      </w:r>
+    </w:p>
+    <w:p>
+      <w:pPr>
+        <w:pStyle w:val="ListBullet"/>
+      </w:pPr>
+      <w:r>
+        <w:t>I</w:t>
+      </w:r>
+      <w:r>
+        <w:t>f we seek to develop an algorithm to predict price of stock, our sole requirement for the algorithm is that it predict accurately</w:t>
+      </w:r>
+      <w:r>
+        <w:t xml:space="preserve"> + </w:t>
+      </w:r>
+      <w:r>
+        <w:t>int</w:t>
+      </w:r>
+      <w:r>
+        <w:t xml:space="preserve">erpretability is not a concern </w:t>
+      </w:r>
+      <w:r>
+        <w:sym w:font="Wingdings" w:char="F0E0"/>
+      </w:r>
+      <w:r>
+        <w:t xml:space="preserve"> </w:t>
+      </w:r>
+      <w:r>
+        <w:t>expect it</w:t>
+      </w:r>
+      <w:r>
+        <w:t xml:space="preserve"> </w:t>
+      </w:r>
+      <w:r>
+        <w:t xml:space="preserve">will be best to use the most flexible model available. </w:t>
+      </w:r>
+    </w:p>
+    <w:p>
+      <w:pPr>
+        <w:pStyle w:val="ListBullet"/>
+        <w:rPr>
+          <w:i/>
+        </w:rPr>
+      </w:pPr>
+      <w:r>
+        <w:rPr>
+          <w:i/>
+        </w:rPr>
+        <w:t>Surprisingly, this is</w:t>
+      </w:r>
+      <w:r>
+        <w:rPr>
+          <w:i/>
+        </w:rPr>
+        <w:t xml:space="preserve"> </w:t>
+      </w:r>
+      <w:r>
+        <w:rPr>
+          <w:i/>
+        </w:rPr>
+        <w:t xml:space="preserve">not always the case! </w:t>
+      </w:r>
+    </w:p>
+    <w:p>
+      <w:pPr>
+        <w:pStyle w:val="ListBullet"/>
+      </w:pPr>
+      <w:r>
+        <w:t xml:space="preserve">We will often obtain </w:t>
+      </w:r>
+      <w:r>
+        <w:rPr>
+          <w:i/>
+        </w:rPr>
+        <w:t>more accurate predictions</w:t>
+      </w:r>
+      <w:r>
+        <w:t xml:space="preserve"> using</w:t>
+      </w:r>
+      <w:r>
+        <w:t xml:space="preserve"> </w:t>
+      </w:r>
+      <w:r>
+        <w:t xml:space="preserve">a </w:t>
+      </w:r>
+      <w:r>
+        <w:rPr>
+          <w:i/>
+        </w:rPr>
+        <w:t>less flexible method</w:t>
+      </w:r>
+      <w:r>
+        <w:t xml:space="preserve">. </w:t>
+      </w:r>
+    </w:p>
+    <w:p>
+      <w:pPr>
+        <w:pStyle w:val="ListBullet"/>
+        <w:tabs>
+          <w:tab w:val="clear" w:pos="360"/>
+          <w:tab w:val="num" w:pos="720"/>
+        </w:tabs>
+        <w:ind w:left="720"/>
+      </w:pPr>
+      <w:r>
+        <w:t>This phenomenon, which may seem counterintuitive</w:t>
+      </w:r>
+      <w:r>
+        <w:t xml:space="preserve"> </w:t>
+      </w:r>
+      <w:r>
+        <w:t xml:space="preserve">at first glance, </w:t>
+      </w:r>
+      <w:proofErr w:type="gramStart"/>
+      <w:r>
+        <w:t>has to</w:t>
+      </w:r>
+      <w:proofErr w:type="gramEnd"/>
+      <w:r>
+        <w:t xml:space="preserve"> do with the potential for overfitting in highly flexible</w:t>
+      </w:r>
+      <w:r>
+        <w:t xml:space="preserve"> </w:t>
+      </w:r>
+      <w:r>
+        <w:t xml:space="preserve">methods. </w:t>
+      </w:r>
+    </w:p>
+    <w:p>
+      <w:pPr>
+        <w:pStyle w:val="ListBullet"/>
+        <w:numPr>
+          <w:ilvl w:val="0"/>
+          <w:numId w:val="0"/>
+        </w:numPr>
+        <w:ind w:left="360"/>
+      </w:pPr>
+      <w:bookmarkStart w:id="0" w:name="_GoBack"/>
+      <w:bookmarkEnd w:id="0"/>
     </w:p>
     <w:sectPr>
       <w:pgSz w:w="12240" w:h="15840"/>
@@ -1512,6 +3459,17 @@
       <w:contextualSpacing/>
     </w:pPr>
   </w:style>
+  <w:style w:type="paragraph" w:styleId="ListParagraph">
+    <w:name w:val="List Paragraph"/>
+    <w:basedOn w:val="Normal"/>
+    <w:uiPriority w:val="34"/>
+    <w:qFormat/>
+    <w:rsid w:val="009D241F"/>
+    <w:pPr>
+      <w:ind w:left="720"/>
+      <w:contextualSpacing/>
+    </w:pPr>
+  </w:style>
 </w:styles>
 </file>
 

</xml_diff>

<commit_message>
Work up to pg 45 in ISL
</commit_message>
<xml_diff>
--- a/Stats/ISL/Ch2_StatisticalLearning/Ch2.docx
+++ b/Stats/ISL/Ch2_StatisticalLearning/Ch2.docx
@@ -1,6 +1,6 @@
 
 <file path=word/document.xml><?xml version="1.0" encoding="utf-8"?>
-<w:document xmlns:wpc="http://schemas.microsoft.com/office/word/2010/wordprocessingCanvas" xmlns:cx="http://schemas.microsoft.com/office/drawing/2014/chartex" xmlns:cx1="http://schemas.microsoft.com/office/drawing/2015/9/8/chartex" xmlns:cx2="http://schemas.microsoft.com/office/drawing/2015/10/21/chartex" xmlns:cx3="http://schemas.microsoft.com/office/drawing/2016/5/9/chartex" xmlns:cx4="http://schemas.microsoft.com/office/drawing/2016/5/10/chartex" xmlns:cx5="http://schemas.microsoft.com/office/drawing/2016/5/11/chartex" xmlns:cx6="http://schemas.microsoft.com/office/drawing/2016/5/12/chartex" xmlns:cx7="http://schemas.microsoft.com/office/drawing/2016/5/13/chartex" xmlns:cx8="http://schemas.microsoft.com/office/drawing/2016/5/14/chartex" xmlns:mc="http://schemas.openxmlformats.org/markup-compatibility/2006" xmlns:aink="http://schemas.microsoft.com/office/drawing/2016/ink" xmlns:am3d="http://schemas.microsoft.com/office/drawing/2017/model3d" xmlns:o="urn:schemas-microsoft-com:office:office" xmlns:r="http://schemas.openxmlformats.org/officeDocument/2006/relationships" xmlns:m="http://schemas.openxmlformats.org/officeDocument/2006/math" xmlns:v="urn:schemas-microsoft-com:vml" xmlns:wp14="http://schemas.microsoft.com/office/word/2010/wordprocessingDrawing" xmlns:wp="http://schemas.openxmlformats.org/drawingml/2006/wordprocessingDrawing" xmlns:w10="urn:schemas-microsoft-com:office:word" xmlns:w="http://schemas.openxmlformats.org/wordprocessingml/2006/main" xmlns:w14="http://schemas.microsoft.com/office/word/2010/wordml" xmlns:w15="http://schemas.microsoft.com/office/word/2012/wordml" xmlns:w16cid="http://schemas.microsoft.com/office/word/2016/wordml/cid" xmlns:w16se="http://schemas.microsoft.com/office/word/2015/wordml/symex" xmlns:wpg="http://schemas.microsoft.com/office/word/2010/wordprocessingGroup" xmlns:wpi="http://schemas.microsoft.com/office/word/2010/wordprocessingInk" xmlns:wne="http://schemas.microsoft.com/office/word/2006/wordml" xmlns:wps="http://schemas.microsoft.com/office/word/2010/wordprocessingShape" mc:Ignorable="w14 w15 w16se w16cid wp14">
+<w:document xmlns:wpc="http://schemas.microsoft.com/office/word/2010/wordprocessingCanvas" xmlns:mc="http://schemas.openxmlformats.org/markup-compatibility/2006" xmlns:o="urn:schemas-microsoft-com:office:office" xmlns:r="http://schemas.openxmlformats.org/officeDocument/2006/relationships" xmlns:m="http://schemas.openxmlformats.org/officeDocument/2006/math" xmlns:v="urn:schemas-microsoft-com:vml" xmlns:wp14="http://schemas.microsoft.com/office/word/2010/wordprocessingDrawing" xmlns:wp="http://schemas.openxmlformats.org/drawingml/2006/wordprocessingDrawing" xmlns:w10="urn:schemas-microsoft-com:office:word" xmlns:w="http://schemas.openxmlformats.org/wordprocessingml/2006/main" xmlns:w14="http://schemas.microsoft.com/office/word/2010/wordml" xmlns:w15="http://schemas.microsoft.com/office/word/2012/wordml" xmlns:wpg="http://schemas.microsoft.com/office/word/2010/wordprocessingGroup" xmlns:wpi="http://schemas.microsoft.com/office/word/2010/wordprocessingInk" xmlns:wne="http://schemas.microsoft.com/office/word/2006/wordml" xmlns:wps="http://schemas.microsoft.com/office/word/2010/wordprocessingShape" mc:Ignorable="w14 w15 wp14">
   <w:body>
     <w:p>
       <w:r>
@@ -64,15 +64,7 @@
         <w:ind w:left="720"/>
       </w:pPr>
       <w:r>
-        <w:t xml:space="preserve">In other words, our goal is to develop an accurate model that can be used to predict sales </w:t>
-      </w:r>
-      <w:proofErr w:type="gramStart"/>
-      <w:r>
-        <w:t>on the basis of</w:t>
-      </w:r>
-      <w:proofErr w:type="gramEnd"/>
-      <w:r>
-        <w:t xml:space="preserve"> the 3 channels advertising budgets.</w:t>
+        <w:t>In other words, our goal is to develop an accurate model that can be used to predict sales on the basis of the 3 channels advertising budgets.</w:t>
       </w:r>
     </w:p>
     <w:p>
@@ -814,15 +806,7 @@
         <w:ind w:left="1080"/>
       </w:pPr>
       <w:r>
-        <w:t xml:space="preserve">Which media channel contributes to sales? Which media generates the largest boost in sales? How much increase in sales is associated w/a given increase in TV ads? What affect will </w:t>
-      </w:r>
-      <w:proofErr w:type="gramStart"/>
-      <w:r>
-        <w:t>changing</w:t>
-      </w:r>
-      <w:proofErr w:type="gramEnd"/>
-      <w:r>
-        <w:t xml:space="preserve"> price of a product have on sales?</w:t>
+        <w:t>Which media channel contributes to sales? Which media generates the largest boost in sales? How much increase in sales is associated w/a given increase in TV ads? What affect will changing price of a product have on sales?</w:t>
       </w:r>
     </w:p>
     <w:p>
@@ -882,19 +866,7 @@
         <w:pStyle w:val="ListBullet"/>
       </w:pPr>
       <w:r>
-        <w:t>M</w:t>
-      </w:r>
-      <w:r>
-        <w:t>any linear and non-linear approaches</w:t>
-      </w:r>
-      <w:r>
-        <w:t xml:space="preserve"> for estimating </w:t>
-      </w:r>
-      <w:r>
-        <w:t>generally share certain characteristics.</w:t>
-      </w:r>
-      <w:r>
-        <w:t xml:space="preserve"> </w:t>
+        <w:t xml:space="preserve">Many linear and non-linear approaches for estimating generally share certain characteristics. </w:t>
       </w:r>
     </w:p>
     <w:p>
@@ -905,12 +877,10 @@
         <w:t>x(</w:t>
       </w:r>
       <w:proofErr w:type="spellStart"/>
-      <w:proofErr w:type="gramStart"/>
       <w:r>
         <w:t>i,j</w:t>
       </w:r>
       <w:proofErr w:type="spellEnd"/>
-      <w:proofErr w:type="gramEnd"/>
       <w:r>
         <w:t xml:space="preserve">) is the value of the </w:t>
       </w:r>
@@ -949,15 +919,7 @@
         <w:pStyle w:val="ListBullet"/>
       </w:pPr>
       <w:r>
-        <w:t xml:space="preserve">Training data therefore consists of </w:t>
-      </w:r>
-      <w:proofErr w:type="gramStart"/>
-      <w:r>
-        <w:t>{ (</w:t>
-      </w:r>
-      <w:proofErr w:type="gramEnd"/>
-      <w:r>
-        <w:t>x1,y1),…..(x(n),y(n) } where x(</w:t>
+        <w:t>Training data therefore consists of { (x1,y1),…..(x(n),y(n) } where x(</w:t>
       </w:r>
       <w:proofErr w:type="spellStart"/>
       <w:r>
@@ -1005,15 +967,7 @@
       </w:r>
       <w:proofErr w:type="spellEnd"/>
       <w:r>
-        <w:t xml:space="preserve"> such that Y = f^(X) for any observation (</w:t>
-      </w:r>
-      <w:proofErr w:type="gramStart"/>
-      <w:r>
-        <w:t>X,Y</w:t>
-      </w:r>
-      <w:proofErr w:type="gramEnd"/>
-      <w:r>
-        <w:t>)</w:t>
+        <w:t xml:space="preserve"> such that Y = f^(X) for any observation (X,Y)</w:t>
       </w:r>
     </w:p>
     <w:p>
@@ -1074,13 +1028,7 @@
         <w:t>Parametric methods</w:t>
       </w:r>
       <w:r>
-        <w:t xml:space="preserve"> involve a </w:t>
-      </w:r>
-      <w:r>
-        <w:t>2</w:t>
-      </w:r>
-      <w:r>
-        <w:t>-step model-based approach.</w:t>
+        <w:t xml:space="preserve"> involve a 2-step model-based approach.</w:t>
       </w:r>
     </w:p>
     <w:p>
@@ -1099,148 +1047,173 @@
         <w:rPr>
           <w:u w:val="single"/>
         </w:rPr>
-        <w:t xml:space="preserve">1. </w:t>
-      </w:r>
-      <w:proofErr w:type="gramStart"/>
-      <w:r>
-        <w:rPr>
-          <w:u w:val="single"/>
-        </w:rPr>
-        <w:t xml:space="preserve">Make </w:t>
-      </w:r>
-      <w:r>
-        <w:rPr>
-          <w:u w:val="single"/>
-        </w:rPr>
-        <w:t>an assumption</w:t>
-      </w:r>
-      <w:proofErr w:type="gramEnd"/>
-      <w:r>
-        <w:rPr>
-          <w:u w:val="single"/>
-        </w:rPr>
-        <w:t xml:space="preserve"> about the </w:t>
+        <w:t xml:space="preserve">1. Make an assumption about the </w:t>
       </w:r>
       <w:r>
         <w:rPr>
           <w:b/>
           <w:u w:val="single"/>
         </w:rPr>
-        <w:t>functional form</w:t>
+        <w:t>functional form/</w:t>
+      </w:r>
+      <w:r>
+        <w:rPr>
+          <w:u w:val="single"/>
+        </w:rPr>
+        <w:t xml:space="preserve">shape </w:t>
+      </w:r>
+      <w:proofErr w:type="spellStart"/>
+      <w:r>
+        <w:rPr>
+          <w:u w:val="single"/>
+        </w:rPr>
+        <w:t>of f</w:t>
+      </w:r>
+      <w:proofErr w:type="spellEnd"/>
+      <w:r>
+        <w:rPr>
+          <w:u w:val="single"/>
+        </w:rPr>
+        <w:t xml:space="preserve">. </w:t>
+      </w:r>
+    </w:p>
+    <w:p>
+      <w:pPr>
+        <w:pStyle w:val="ListBullet"/>
+        <w:tabs>
+          <w:tab w:val="clear" w:pos="360"/>
+          <w:tab w:val="num" w:pos="1080"/>
+        </w:tabs>
+        <w:ind w:left="1080"/>
+      </w:pPr>
+      <w:r>
+        <w:t>Ex: 1 very simple assumption is that f is linear in X: f(X) = β0 + β1X1 + β2X2 + ... + βpXp.</w:t>
+      </w:r>
+    </w:p>
+    <w:p>
+      <w:pPr>
+        <w:pStyle w:val="ListBullet"/>
+        <w:tabs>
+          <w:tab w:val="clear" w:pos="360"/>
+          <w:tab w:val="num" w:pos="1080"/>
+        </w:tabs>
+        <w:ind w:left="1080"/>
+      </w:pPr>
+      <w:r>
+        <w:t xml:space="preserve">Once we have assumed that f is linear, the problem of estimating f is greatly simplified. </w:t>
+      </w:r>
+    </w:p>
+    <w:p>
+      <w:pPr>
+        <w:pStyle w:val="ListBullet"/>
+        <w:tabs>
+          <w:tab w:val="clear" w:pos="360"/>
+          <w:tab w:val="num" w:pos="1080"/>
+        </w:tabs>
+        <w:ind w:left="1080"/>
+      </w:pPr>
+      <w:r>
+        <w:t xml:space="preserve">Instead of having to estimate an entirely arbitrary p-dimensional function f(X), one only needs to estimate the </w:t>
+      </w:r>
+      <w:r>
+        <w:rPr>
+          <w:i/>
+        </w:rPr>
+        <w:t>p + 1</w:t>
+      </w:r>
+      <w:r>
+        <w:t xml:space="preserve"> coefficients β0-βp.</w:t>
+      </w:r>
+    </w:p>
+    <w:p>
+      <w:pPr>
+        <w:pStyle w:val="ListBullet"/>
+        <w:tabs>
+          <w:tab w:val="clear" w:pos="360"/>
+          <w:tab w:val="num" w:pos="720"/>
+        </w:tabs>
+        <w:ind w:left="720"/>
+        <w:rPr>
+          <w:u w:val="single"/>
+        </w:rPr>
+      </w:pPr>
+      <w:r>
+        <w:rPr>
+          <w:u w:val="single"/>
+        </w:rPr>
+        <w:t xml:space="preserve">2. After selecting a model, need a procedure that uses training data to fit/train it. </w:t>
+      </w:r>
+    </w:p>
+    <w:p>
+      <w:pPr>
+        <w:pStyle w:val="ListBullet"/>
+        <w:tabs>
+          <w:tab w:val="clear" w:pos="360"/>
+          <w:tab w:val="num" w:pos="1080"/>
+        </w:tabs>
+        <w:ind w:left="1080"/>
+      </w:pPr>
+      <w:r>
+        <w:t>In the case of the linear model fit train: Estimate the parameters β0-βp = find values of these parameters such that Y ≈ β0 + β1X1 + β2X2 + βpXp.</w:t>
+      </w:r>
+    </w:p>
+    <w:p>
+      <w:pPr>
+        <w:pStyle w:val="ListBullet"/>
+      </w:pPr>
+      <w:r>
+        <w:t xml:space="preserve">The most common approach to fitting the model is </w:t>
       </w:r>
       <w:r>
         <w:rPr>
           <w:b/>
+        </w:rPr>
+        <w:t>(ordinary) least squares,</w:t>
+      </w:r>
+      <w:r>
+        <w:t xml:space="preserve"> but is only 1 of many possible ways to fit a linear model. </w:t>
+      </w:r>
+    </w:p>
+    <w:p>
+      <w:pPr>
+        <w:pStyle w:val="ListBullet"/>
+      </w:pPr>
+      <w:r>
+        <w:t xml:space="preserve">A parametric model-based approach reduces the problem of estimating f down to just estimating a set of parameters. </w:t>
+      </w:r>
+    </w:p>
+    <w:p>
+      <w:pPr>
+        <w:pStyle w:val="ListBullet"/>
+      </w:pPr>
+      <w:r>
+        <w:t xml:space="preserve">Assuming a parametric form for f simplifies the problem of estimating f b/c it is generally much easier to estimate a set of parameters than to fit an entirely arbitrary function </w:t>
+      </w:r>
+    </w:p>
+    <w:p>
+      <w:pPr>
+        <w:pStyle w:val="ListBullet"/>
+      </w:pPr>
+      <w:r>
+        <w:t xml:space="preserve">Potential </w:t>
+      </w:r>
+      <w:r>
+        <w:rPr>
           <w:u w:val="single"/>
         </w:rPr>
-        <w:t>/</w:t>
-      </w:r>
-      <w:r>
-        <w:rPr>
-          <w:u w:val="single"/>
-        </w:rPr>
-        <w:t xml:space="preserve">shape </w:t>
-      </w:r>
-      <w:proofErr w:type="spellStart"/>
-      <w:r>
-        <w:rPr>
-          <w:u w:val="single"/>
-        </w:rPr>
-        <w:t>of f</w:t>
-      </w:r>
-      <w:proofErr w:type="spellEnd"/>
-      <w:r>
-        <w:rPr>
-          <w:u w:val="single"/>
-        </w:rPr>
-        <w:t xml:space="preserve">. </w:t>
-      </w:r>
-    </w:p>
-    <w:p>
-      <w:pPr>
-        <w:pStyle w:val="ListBullet"/>
-        <w:tabs>
-          <w:tab w:val="clear" w:pos="360"/>
-          <w:tab w:val="num" w:pos="1080"/>
-        </w:tabs>
-        <w:ind w:left="1080"/>
-      </w:pPr>
-      <w:r>
-        <w:t xml:space="preserve">Ex: 1 </w:t>
-      </w:r>
-      <w:r>
-        <w:t>very simple assumption is that f is linear in</w:t>
-      </w:r>
-      <w:r>
-        <w:t xml:space="preserve"> </w:t>
-      </w:r>
-      <w:r>
-        <w:t>X:</w:t>
-      </w:r>
-      <w:r>
-        <w:t xml:space="preserve"> </w:t>
-      </w:r>
-      <w:r>
-        <w:t xml:space="preserve">f(X) = β0 + </w:t>
-      </w:r>
-      <w:r>
-        <w:t>β1X1 + β2X2 + ... + βpXp.</w:t>
-      </w:r>
-    </w:p>
-    <w:p>
-      <w:pPr>
-        <w:pStyle w:val="ListBullet"/>
-        <w:tabs>
-          <w:tab w:val="clear" w:pos="360"/>
-          <w:tab w:val="num" w:pos="1080"/>
-        </w:tabs>
-        <w:ind w:left="1080"/>
-      </w:pPr>
-      <w:r>
-        <w:t>Once we have assumed that f is linear, the problem of estimating</w:t>
-      </w:r>
-      <w:r>
-        <w:t xml:space="preserve"> </w:t>
-      </w:r>
-      <w:r>
-        <w:t xml:space="preserve">f is greatly simplified. </w:t>
-      </w:r>
-    </w:p>
-    <w:p>
-      <w:pPr>
-        <w:pStyle w:val="ListBullet"/>
-        <w:tabs>
-          <w:tab w:val="clear" w:pos="360"/>
-          <w:tab w:val="num" w:pos="1080"/>
-        </w:tabs>
-        <w:ind w:left="1080"/>
-      </w:pPr>
-      <w:r>
-        <w:t>Instead of having to estimate an entirely</w:t>
-      </w:r>
-      <w:r>
-        <w:t xml:space="preserve"> </w:t>
-      </w:r>
-      <w:r>
-        <w:t>arbitrary p-dimensional function f(X), one only needs to estimate</w:t>
-      </w:r>
-      <w:r>
-        <w:t xml:space="preserve"> </w:t>
-      </w:r>
-      <w:r>
-        <w:t xml:space="preserve">the </w:t>
+        <w:t>disadvantage of a parametric approach</w:t>
+      </w:r>
+      <w:r>
+        <w:t xml:space="preserve"> = model we choose will usually not match the </w:t>
       </w:r>
       <w:r>
         <w:rPr>
           <w:i/>
         </w:rPr>
-        <w:t>p + 1</w:t>
-      </w:r>
-      <w:r>
-        <w:t xml:space="preserve"> coefficients β0-</w:t>
-      </w:r>
-      <w:r>
-        <w:t>βp.</w:t>
+        <w:t>true</w:t>
+      </w:r>
+      <w:r>
+        <w:t xml:space="preserve"> unknown form of f. </w:t>
       </w:r>
     </w:p>
     <w:p>
@@ -1251,216 +1224,9 @@
           <w:tab w:val="num" w:pos="720"/>
         </w:tabs>
         <w:ind w:left="720"/>
-        <w:rPr>
-          <w:u w:val="single"/>
-        </w:rPr>
-      </w:pPr>
-      <w:r>
-        <w:rPr>
-          <w:u w:val="single"/>
-        </w:rPr>
-        <w:t xml:space="preserve">2. After </w:t>
-      </w:r>
-      <w:r>
-        <w:rPr>
-          <w:u w:val="single"/>
-        </w:rPr>
-        <w:t xml:space="preserve">selecting a model, </w:t>
-      </w:r>
-      <w:r>
-        <w:rPr>
-          <w:u w:val="single"/>
-        </w:rPr>
-        <w:t xml:space="preserve">need a procedure that uses training data to </w:t>
-      </w:r>
-      <w:r>
-        <w:rPr>
-          <w:u w:val="single"/>
-        </w:rPr>
-        <w:t>fit/</w:t>
-      </w:r>
-      <w:r>
-        <w:rPr>
-          <w:u w:val="single"/>
-        </w:rPr>
-        <w:t>train</w:t>
-      </w:r>
-      <w:r>
-        <w:rPr>
-          <w:u w:val="single"/>
-        </w:rPr>
-        <w:t xml:space="preserve"> it</w:t>
-      </w:r>
-      <w:r>
-        <w:rPr>
-          <w:u w:val="single"/>
-        </w:rPr>
-        <w:t xml:space="preserve">. </w:t>
-      </w:r>
-    </w:p>
-    <w:p>
-      <w:pPr>
-        <w:pStyle w:val="ListBullet"/>
-        <w:tabs>
-          <w:tab w:val="clear" w:pos="360"/>
-          <w:tab w:val="num" w:pos="1080"/>
-        </w:tabs>
-        <w:ind w:left="1080"/>
-      </w:pPr>
-      <w:r>
-        <w:t>In the case of the linear model fit</w:t>
-      </w:r>
-      <w:r>
-        <w:t xml:space="preserve"> train: Estimate the parameters β0-βp = </w:t>
-      </w:r>
-      <w:r>
-        <w:t>find values of these parameters such that</w:t>
-      </w:r>
-      <w:r>
-        <w:t xml:space="preserve"> </w:t>
-      </w:r>
-      <w:r>
-        <w:t>Y ≈ β0 + β1X1 + β2X2 + βpXp.</w:t>
-      </w:r>
-    </w:p>
-    <w:p>
-      <w:pPr>
-        <w:pStyle w:val="ListBullet"/>
-      </w:pPr>
-      <w:r>
-        <w:t xml:space="preserve">The most common approach to fitting the model is </w:t>
-      </w:r>
-      <w:r>
-        <w:rPr>
-          <w:b/>
-        </w:rPr>
-        <w:t>(ordinary) least squares,</w:t>
-      </w:r>
-      <w:r>
-        <w:t xml:space="preserve"> but </w:t>
-      </w:r>
-      <w:r>
-        <w:t xml:space="preserve">is </w:t>
-      </w:r>
-      <w:r>
-        <w:t xml:space="preserve">only 1 </w:t>
-      </w:r>
-      <w:r>
-        <w:t xml:space="preserve">of many possible ways to fit </w:t>
-      </w:r>
-      <w:r>
-        <w:t xml:space="preserve">a </w:t>
-      </w:r>
-      <w:r>
-        <w:t xml:space="preserve">linear model. </w:t>
-      </w:r>
-    </w:p>
-    <w:p>
-      <w:pPr>
-        <w:pStyle w:val="ListBullet"/>
-      </w:pPr>
-      <w:r>
-        <w:t xml:space="preserve">A </w:t>
-      </w:r>
-      <w:r>
-        <w:t xml:space="preserve">parametric model-based approach reduces the problem of estimating f down to </w:t>
-      </w:r>
-      <w:r>
-        <w:t xml:space="preserve">just </w:t>
-      </w:r>
-      <w:r>
-        <w:t>estimating a set of</w:t>
-      </w:r>
-      <w:r>
-        <w:t xml:space="preserve"> </w:t>
-      </w:r>
-      <w:r>
-        <w:t xml:space="preserve">parameters. </w:t>
-      </w:r>
-    </w:p>
-    <w:p>
-      <w:pPr>
-        <w:pStyle w:val="ListBullet"/>
-      </w:pPr>
-      <w:r>
-        <w:t>Assuming a parametric form for f simplifies the problem of</w:t>
-      </w:r>
-      <w:r>
-        <w:t xml:space="preserve"> </w:t>
-      </w:r>
-      <w:r>
-        <w:t xml:space="preserve">estimating f </w:t>
-      </w:r>
-      <w:r>
-        <w:t xml:space="preserve">b/c </w:t>
-      </w:r>
-      <w:r>
-        <w:t xml:space="preserve">it is generally much easier </w:t>
-      </w:r>
-      <w:r>
-        <w:t xml:space="preserve">to estimate a set of parameters </w:t>
-      </w:r>
-      <w:r>
-        <w:t xml:space="preserve">than </w:t>
-      </w:r>
-      <w:r>
-        <w:t xml:space="preserve">to </w:t>
-      </w:r>
-      <w:r>
-        <w:t>fit</w:t>
-      </w:r>
-      <w:r>
-        <w:t xml:space="preserve"> </w:t>
-      </w:r>
-      <w:r>
-        <w:t xml:space="preserve">an entirely arbitrary function </w:t>
-      </w:r>
-    </w:p>
-    <w:p>
-      <w:pPr>
-        <w:pStyle w:val="ListBullet"/>
-      </w:pPr>
-      <w:r>
-        <w:t xml:space="preserve">Potential </w:t>
-      </w:r>
-      <w:r>
-        <w:rPr>
-          <w:u w:val="single"/>
-        </w:rPr>
-        <w:t>disadvantage of a parametric</w:t>
-      </w:r>
-      <w:r>
-        <w:rPr>
-          <w:u w:val="single"/>
-        </w:rPr>
-        <w:t xml:space="preserve"> </w:t>
-      </w:r>
-      <w:r>
-        <w:rPr>
-          <w:u w:val="single"/>
-        </w:rPr>
-        <w:t>approach</w:t>
-      </w:r>
-      <w:r>
-        <w:t xml:space="preserve"> </w:t>
-      </w:r>
-      <w:r>
-        <w:t>=</w:t>
-      </w:r>
-      <w:r>
-        <w:t xml:space="preserve"> model we choose will usually not match the </w:t>
-      </w:r>
-      <w:r>
-        <w:rPr>
-          <w:i/>
-        </w:rPr>
-        <w:t>true</w:t>
-      </w:r>
-      <w:r>
-        <w:t xml:space="preserve"> </w:t>
-      </w:r>
-      <w:r>
-        <w:t xml:space="preserve">unknown form of f. </w:t>
+      </w:pPr>
+      <w:r>
+        <w:t xml:space="preserve">If a chosen model is too far from the true f, our estimate will be poor. </w:t>
       </w:r>
     </w:p>
     <w:p>
@@ -1473,55 +1239,15 @@
         <w:ind w:left="720"/>
       </w:pPr>
       <w:r>
-        <w:t xml:space="preserve">If </w:t>
-      </w:r>
-      <w:r>
-        <w:t>a</w:t>
-      </w:r>
-      <w:r>
-        <w:t xml:space="preserve"> chosen model is too far from the true f, our estimate will be poor. </w:t>
-      </w:r>
-    </w:p>
-    <w:p>
-      <w:pPr>
-        <w:pStyle w:val="ListBullet"/>
-        <w:tabs>
-          <w:tab w:val="clear" w:pos="360"/>
-          <w:tab w:val="num" w:pos="720"/>
-        </w:tabs>
-        <w:ind w:left="720"/>
-      </w:pPr>
-      <w:r>
-        <w:t xml:space="preserve">Can </w:t>
-      </w:r>
-      <w:r>
-        <w:t>try to address this problem by choosing</w:t>
-      </w:r>
-      <w:r>
-        <w:t xml:space="preserve"> </w:t>
-      </w:r>
-      <w:r>
-        <w:t>flexible models that can fit many different possible functional forms flexible</w:t>
-      </w:r>
-      <w:r>
-        <w:t xml:space="preserve"> </w:t>
-      </w:r>
-      <w:r>
-        <w:t xml:space="preserve">for f. </w:t>
-      </w:r>
-    </w:p>
-    <w:p>
-      <w:pPr>
-        <w:pStyle w:val="ListBullet"/>
-      </w:pPr>
-      <w:r>
-        <w:t>But in general, fitting a more flexible model requires estimating a</w:t>
-      </w:r>
-      <w:r>
-        <w:t xml:space="preserve"> greater number of parameter, + </w:t>
-      </w:r>
-      <w:r>
-        <w:t xml:space="preserve">more complex models can lead to </w:t>
+        <w:t xml:space="preserve">Can try to address this problem by choosing flexible models that can fit many different possible functional forms flexible for f. </w:t>
+      </w:r>
+    </w:p>
+    <w:p>
+      <w:pPr>
+        <w:pStyle w:val="ListBullet"/>
+      </w:pPr>
+      <w:r>
+        <w:t xml:space="preserve">But in general, fitting a more flexible model requires estimating a greater number of parameter, + more complex models can lead to </w:t>
       </w:r>
       <w:r>
         <w:rPr>
@@ -1690,13 +1416,7 @@
         <w:t>Non-parametric Methods</w:t>
       </w:r>
       <w:r>
-        <w:t xml:space="preserve"> do </w:t>
-      </w:r>
-      <w:r>
-        <w:t xml:space="preserve">NOT </w:t>
-      </w:r>
-      <w:r>
-        <w:t xml:space="preserve">make explicit assumptions about the functional form of f. </w:t>
+        <w:t xml:space="preserve"> do NOT make explicit assumptions about the functional form of f. </w:t>
       </w:r>
     </w:p>
     <w:p>
@@ -1722,13 +1442,7 @@
         <w:t>as close to the data points as possible</w:t>
       </w:r>
       <w:r>
-        <w:t xml:space="preserve"> </w:t>
-      </w:r>
-      <w:r>
-        <w:t>w/out being too rough/</w:t>
-      </w:r>
-      <w:r>
-        <w:t xml:space="preserve">wiggly. </w:t>
+        <w:t xml:space="preserve"> w/out being too rough/wiggly. </w:t>
       </w:r>
     </w:p>
     <w:p>
@@ -1742,109 +1456,77 @@
         <w:rPr>
           <w:u w:val="single"/>
         </w:rPr>
-        <w:t xml:space="preserve">Major </w:t>
-      </w:r>
+        <w:t>Major advantage over parametric approaches</w:t>
+      </w:r>
+      <w:r>
+        <w:t xml:space="preserve"> </w:t>
+      </w:r>
+      <w:r>
+        <w:sym w:font="Wingdings" w:char="F0E8"/>
+      </w:r>
+      <w:r>
+        <w:t xml:space="preserve"> </w:t>
+      </w:r>
+      <w:r>
+        <w:rPr>
+          <w:i/>
+        </w:rPr>
+        <w:t xml:space="preserve">by avoiding the assumption of a particular functional form for f, they have the potential to accurately fit a wider range of possible shapes for f. </w:t>
+      </w:r>
+    </w:p>
+    <w:p>
+      <w:pPr>
+        <w:pStyle w:val="ListBullet"/>
+        <w:tabs>
+          <w:tab w:val="clear" w:pos="360"/>
+          <w:tab w:val="num" w:pos="720"/>
+        </w:tabs>
+        <w:ind w:left="720"/>
+      </w:pPr>
+      <w:r>
+        <w:t xml:space="preserve">Any parametric approach brings </w:t>
+      </w:r>
+      <w:r>
+        <w:t>w/</w:t>
+      </w:r>
+      <w:r>
+        <w:t xml:space="preserve"> it the possibility the functional form used to estimate f is very different from the true f, in which case the resulting model will not fit the data well. </w:t>
+      </w:r>
+    </w:p>
+    <w:p>
+      <w:pPr>
+        <w:pStyle w:val="ListBullet"/>
+        <w:tabs>
+          <w:tab w:val="clear" w:pos="360"/>
+          <w:tab w:val="num" w:pos="720"/>
+        </w:tabs>
+        <w:ind w:left="720"/>
+      </w:pPr>
+      <w:r>
+        <w:t xml:space="preserve">In contrast, non-parametric approaches completely avoid this danger, since essentially no assumption about the form of f is made. </w:t>
+      </w:r>
+    </w:p>
+    <w:p>
+      <w:pPr>
+        <w:pStyle w:val="ListBullet"/>
+      </w:pPr>
       <w:r>
         <w:rPr>
           <w:u w:val="single"/>
         </w:rPr>
-        <w:t>advant</w:t>
+        <w:t>Non</w:t>
       </w:r>
       <w:r>
         <w:rPr>
           <w:u w:val="single"/>
         </w:rPr>
-        <w:t>age over parametric approaches</w:t>
-      </w:r>
-      <w:r>
-        <w:t xml:space="preserve"> </w:t>
-      </w:r>
-      <w:r>
-        <w:sym w:font="Wingdings" w:char="F0E8"/>
-      </w:r>
-      <w:r>
-        <w:t xml:space="preserve"> </w:t>
-      </w:r>
-      <w:r>
-        <w:rPr>
-          <w:i/>
-        </w:rPr>
-        <w:t xml:space="preserve">by avoiding the assumption of a </w:t>
-      </w:r>
-      <w:proofErr w:type="gramStart"/>
-      <w:r>
-        <w:rPr>
-          <w:i/>
-        </w:rPr>
-        <w:t>particular functional</w:t>
-      </w:r>
-      <w:proofErr w:type="gramEnd"/>
-      <w:r>
-        <w:rPr>
-          <w:i/>
-        </w:rPr>
-        <w:t xml:space="preserve"> form for f, they have the potential to accurately fit a wider range of possible shapes for f. </w:t>
-      </w:r>
-    </w:p>
-    <w:p>
-      <w:pPr>
-        <w:pStyle w:val="ListBullet"/>
-        <w:tabs>
-          <w:tab w:val="clear" w:pos="360"/>
-          <w:tab w:val="num" w:pos="720"/>
-        </w:tabs>
-        <w:ind w:left="720"/>
-      </w:pPr>
-      <w:r>
-        <w:t xml:space="preserve">Any parametric approach brings </w:t>
-      </w:r>
-      <w:r>
-        <w:t>w/</w:t>
-      </w:r>
-      <w:r>
-        <w:t xml:space="preserve"> it the possibility the functional form used to estimate f is very different from the true f, in which case the resulting model will not fit the data well. </w:t>
-      </w:r>
-    </w:p>
-    <w:p>
-      <w:pPr>
-        <w:pStyle w:val="ListBullet"/>
-        <w:tabs>
-          <w:tab w:val="clear" w:pos="360"/>
-          <w:tab w:val="num" w:pos="720"/>
-        </w:tabs>
-        <w:ind w:left="720"/>
-      </w:pPr>
-      <w:r>
-        <w:t xml:space="preserve">In contrast, non-parametric approaches completely avoid this danger, since essentially no assumption about the form of f is made. </w:t>
-      </w:r>
-    </w:p>
-    <w:p>
-      <w:pPr>
-        <w:pStyle w:val="ListBullet"/>
-      </w:pPr>
+        <w:t>-parametric</w:t>
+      </w:r>
       <w:r>
         <w:rPr>
           <w:u w:val="single"/>
         </w:rPr>
-        <w:t>Non</w:t>
-      </w:r>
-      <w:r>
-        <w:rPr>
-          <w:u w:val="single"/>
-        </w:rPr>
-        <w:t>-parametric</w:t>
-      </w:r>
-      <w:r>
-        <w:rPr>
-          <w:u w:val="single"/>
-        </w:rPr>
-        <w:t xml:space="preserve"> </w:t>
-      </w:r>
-      <w:r>
-        <w:rPr>
-          <w:u w:val="single"/>
-        </w:rPr>
-        <w:t>major disadvantage</w:t>
+        <w:t xml:space="preserve"> major disadvantage</w:t>
       </w:r>
       <w:r>
         <w:t xml:space="preserve">: </w:t>
@@ -1859,15 +1541,7 @@
         <w:t xml:space="preserve">so </w:t>
       </w:r>
       <w:r>
-        <w:t xml:space="preserve">a very large number of observations (far more than typically needed for a parametric approach) is required </w:t>
-      </w:r>
-      <w:proofErr w:type="gramStart"/>
-      <w:r>
-        <w:t>in order to</w:t>
-      </w:r>
-      <w:proofErr w:type="gramEnd"/>
-      <w:r>
-        <w:t xml:space="preserve"> obtain an accurate estimate for f. </w:t>
+        <w:t xml:space="preserve">a very large number of observations (far more than typically needed for a parametric approach) is required in order to obtain an accurate estimate for f. </w:t>
       </w:r>
     </w:p>
     <w:p>
@@ -2042,13 +1716,8 @@
       <w:pPr>
         <w:pStyle w:val="ListBullet"/>
       </w:pPr>
-      <w:proofErr w:type="gramStart"/>
-      <w:r>
-        <w:t>In order to</w:t>
-      </w:r>
-      <w:proofErr w:type="gramEnd"/>
-      <w:r>
-        <w:t xml:space="preserve"> fit a thin-plate spline, </w:t>
+      <w:r>
+        <w:t xml:space="preserve">In order to fit a thin-plate spline, </w:t>
       </w:r>
       <w:r>
         <w:t>a</w:t>
@@ -2126,69 +1795,15 @@
         <w:pStyle w:val="ListBullet"/>
       </w:pPr>
       <w:r>
-        <w:t>S</w:t>
-      </w:r>
-      <w:r>
-        <w:t xml:space="preserve">ome </w:t>
-      </w:r>
-      <w:r>
-        <w:t>methods are less flexible/</w:t>
-      </w:r>
-      <w:r>
-        <w:t>more restrictive</w:t>
-      </w:r>
-      <w:r>
-        <w:t xml:space="preserve"> + </w:t>
-      </w:r>
-      <w:r>
-        <w:t>produce a relatively</w:t>
-      </w:r>
-      <w:r>
-        <w:t xml:space="preserve"> </w:t>
-      </w:r>
-      <w:r>
-        <w:t>small</w:t>
-      </w:r>
-      <w:r>
-        <w:t xml:space="preserve"> range of shapes to estimate f (</w:t>
-      </w:r>
-      <w:r>
-        <w:t xml:space="preserve">linear regression is relatively inflexible </w:t>
-      </w:r>
-      <w:r>
-        <w:t xml:space="preserve">b/c </w:t>
-      </w:r>
-      <w:r>
-        <w:t>it can only generate linear functions</w:t>
-      </w:r>
-      <w:r>
-        <w:t>)</w:t>
-      </w:r>
-    </w:p>
-    <w:p>
-      <w:pPr>
-        <w:pStyle w:val="ListBullet"/>
-      </w:pPr>
-      <w:r>
-        <w:t>Other methods</w:t>
-      </w:r>
-      <w:r>
-        <w:t xml:space="preserve"> (thin plate spline) </w:t>
-      </w:r>
-      <w:r>
-        <w:t xml:space="preserve">are considerably more flexible </w:t>
-      </w:r>
-      <w:r>
-        <w:t xml:space="preserve">b/c </w:t>
-      </w:r>
-      <w:r>
-        <w:t>they can generate a much wider</w:t>
-      </w:r>
-      <w:r>
-        <w:t xml:space="preserve"> </w:t>
-      </w:r>
-      <w:r>
-        <w:t>range of possible shapes to estimate f.</w:t>
+        <w:t>Some methods are less flexible/more restrictive + produce a relatively small range of shapes to estimate f (linear regression is relatively inflexible b/c it can only generate linear functions)</w:t>
+      </w:r>
+    </w:p>
+    <w:p>
+      <w:pPr>
+        <w:pStyle w:val="ListBullet"/>
+      </w:pPr>
+      <w:r>
+        <w:t>Other methods (thin plate spline) are considerably more flexible b/c they can generate a much wider range of possible shapes to estimate f.</w:t>
       </w:r>
     </w:p>
     <w:p>
@@ -2202,25 +1817,51 @@
         <w:rPr>
           <w:i/>
         </w:rPr>
-        <w:t>W</w:t>
+        <w:t>Why would we ever choose to use a more restrictive method instead of a very flexible approach?</w:t>
+      </w:r>
+    </w:p>
+    <w:p>
+      <w:pPr>
+        <w:pStyle w:val="ListBullet"/>
+        <w:tabs>
+          <w:tab w:val="clear" w:pos="360"/>
+          <w:tab w:val="num" w:pos="720"/>
+        </w:tabs>
+        <w:ind w:left="720"/>
+      </w:pPr>
+      <w:r>
+        <w:t xml:space="preserve">If mainly interested in </w:t>
       </w:r>
       <w:r>
         <w:rPr>
           <w:i/>
         </w:rPr>
-        <w:t>hy would we ever</w:t>
-      </w:r>
-      <w:r>
-        <w:rPr>
-          <w:i/>
-        </w:rPr>
-        <w:t xml:space="preserve"> </w:t>
-      </w:r>
-      <w:r>
-        <w:rPr>
-          <w:i/>
-        </w:rPr>
-        <w:t>choose to use a more restrictive method instead of a very flexible approach?</w:t>
+        <w:t>inference</w:t>
+      </w:r>
+      <w:r>
+        <w:t xml:space="preserve">, </w:t>
+      </w:r>
+      <w:r>
+        <w:rPr>
+          <w:b/>
+        </w:rPr>
+        <w:t>restrictive models are much more interpretable</w:t>
+      </w:r>
+      <w:r>
+        <w:t xml:space="preserve">. </w:t>
+      </w:r>
+    </w:p>
+    <w:p>
+      <w:pPr>
+        <w:pStyle w:val="ListBullet"/>
+        <w:tabs>
+          <w:tab w:val="clear" w:pos="360"/>
+          <w:tab w:val="num" w:pos="1080"/>
+        </w:tabs>
+        <w:ind w:left="1080"/>
+      </w:pPr>
+      <w:r>
+        <w:t xml:space="preserve">When inference is the goal, a linear model may be a good choice since it will be quite easy to understand the relationship between Y and X1-Xp. </w:t>
       </w:r>
     </w:p>
     <w:p>
@@ -2233,125 +1874,16 @@
         <w:ind w:left="720"/>
       </w:pPr>
       <w:r>
-        <w:t xml:space="preserve">If mainly interested in </w:t>
-      </w:r>
-      <w:r>
-        <w:rPr>
-          <w:i/>
-        </w:rPr>
-        <w:t>inference</w:t>
-      </w:r>
-      <w:r>
-        <w:t xml:space="preserve">, </w:t>
+        <w:t xml:space="preserve">Very flexible approaches, such as splines + </w:t>
       </w:r>
       <w:r>
         <w:rPr>
           <w:b/>
         </w:rPr>
-        <w:t>restrictive models are much</w:t>
-      </w:r>
-      <w:r>
-        <w:rPr>
-          <w:b/>
-        </w:rPr>
-        <w:t xml:space="preserve"> </w:t>
-      </w:r>
-      <w:r>
-        <w:rPr>
-          <w:b/>
-        </w:rPr>
-        <w:t>more interpretable</w:t>
-      </w:r>
-      <w:r>
-        <w:t xml:space="preserve">. </w:t>
-      </w:r>
-    </w:p>
-    <w:p>
-      <w:pPr>
-        <w:pStyle w:val="ListBullet"/>
-        <w:tabs>
-          <w:tab w:val="clear" w:pos="360"/>
-          <w:tab w:val="num" w:pos="1080"/>
-        </w:tabs>
-        <w:ind w:left="1080"/>
-      </w:pPr>
-      <w:r>
-        <w:t>W</w:t>
-      </w:r>
-      <w:r>
-        <w:t xml:space="preserve">hen inference is the goal, </w:t>
-      </w:r>
-      <w:r>
-        <w:t xml:space="preserve">a </w:t>
-      </w:r>
-      <w:r>
-        <w:t>linear</w:t>
-      </w:r>
-      <w:r>
-        <w:t xml:space="preserve"> </w:t>
-      </w:r>
-      <w:r>
-        <w:t xml:space="preserve">model may be </w:t>
-      </w:r>
-      <w:proofErr w:type="gramStart"/>
-      <w:r>
-        <w:t>a good choice</w:t>
-      </w:r>
-      <w:proofErr w:type="gramEnd"/>
-      <w:r>
-        <w:t xml:space="preserve"> since it will be quite easy to understand</w:t>
-      </w:r>
-      <w:r>
-        <w:t xml:space="preserve"> </w:t>
-      </w:r>
-      <w:r>
-        <w:t>the relationship between Y and X1</w:t>
-      </w:r>
-      <w:r>
-        <w:t>-</w:t>
-      </w:r>
-      <w:r>
-        <w:t xml:space="preserve">Xp. </w:t>
-      </w:r>
-    </w:p>
-    <w:p>
-      <w:pPr>
-        <w:pStyle w:val="ListBullet"/>
-        <w:tabs>
-          <w:tab w:val="clear" w:pos="360"/>
-          <w:tab w:val="num" w:pos="720"/>
-        </w:tabs>
-        <w:ind w:left="720"/>
-      </w:pPr>
-      <w:r>
-        <w:t>V</w:t>
-      </w:r>
-      <w:r>
-        <w:t>ery flexible</w:t>
-      </w:r>
-      <w:r>
-        <w:t xml:space="preserve"> </w:t>
-      </w:r>
-      <w:r>
-        <w:t xml:space="preserve">approaches, such as splines </w:t>
-      </w:r>
-      <w:r>
-        <w:t xml:space="preserve">+ </w:t>
-      </w:r>
-      <w:r>
-        <w:rPr>
-          <w:b/>
-        </w:rPr>
         <w:t>boosting methods</w:t>
       </w:r>
       <w:r>
-        <w:t xml:space="preserve"> can</w:t>
-      </w:r>
-      <w:r>
-        <w:t xml:space="preserve"> </w:t>
-      </w:r>
-      <w:r>
-        <w:t xml:space="preserve">lead to such complicated estimates </w:t>
+        <w:t xml:space="preserve"> can lead to such complicated estimates </w:t>
       </w:r>
       <w:proofErr w:type="spellStart"/>
       <w:r>
@@ -2359,19 +1891,7 @@
       </w:r>
       <w:proofErr w:type="spellEnd"/>
       <w:r>
-        <w:t xml:space="preserve"> </w:t>
-      </w:r>
-      <w:r>
-        <w:t xml:space="preserve">where it’s </w:t>
-      </w:r>
-      <w:r>
-        <w:t>difficult to understand</w:t>
-      </w:r>
-      <w:r>
-        <w:t xml:space="preserve"> </w:t>
-      </w:r>
-      <w:r>
-        <w:t xml:space="preserve">how any individual </w:t>
+        <w:t xml:space="preserve"> where it’s difficult to understand how any individual </w:t>
       </w:r>
       <w:r>
         <w:t>X</w:t>
@@ -2561,15 +2081,7 @@
         <w:t xml:space="preserve">+ </w:t>
       </w:r>
       <w:r>
-        <w:t xml:space="preserve">sets </w:t>
-      </w:r>
-      <w:proofErr w:type="gramStart"/>
-      <w:r>
-        <w:t>a number of</w:t>
-      </w:r>
-      <w:proofErr w:type="gramEnd"/>
-      <w:r>
-        <w:t xml:space="preserve"> them to exactly</w:t>
+        <w:t>sets a number of them to exactly</w:t>
       </w:r>
       <w:r>
         <w:t xml:space="preserve"> 0</w:t>
@@ -2947,15 +2459,7 @@
         <w:t xml:space="preserve"> </w:t>
       </w:r>
       <w:r>
-        <w:t xml:space="preserve">at first glance, </w:t>
-      </w:r>
-      <w:proofErr w:type="gramStart"/>
-      <w:r>
-        <w:t>has to</w:t>
-      </w:r>
-      <w:proofErr w:type="gramEnd"/>
-      <w:r>
-        <w:t xml:space="preserve"> do with the potential for overfitting in highly flexible</w:t>
+        <w:t>at first glance, has to do with the potential for overfitting in highly flexible</w:t>
       </w:r>
       <w:r>
         <w:t xml:space="preserve"> </w:t>
@@ -2971,10 +2475,3430 @@
           <w:ilvl w:val="0"/>
           <w:numId w:val="0"/>
         </w:numPr>
-        <w:ind w:left="360"/>
-      </w:pPr>
+        <w:ind w:left="720"/>
+      </w:pPr>
+    </w:p>
+    <w:p>
+      <w:pPr>
+        <w:pStyle w:val="ListBullet"/>
+      </w:pPr>
+      <w:r>
+        <w:rPr>
+          <w:b/>
+        </w:rPr>
+        <w:t>Supervised Learning</w:t>
+      </w:r>
+    </w:p>
+    <w:p>
+      <w:pPr>
+        <w:pStyle w:val="ListBullet"/>
+        <w:tabs>
+          <w:tab w:val="clear" w:pos="360"/>
+          <w:tab w:val="num" w:pos="720"/>
+        </w:tabs>
+        <w:ind w:left="720"/>
+      </w:pPr>
+      <w:r>
+        <w:t>For each observation of the</w:t>
+      </w:r>
+      <w:r>
+        <w:t xml:space="preserve"> </w:t>
+      </w:r>
+      <w:r>
+        <w:t>predictor measurement(s) x</w:t>
+      </w:r>
+      <w:r>
+        <w:t>(</w:t>
+      </w:r>
+      <w:proofErr w:type="spellStart"/>
+      <w:r>
+        <w:t>i</w:t>
+      </w:r>
+      <w:proofErr w:type="spellEnd"/>
+      <w:r>
+        <w:t xml:space="preserve">)-x(n), </w:t>
+      </w:r>
+      <w:r>
+        <w:t>there is an associated response</w:t>
+      </w:r>
+      <w:r>
+        <w:t xml:space="preserve"> </w:t>
+      </w:r>
+      <w:r>
+        <w:t>measurement y</w:t>
+      </w:r>
+      <w:r>
+        <w:t>(</w:t>
+      </w:r>
+      <w:proofErr w:type="spellStart"/>
+      <w:r>
+        <w:t>i</w:t>
+      </w:r>
+      <w:proofErr w:type="spellEnd"/>
+      <w:r>
+        <w:t xml:space="preserve">) + we want to </w:t>
+      </w:r>
+      <w:r>
+        <w:t>fit a model that relates the response to the</w:t>
+      </w:r>
+      <w:r>
+        <w:t xml:space="preserve"> </w:t>
+      </w:r>
+      <w:r>
+        <w:t>predictors</w:t>
+      </w:r>
+      <w:r>
+        <w:t xml:space="preserve"> w/ the aim of:</w:t>
+      </w:r>
+    </w:p>
+    <w:p>
+      <w:pPr>
+        <w:pStyle w:val="ListBullet"/>
+        <w:tabs>
+          <w:tab w:val="clear" w:pos="360"/>
+          <w:tab w:val="num" w:pos="1080"/>
+        </w:tabs>
+        <w:ind w:left="1080"/>
+      </w:pPr>
+      <w:r>
+        <w:t>accurately predicting the response for future</w:t>
+      </w:r>
+      <w:r>
+        <w:t xml:space="preserve"> </w:t>
+      </w:r>
+      <w:r>
+        <w:t>observations (</w:t>
+      </w:r>
+      <w:r>
+        <w:rPr>
+          <w:i/>
+        </w:rPr>
+        <w:t>prediction</w:t>
+      </w:r>
+      <w:r>
+        <w:t xml:space="preserve">) </w:t>
+      </w:r>
+    </w:p>
+    <w:p>
+      <w:pPr>
+        <w:pStyle w:val="ListBullet"/>
+        <w:tabs>
+          <w:tab w:val="clear" w:pos="360"/>
+          <w:tab w:val="num" w:pos="1080"/>
+        </w:tabs>
+        <w:ind w:left="1080"/>
+      </w:pPr>
+      <w:r>
+        <w:t xml:space="preserve">Or </w:t>
+      </w:r>
+      <w:r>
+        <w:t>better understanding the relationship between</w:t>
+      </w:r>
+      <w:r>
+        <w:t xml:space="preserve"> </w:t>
+      </w:r>
+      <w:r>
+        <w:t xml:space="preserve">the response </w:t>
+      </w:r>
+      <w:proofErr w:type="gramStart"/>
+      <w:r>
+        <w:t>+</w:t>
+      </w:r>
+      <w:proofErr w:type="gramEnd"/>
+      <w:r>
+        <w:t xml:space="preserve"> </w:t>
+      </w:r>
+      <w:r>
+        <w:t>predictors (</w:t>
+      </w:r>
+      <w:r>
+        <w:rPr>
+          <w:i/>
+        </w:rPr>
+        <w:t>inference</w:t>
+      </w:r>
+      <w:r>
+        <w:t xml:space="preserve">). </w:t>
+      </w:r>
+    </w:p>
+    <w:p>
+      <w:pPr>
+        <w:pStyle w:val="ListBullet"/>
+        <w:tabs>
+          <w:tab w:val="clear" w:pos="360"/>
+          <w:tab w:val="num" w:pos="720"/>
+        </w:tabs>
+        <w:ind w:left="720"/>
+      </w:pPr>
+      <w:r>
+        <w:t xml:space="preserve">Linear + logistic regression, </w:t>
+      </w:r>
+      <w:r>
+        <w:t xml:space="preserve">GAM, boosting, </w:t>
+      </w:r>
+      <w:r>
+        <w:t>SVM</w:t>
+      </w:r>
+    </w:p>
+    <w:p>
+      <w:pPr>
+        <w:pStyle w:val="ListBullet"/>
+      </w:pPr>
+      <w:r>
+        <w:rPr>
+          <w:b/>
+        </w:rPr>
+        <w:t>Unsupervised Learnin</w:t>
+      </w:r>
+      <w:r>
+        <w:t>g</w:t>
+      </w:r>
+      <w:r>
+        <w:t xml:space="preserve"> </w:t>
+      </w:r>
+    </w:p>
+    <w:p>
+      <w:pPr>
+        <w:pStyle w:val="ListBullet"/>
+        <w:tabs>
+          <w:tab w:val="clear" w:pos="360"/>
+          <w:tab w:val="num" w:pos="720"/>
+        </w:tabs>
+        <w:ind w:left="720"/>
+      </w:pPr>
+      <w:r>
+        <w:t xml:space="preserve">Somewhat </w:t>
+      </w:r>
+      <w:r>
+        <w:t xml:space="preserve">more </w:t>
+      </w:r>
+      <w:r>
+        <w:t xml:space="preserve">challenging </w:t>
+      </w:r>
+      <w:r>
+        <w:t xml:space="preserve">situation in which for every observation </w:t>
+      </w:r>
+      <w:proofErr w:type="gramStart"/>
+      <w:r>
+        <w:t>x(</w:t>
+      </w:r>
+      <w:proofErr w:type="spellStart"/>
+      <w:proofErr w:type="gramEnd"/>
+      <w:r>
+        <w:t>i</w:t>
+      </w:r>
+      <w:proofErr w:type="spellEnd"/>
+      <w:r>
+        <w:t>)-x(n), we observe</w:t>
+      </w:r>
+      <w:r>
+        <w:t xml:space="preserve"> a vector of measurements X(</w:t>
+      </w:r>
+      <w:proofErr w:type="spellStart"/>
+      <w:r>
+        <w:t>i</w:t>
+      </w:r>
+      <w:proofErr w:type="spellEnd"/>
+      <w:r>
+        <w:t>)</w:t>
+      </w:r>
+      <w:r>
+        <w:t xml:space="preserve"> but no ass</w:t>
+      </w:r>
+      <w:r>
+        <w:t>ociated response y(</w:t>
+      </w:r>
+      <w:proofErr w:type="spellStart"/>
+      <w:r>
+        <w:t>i</w:t>
+      </w:r>
+      <w:proofErr w:type="spellEnd"/>
+      <w:r>
+        <w:t>)</w:t>
+      </w:r>
+      <w:r>
+        <w:t xml:space="preserve">. </w:t>
+      </w:r>
+    </w:p>
+    <w:p>
+      <w:pPr>
+        <w:pStyle w:val="ListBullet"/>
+        <w:tabs>
+          <w:tab w:val="clear" w:pos="360"/>
+          <w:tab w:val="num" w:pos="720"/>
+        </w:tabs>
+        <w:ind w:left="720"/>
+      </w:pPr>
+      <w:r>
+        <w:t>It is not possible</w:t>
+      </w:r>
+      <w:r>
+        <w:t xml:space="preserve"> </w:t>
+      </w:r>
+      <w:r>
+        <w:t>to fit a linear regression model, since there is no response variable</w:t>
+      </w:r>
+      <w:r>
+        <w:t xml:space="preserve"> </w:t>
+      </w:r>
+      <w:r>
+        <w:t>to predict</w:t>
+      </w:r>
+    </w:p>
+    <w:p>
+      <w:pPr>
+        <w:pStyle w:val="ListBullet"/>
+        <w:tabs>
+          <w:tab w:val="clear" w:pos="360"/>
+          <w:tab w:val="num" w:pos="720"/>
+        </w:tabs>
+        <w:ind w:left="720"/>
+      </w:pPr>
+      <w:r>
+        <w:t>working blind</w:t>
+      </w:r>
+      <w:r>
+        <w:t xml:space="preserve"> </w:t>
+      </w:r>
+      <w:r>
+        <w:sym w:font="Wingdings" w:char="F0E0"/>
+      </w:r>
+      <w:r>
+        <w:t xml:space="preserve"> lack a response variable</w:t>
+      </w:r>
+      <w:r>
+        <w:t xml:space="preserve"> </w:t>
+      </w:r>
+      <w:r>
+        <w:t>that can supervise our analysis</w:t>
+      </w:r>
+    </w:p>
+    <w:p>
+      <w:pPr>
+        <w:pStyle w:val="ListBullet"/>
+        <w:tabs>
+          <w:tab w:val="clear" w:pos="360"/>
+          <w:tab w:val="num" w:pos="720"/>
+        </w:tabs>
+        <w:ind w:left="720"/>
+      </w:pPr>
+      <w:r>
+        <w:t xml:space="preserve">Seek </w:t>
+      </w:r>
+      <w:r>
+        <w:t>to understand the relationships between variables</w:t>
+      </w:r>
+      <w:r>
+        <w:t xml:space="preserve"> </w:t>
+      </w:r>
+      <w:r>
+        <w:t>or between observations.</w:t>
+      </w:r>
+    </w:p>
+    <w:p>
+      <w:pPr>
+        <w:pStyle w:val="ListBullet"/>
+        <w:tabs>
+          <w:tab w:val="clear" w:pos="360"/>
+          <w:tab w:val="num" w:pos="720"/>
+        </w:tabs>
+        <w:ind w:left="720"/>
+      </w:pPr>
+      <w:r>
+        <w:rPr>
+          <w:b/>
+        </w:rPr>
+        <w:t>Cluster</w:t>
+      </w:r>
+      <w:r>
+        <w:rPr>
+          <w:b/>
+        </w:rPr>
+        <w:t xml:space="preserve"> analysis</w:t>
+      </w:r>
+      <w:r>
+        <w:t xml:space="preserve"> to ascertain, on the basis of x(</w:t>
+      </w:r>
+      <w:proofErr w:type="spellStart"/>
+      <w:r>
+        <w:t>i</w:t>
+      </w:r>
+      <w:proofErr w:type="spellEnd"/>
+      <w:r>
+        <w:t xml:space="preserve">)-x(n), whether </w:t>
+      </w:r>
+      <w:r>
+        <w:t>an</w:t>
+      </w:r>
+      <w:r>
+        <w:t xml:space="preserve"> observations fall into relatively distinct groups</w:t>
+      </w:r>
+    </w:p>
+    <w:p>
+      <w:pPr>
+        <w:pStyle w:val="ListBullet"/>
+        <w:tabs>
+          <w:tab w:val="clear" w:pos="360"/>
+          <w:tab w:val="num" w:pos="720"/>
+        </w:tabs>
+        <w:ind w:left="720"/>
+      </w:pPr>
+      <w:r>
+        <w:t xml:space="preserve">Ex: Market Segmentation Study </w:t>
+      </w:r>
+      <w:r>
+        <w:sym w:font="Wingdings" w:char="F0E0"/>
+      </w:r>
+      <w:r>
+        <w:t xml:space="preserve"> </w:t>
+      </w:r>
+      <w:r>
+        <w:t>o</w:t>
+      </w:r>
+      <w:r>
+        <w:t xml:space="preserve">bserve multiple characteristics/variables </w:t>
+      </w:r>
+      <w:r>
+        <w:t>for potential customers,</w:t>
+      </w:r>
+      <w:r>
+        <w:t xml:space="preserve"> </w:t>
+      </w:r>
+      <w:r>
+        <w:t xml:space="preserve">such as </w:t>
+      </w:r>
+      <w:r>
+        <w:t>ZIP</w:t>
+      </w:r>
+      <w:r>
+        <w:t xml:space="preserve">, family income, shopping habits. </w:t>
+      </w:r>
+    </w:p>
+    <w:p>
+      <w:pPr>
+        <w:pStyle w:val="ListBullet"/>
+        <w:tabs>
+          <w:tab w:val="clear" w:pos="360"/>
+          <w:tab w:val="num" w:pos="1080"/>
+        </w:tabs>
+        <w:ind w:left="1080"/>
+      </w:pPr>
+      <w:r>
+        <w:t>M</w:t>
+      </w:r>
+      <w:r>
+        <w:t>ight believe</w:t>
+      </w:r>
+      <w:r>
+        <w:t xml:space="preserve"> </w:t>
+      </w:r>
+      <w:r>
+        <w:t>that customers fall int</w:t>
+      </w:r>
+      <w:r>
+        <w:t>o different groups, such as big</w:t>
+      </w:r>
+      <w:r>
+        <w:t xml:space="preserve"> </w:t>
+      </w:r>
+      <w:r>
+        <w:t xml:space="preserve">vs </w:t>
+      </w:r>
+      <w:r>
+        <w:t xml:space="preserve">spenders. </w:t>
+      </w:r>
+    </w:p>
+    <w:p>
+      <w:pPr>
+        <w:pStyle w:val="ListBullet"/>
+        <w:tabs>
+          <w:tab w:val="clear" w:pos="360"/>
+          <w:tab w:val="num" w:pos="1080"/>
+        </w:tabs>
+        <w:ind w:left="1080"/>
+      </w:pPr>
+      <w:r>
+        <w:lastRenderedPageBreak/>
+        <w:t>If the</w:t>
+      </w:r>
+      <w:r>
+        <w:t xml:space="preserve"> info</w:t>
+      </w:r>
+      <w:r>
+        <w:t xml:space="preserve"> about each customer’s spending patterns</w:t>
+      </w:r>
+      <w:r>
+        <w:t xml:space="preserve"> </w:t>
+      </w:r>
+      <w:r>
+        <w:t xml:space="preserve">were available, a supervised analysis would be possible. </w:t>
+      </w:r>
+    </w:p>
+    <w:p>
+      <w:pPr>
+        <w:pStyle w:val="ListBullet"/>
+        <w:tabs>
+          <w:tab w:val="clear" w:pos="360"/>
+          <w:tab w:val="num" w:pos="1080"/>
+        </w:tabs>
+        <w:ind w:left="1080"/>
+      </w:pPr>
+      <w:r>
+        <w:t>However, this</w:t>
+      </w:r>
+      <w:r>
+        <w:t xml:space="preserve"> info</w:t>
+      </w:r>
+      <w:r>
+        <w:t xml:space="preserve"> is </w:t>
+      </w:r>
+      <w:r>
+        <w:t xml:space="preserve">NOT </w:t>
+      </w:r>
+      <w:r>
+        <w:t>available</w:t>
+      </w:r>
+      <w:r>
+        <w:t xml:space="preserve"> </w:t>
+      </w:r>
+      <w:r>
+        <w:sym w:font="Wingdings" w:char="F0E0"/>
+      </w:r>
+      <w:r>
+        <w:t xml:space="preserve"> we do not know whether each potential</w:t>
+      </w:r>
+      <w:r>
+        <w:t xml:space="preserve"> </w:t>
+      </w:r>
+      <w:r>
+        <w:t>customer is a big spender or not</w:t>
+      </w:r>
+    </w:p>
+    <w:p>
+      <w:pPr>
+        <w:pStyle w:val="ListBullet"/>
+        <w:tabs>
+          <w:tab w:val="clear" w:pos="360"/>
+          <w:tab w:val="num" w:pos="1080"/>
+        </w:tabs>
+        <w:ind w:left="1080"/>
+      </w:pPr>
+      <w:r>
+        <w:t xml:space="preserve">So try </w:t>
+      </w:r>
+      <w:r>
+        <w:t>to cluster</w:t>
+      </w:r>
+      <w:r>
+        <w:t xml:space="preserve"> </w:t>
+      </w:r>
+      <w:r>
+        <w:t xml:space="preserve">customers on the basis of </w:t>
+      </w:r>
+      <w:r>
+        <w:t xml:space="preserve">variables measured </w:t>
+      </w:r>
+      <w:r>
+        <w:t xml:space="preserve">in order to </w:t>
+      </w:r>
+      <w:r>
+        <w:t xml:space="preserve">ID </w:t>
+      </w:r>
+      <w:r>
+        <w:t xml:space="preserve">distinct groups of potential customers. </w:t>
+      </w:r>
+    </w:p>
+    <w:p>
+      <w:pPr>
+        <w:pStyle w:val="ListBullet"/>
+        <w:tabs>
+          <w:tab w:val="clear" w:pos="360"/>
+          <w:tab w:val="num" w:pos="720"/>
+        </w:tabs>
+        <w:ind w:left="720"/>
+      </w:pPr>
+      <w:proofErr w:type="spellStart"/>
+      <w:r>
+        <w:t>IDing</w:t>
+      </w:r>
+      <w:proofErr w:type="spellEnd"/>
+      <w:r>
+        <w:t xml:space="preserve"> such groups can be of</w:t>
+      </w:r>
+      <w:r>
+        <w:t xml:space="preserve"> </w:t>
+      </w:r>
+      <w:r>
+        <w:t xml:space="preserve">interest </w:t>
+      </w:r>
+      <w:r>
+        <w:t>b/c</w:t>
+      </w:r>
+      <w:r>
+        <w:t xml:space="preserve"> it might be </w:t>
+      </w:r>
+      <w:r>
+        <w:t xml:space="preserve">that </w:t>
+      </w:r>
+      <w:r>
+        <w:t xml:space="preserve">groups differ </w:t>
+      </w:r>
+      <w:r>
+        <w:t>w/</w:t>
+      </w:r>
+      <w:r>
+        <w:t xml:space="preserve"> respect to some</w:t>
+      </w:r>
+      <w:r>
+        <w:t xml:space="preserve"> </w:t>
+      </w:r>
+      <w:r>
+        <w:t>property of interest, such as spending habits.</w:t>
+      </w:r>
+    </w:p>
+    <w:p>
+      <w:pPr>
+        <w:pStyle w:val="ListBullet"/>
+        <w:numPr>
+          <w:ilvl w:val="0"/>
+          <w:numId w:val="0"/>
+        </w:numPr>
+        <w:ind w:firstLine="720"/>
+      </w:pPr>
+      <w:r>
+        <w:rPr>
+          <w:noProof/>
+        </w:rPr>
+        <w:drawing>
+          <wp:inline distT="0" distB="0" distL="0" distR="0" wp14:anchorId="47DC7A5F" wp14:editId="33CFFA6F">
+            <wp:extent cx="4057650" cy="2133600"/>
+            <wp:effectExtent l="0" t="0" r="0" b="0"/>
+            <wp:docPr id="5" name="Picture 5"/>
+            <wp:cNvGraphicFramePr>
+              <a:graphicFrameLocks xmlns:a="http://schemas.openxmlformats.org/drawingml/2006/main" noChangeAspect="1"/>
+            </wp:cNvGraphicFramePr>
+            <a:graphic xmlns:a="http://schemas.openxmlformats.org/drawingml/2006/main">
+              <a:graphicData uri="http://schemas.openxmlformats.org/drawingml/2006/picture">
+                <pic:pic xmlns:pic="http://schemas.openxmlformats.org/drawingml/2006/picture">
+                  <pic:nvPicPr>
+                    <pic:cNvPr id="1" name=""/>
+                    <pic:cNvPicPr/>
+                  </pic:nvPicPr>
+                  <pic:blipFill>
+                    <a:blip r:embed="rId9"/>
+                    <a:stretch>
+                      <a:fillRect/>
+                    </a:stretch>
+                  </pic:blipFill>
+                  <pic:spPr>
+                    <a:xfrm>
+                      <a:off x="0" y="0"/>
+                      <a:ext cx="4057650" cy="2133600"/>
+                    </a:xfrm>
+                    <a:prstGeom prst="rect">
+                      <a:avLst/>
+                    </a:prstGeom>
+                  </pic:spPr>
+                </pic:pic>
+              </a:graphicData>
+            </a:graphic>
+          </wp:inline>
+        </w:drawing>
+      </w:r>
+    </w:p>
+    <w:p>
+      <w:pPr>
+        <w:pStyle w:val="ListBullet"/>
+        <w:tabs>
+          <w:tab w:val="clear" w:pos="360"/>
+          <w:tab w:val="num" w:pos="1800"/>
+        </w:tabs>
+        <w:ind w:left="1800"/>
+      </w:pPr>
+      <w:r>
+        <w:t xml:space="preserve">Left </w:t>
+      </w:r>
+      <w:r>
+        <w:sym w:font="Wingdings" w:char="F0E0"/>
+      </w:r>
+      <w:r>
+        <w:t xml:space="preserve"> Each observation corresponds to one of </w:t>
+      </w:r>
+      <w:r>
+        <w:t>3</w:t>
+      </w:r>
+      <w:r>
+        <w:t xml:space="preserve"> distinct groups</w:t>
+      </w:r>
+      <w:r>
+        <w:t xml:space="preserve"> + groups are well-separated + clustering is easier</w:t>
+      </w:r>
+    </w:p>
+    <w:p>
+      <w:pPr>
+        <w:pStyle w:val="ListBullet"/>
+        <w:tabs>
+          <w:tab w:val="clear" w:pos="360"/>
+          <w:tab w:val="num" w:pos="1800"/>
+        </w:tabs>
+        <w:ind w:left="1800"/>
+      </w:pPr>
+      <w:r>
+        <w:t xml:space="preserve">Right </w:t>
+      </w:r>
+      <w:r>
+        <w:sym w:font="Wingdings" w:char="F0E0"/>
+      </w:r>
+      <w:r>
+        <w:t xml:space="preserve"> </w:t>
+      </w:r>
+      <w:r>
+        <w:t xml:space="preserve">more challenging problem </w:t>
+      </w:r>
+      <w:r>
+        <w:t xml:space="preserve">w/ </w:t>
+      </w:r>
+      <w:r>
+        <w:t>some overlap</w:t>
+      </w:r>
+      <w:r>
+        <w:t xml:space="preserve"> </w:t>
+      </w:r>
+      <w:r>
+        <w:t xml:space="preserve">between </w:t>
+      </w:r>
+      <w:r>
+        <w:t>groups +</w:t>
+      </w:r>
+      <w:r>
+        <w:t xml:space="preserve"> clustering could not be expected to assign</w:t>
+      </w:r>
+      <w:r>
+        <w:t xml:space="preserve"> </w:t>
+      </w:r>
+      <w:r>
+        <w:t>all overlapping</w:t>
+      </w:r>
+      <w:r>
+        <w:t xml:space="preserve"> points to their correct group </w:t>
+      </w:r>
+    </w:p>
+    <w:p>
+      <w:pPr>
+        <w:pStyle w:val="ListBullet"/>
+        <w:tabs>
+          <w:tab w:val="clear" w:pos="360"/>
+          <w:tab w:val="num" w:pos="720"/>
+        </w:tabs>
+        <w:ind w:left="720"/>
+      </w:pPr>
+      <w:r>
+        <w:t xml:space="preserve">W/ 2 </w:t>
+      </w:r>
+      <w:r>
+        <w:t>variables, one can simply visually inspect scatterplots of observations in</w:t>
+      </w:r>
+      <w:r>
+        <w:t xml:space="preserve"> </w:t>
+      </w:r>
+      <w:r>
+        <w:t xml:space="preserve">order to </w:t>
+      </w:r>
+      <w:r>
+        <w:t>ID clusters</w:t>
+      </w:r>
+      <w:r>
+        <w:t xml:space="preserve"> </w:t>
+      </w:r>
+    </w:p>
+    <w:p>
+      <w:pPr>
+        <w:pStyle w:val="ListBullet"/>
+        <w:tabs>
+          <w:tab w:val="clear" w:pos="360"/>
+          <w:tab w:val="num" w:pos="720"/>
+        </w:tabs>
+        <w:ind w:left="720"/>
+      </w:pPr>
+      <w:r>
+        <w:t>However, in practice, data</w:t>
+      </w:r>
+      <w:r>
+        <w:t xml:space="preserve"> </w:t>
+      </w:r>
+      <w:r>
+        <w:t xml:space="preserve">sets contain many more than </w:t>
+      </w:r>
+      <w:r>
+        <w:t xml:space="preserve">2 </w:t>
+      </w:r>
+      <w:r>
+        <w:t>variables</w:t>
+      </w:r>
+      <w:r>
+        <w:t xml:space="preserve"> + </w:t>
+      </w:r>
+      <w:r>
+        <w:t>we cannot</w:t>
+      </w:r>
+      <w:r>
+        <w:t xml:space="preserve"> </w:t>
+      </w:r>
+      <w:r>
+        <w:t>easily plot observations</w:t>
+      </w:r>
+    </w:p>
+    <w:p>
+      <w:pPr>
+        <w:pStyle w:val="ListBullet"/>
+        <w:tabs>
+          <w:tab w:val="clear" w:pos="360"/>
+          <w:tab w:val="num" w:pos="720"/>
+        </w:tabs>
+        <w:ind w:left="720"/>
+      </w:pPr>
+      <w:r>
+        <w:t>For this reason,</w:t>
+      </w:r>
+      <w:r>
+        <w:t xml:space="preserve"> </w:t>
+      </w:r>
+      <w:r>
+        <w:rPr>
+          <w:b/>
+        </w:rPr>
+        <w:t>automated clustering methods</w:t>
+      </w:r>
+      <w:r>
+        <w:t xml:space="preserve"> are important</w:t>
+      </w:r>
+    </w:p>
+    <w:p>
+      <w:pPr>
+        <w:pStyle w:val="ListBullet"/>
+      </w:pPr>
+      <w:r>
+        <w:t>Many problems fall naturally into supervised or unsupervised learning</w:t>
+      </w:r>
+      <w:r>
+        <w:t xml:space="preserve"> paradigms</w:t>
+      </w:r>
+      <w:r>
+        <w:t xml:space="preserve"> </w:t>
+      </w:r>
+      <w:r>
+        <w:t>but</w:t>
+      </w:r>
+      <w:r>
+        <w:t>, sometimes the question of whether an analysis</w:t>
+      </w:r>
+      <w:r>
+        <w:t xml:space="preserve"> </w:t>
+      </w:r>
+      <w:r>
+        <w:t xml:space="preserve">should be considered supervised or </w:t>
+      </w:r>
+      <w:r>
+        <w:t>unsupervised is less clear-cut</w:t>
+      </w:r>
+    </w:p>
+    <w:p>
+      <w:pPr>
+        <w:pStyle w:val="ListBullet"/>
+      </w:pPr>
+      <w:r>
+        <w:t xml:space="preserve">Suppose </w:t>
+      </w:r>
+      <w:r>
+        <w:t>w</w:t>
+      </w:r>
+      <w:r>
+        <w:t xml:space="preserve">e have a set of n observations + </w:t>
+      </w:r>
+      <w:proofErr w:type="spellStart"/>
+      <w:r>
+        <w:t>f</w:t>
+      </w:r>
+      <w:r>
+        <w:t>or m</w:t>
+      </w:r>
+      <w:proofErr w:type="spellEnd"/>
+      <w:r>
+        <w:t xml:space="preserve"> of the observations,</w:t>
+      </w:r>
+      <w:r>
+        <w:t xml:space="preserve"> </w:t>
+      </w:r>
+      <w:r>
+        <w:t xml:space="preserve">we have both predictor </w:t>
+      </w:r>
+      <w:r>
+        <w:t xml:space="preserve">+ </w:t>
+      </w:r>
+      <w:r>
+        <w:t>response</w:t>
+      </w:r>
+      <w:r>
+        <w:t xml:space="preserve"> </w:t>
+      </w:r>
+      <w:r>
+        <w:t>measurement</w:t>
+      </w:r>
+      <w:r>
+        <w:t>s</w:t>
+      </w:r>
+      <w:r>
+        <w:t xml:space="preserve">. </w:t>
+      </w:r>
+    </w:p>
+    <w:p>
+      <w:pPr>
+        <w:pStyle w:val="ListBullet"/>
+        <w:tabs>
+          <w:tab w:val="clear" w:pos="360"/>
+          <w:tab w:val="num" w:pos="720"/>
+        </w:tabs>
+        <w:ind w:left="720"/>
+      </w:pPr>
+      <w:r>
+        <w:t xml:space="preserve">For the remaining </w:t>
+      </w:r>
+      <w:r>
+        <w:t>n - m</w:t>
+      </w:r>
+      <w:r>
+        <w:t xml:space="preserve"> observations, we have predictor</w:t>
+      </w:r>
+      <w:r>
+        <w:t xml:space="preserve"> </w:t>
+      </w:r>
+      <w:r>
+        <w:t xml:space="preserve">but no response measurement. </w:t>
+      </w:r>
+    </w:p>
+    <w:p>
+      <w:pPr>
+        <w:pStyle w:val="ListBullet"/>
+        <w:tabs>
+          <w:tab w:val="clear" w:pos="360"/>
+          <w:tab w:val="num" w:pos="720"/>
+        </w:tabs>
+        <w:ind w:left="720"/>
+      </w:pPr>
+      <w:r>
+        <w:t>Such a scenario can arise if</w:t>
+      </w:r>
+      <w:r>
+        <w:t xml:space="preserve"> </w:t>
+      </w:r>
+      <w:r>
+        <w:t>predictors can be measured relatively cheaply but corresponding</w:t>
+      </w:r>
+      <w:r>
+        <w:t xml:space="preserve"> </w:t>
+      </w:r>
+      <w:r>
+        <w:t xml:space="preserve">responses are </w:t>
+      </w:r>
+      <w:r>
+        <w:t>much more expensive to collect.</w:t>
+      </w:r>
+    </w:p>
+    <w:p>
+      <w:pPr>
+        <w:pStyle w:val="ListBullet"/>
+      </w:pPr>
+      <w:r>
+        <w:t>This</w:t>
+      </w:r>
+      <w:r>
+        <w:t xml:space="preserve"> setting </w:t>
+      </w:r>
+      <w:r>
+        <w:t xml:space="preserve">= </w:t>
+      </w:r>
+      <w:r>
+        <w:t xml:space="preserve">a </w:t>
+      </w:r>
+      <w:r>
+        <w:rPr>
+          <w:b/>
+        </w:rPr>
+        <w:t>semi-supervised learning problem</w:t>
+      </w:r>
+      <w:r>
+        <w:sym w:font="Wingdings" w:char="F0E0"/>
+      </w:r>
+      <w:r>
+        <w:t xml:space="preserve"> need a </w:t>
+      </w:r>
+      <w:r>
+        <w:t>sta</w:t>
+      </w:r>
+      <w:r>
+        <w:t>t</w:t>
+      </w:r>
+      <w:r>
+        <w:t>istical learning method that can incorporate the m observations for which</w:t>
+      </w:r>
+      <w:r>
+        <w:t xml:space="preserve"> </w:t>
+      </w:r>
+      <w:r>
+        <w:t>response measurements are available as well as the n − m observations for</w:t>
+      </w:r>
+      <w:r>
+        <w:t xml:space="preserve"> </w:t>
+      </w:r>
+      <w:r>
+        <w:t>which they are not</w:t>
+      </w:r>
+    </w:p>
+    <w:p>
+      <w:pPr>
+        <w:pStyle w:val="ListBullet"/>
+        <w:numPr>
+          <w:ilvl w:val="0"/>
+          <w:numId w:val="0"/>
+        </w:numPr>
+        <w:ind w:left="360" w:hanging="360"/>
+      </w:pPr>
+    </w:p>
+    <w:p>
+      <w:pPr>
+        <w:pStyle w:val="ListBullet"/>
+      </w:pPr>
+      <w:r>
+        <w:t xml:space="preserve">Variables can be characterized as either </w:t>
+      </w:r>
+      <w:r>
+        <w:rPr>
+          <w:b/>
+        </w:rPr>
+        <w:t>quantitative</w:t>
+      </w:r>
+      <w:r>
+        <w:rPr>
+          <w:b/>
+        </w:rPr>
+        <w:t>/numerical</w:t>
+      </w:r>
+      <w:r>
+        <w:t xml:space="preserve"> or </w:t>
+      </w:r>
+      <w:r>
+        <w:rPr>
+          <w:b/>
+        </w:rPr>
+        <w:t>qualitative</w:t>
+      </w:r>
+      <w:r>
+        <w:rPr>
+          <w:b/>
+        </w:rPr>
+        <w:t>/categorical</w:t>
+      </w:r>
+    </w:p>
+    <w:p>
+      <w:pPr>
+        <w:pStyle w:val="ListBullet"/>
+      </w:pPr>
+      <w:r>
+        <w:t>P</w:t>
+      </w:r>
+      <w:r>
+        <w:t xml:space="preserve">roblems </w:t>
+      </w:r>
+      <w:r>
+        <w:t xml:space="preserve">w/ </w:t>
+      </w:r>
+      <w:r>
+        <w:t xml:space="preserve">a quantitative response </w:t>
+      </w:r>
+      <w:r>
+        <w:t xml:space="preserve">= </w:t>
+      </w:r>
+      <w:r>
+        <w:rPr>
+          <w:b/>
+        </w:rPr>
+        <w:t>regression</w:t>
+      </w:r>
+      <w:r>
+        <w:t xml:space="preserve"> problems + </w:t>
+      </w:r>
+      <w:r>
+        <w:t xml:space="preserve">qualitative response </w:t>
+      </w:r>
+      <w:r>
+        <w:t>=</w:t>
+      </w:r>
+      <w:r>
+        <w:t xml:space="preserve"> </w:t>
+      </w:r>
+      <w:r>
+        <w:rPr>
+          <w:b/>
+        </w:rPr>
+        <w:t>classification</w:t>
+      </w:r>
+      <w:r>
+        <w:t xml:space="preserve"> </w:t>
+      </w:r>
+    </w:p>
+    <w:p>
+      <w:pPr>
+        <w:pStyle w:val="ListBullet"/>
+      </w:pPr>
+      <w:r>
+        <w:t xml:space="preserve">However, the distinction is not always that crisp. </w:t>
+      </w:r>
+    </w:p>
+    <w:p>
+      <w:pPr>
+        <w:pStyle w:val="ListBullet"/>
+      </w:pPr>
+      <w:r>
+        <w:rPr>
+          <w:b/>
+        </w:rPr>
+        <w:lastRenderedPageBreak/>
+        <w:t>Least squares linear regression</w:t>
+      </w:r>
+      <w:r>
+        <w:t xml:space="preserve"> is used </w:t>
+      </w:r>
+      <w:r>
+        <w:t xml:space="preserve">w/ </w:t>
+      </w:r>
+      <w:r>
+        <w:t xml:space="preserve">a </w:t>
+      </w:r>
+      <w:r>
+        <w:rPr>
+          <w:i/>
+        </w:rPr>
+        <w:t>quantitative</w:t>
+      </w:r>
+      <w:r>
+        <w:t xml:space="preserve"> response, whereas </w:t>
+      </w:r>
+      <w:r>
+        <w:rPr>
+          <w:b/>
+        </w:rPr>
+        <w:t>logistic regression</w:t>
+      </w:r>
+      <w:r>
+        <w:t xml:space="preserve"> is typically used </w:t>
+      </w:r>
+      <w:r>
+        <w:t>w/</w:t>
+      </w:r>
+      <w:r>
+        <w:t xml:space="preserve"> a </w:t>
+      </w:r>
+      <w:r>
+        <w:rPr>
+          <w:i/>
+        </w:rPr>
+        <w:t>qualitative</w:t>
+      </w:r>
+      <w:r>
+        <w:t xml:space="preserve"> (</w:t>
+      </w:r>
+      <w:r>
+        <w:t>2-class, or binary) response + a</w:t>
+      </w:r>
+      <w:r>
+        <w:t>s such is often used as a classification</w:t>
+      </w:r>
+    </w:p>
+    <w:p>
+      <w:pPr>
+        <w:pStyle w:val="ListBullet"/>
+        <w:tabs>
+          <w:tab w:val="clear" w:pos="360"/>
+          <w:tab w:val="num" w:pos="720"/>
+        </w:tabs>
+        <w:ind w:left="720"/>
+      </w:pPr>
+      <w:r>
+        <w:t>But since it estimates class probabilities</w:t>
+      </w:r>
+      <w:r>
+        <w:t>,</w:t>
+      </w:r>
+      <w:r>
+        <w:t xml:space="preserve"> it</w:t>
+      </w:r>
+      <w:r>
+        <w:t xml:space="preserve"> can be thought of as a regression </w:t>
+      </w:r>
+    </w:p>
+    <w:p>
+      <w:pPr>
+        <w:pStyle w:val="ListBullet"/>
+      </w:pPr>
+      <w:r>
+        <w:t>S</w:t>
+      </w:r>
+      <w:r>
+        <w:t xml:space="preserve">ome statistical methods, such as </w:t>
+      </w:r>
+      <w:r>
+        <w:rPr>
+          <w:b/>
+        </w:rPr>
+        <w:t>K-nearest neighbors</w:t>
+      </w:r>
+      <w:r>
+        <w:t xml:space="preserve"> </w:t>
+      </w:r>
+      <w:r>
+        <w:t xml:space="preserve">+ </w:t>
+      </w:r>
+      <w:r>
+        <w:rPr>
+          <w:b/>
+        </w:rPr>
+        <w:t>boosting</w:t>
+      </w:r>
+      <w:r>
+        <w:t xml:space="preserve"> </w:t>
+      </w:r>
+      <w:r>
+        <w:t xml:space="preserve">can be used in the either quantitative or qualitative responses. </w:t>
+      </w:r>
+    </w:p>
+    <w:p>
+      <w:pPr>
+        <w:pStyle w:val="ListBullet"/>
+      </w:pPr>
+      <w:r>
+        <w:t xml:space="preserve">Select </w:t>
+      </w:r>
+      <w:r>
+        <w:t xml:space="preserve">statistical learning methods on the basis of whether </w:t>
+      </w:r>
+      <w:r>
+        <w:t xml:space="preserve">a </w:t>
+      </w:r>
+      <w:r>
+        <w:t xml:space="preserve">response is quantitative or qualitative; </w:t>
+      </w:r>
+    </w:p>
+    <w:p>
+      <w:pPr>
+        <w:pStyle w:val="ListBullet"/>
+        <w:tabs>
+          <w:tab w:val="clear" w:pos="360"/>
+          <w:tab w:val="num" w:pos="720"/>
+        </w:tabs>
+        <w:ind w:left="720"/>
+      </w:pPr>
+      <w:proofErr w:type="gramStart"/>
+      <w:r>
+        <w:t>i.e</w:t>
+      </w:r>
+      <w:proofErr w:type="gramEnd"/>
+      <w:r>
+        <w:t xml:space="preserve">. might use linear regression when quantitative </w:t>
+      </w:r>
+      <w:r>
+        <w:t xml:space="preserve"> + </w:t>
+      </w:r>
+      <w:r>
+        <w:t xml:space="preserve">logistic regression when qualitative. </w:t>
+      </w:r>
+    </w:p>
+    <w:p>
+      <w:pPr>
+        <w:pStyle w:val="ListBullet"/>
+      </w:pPr>
+      <w:r>
+        <w:t xml:space="preserve">However, whether predictors are qualitative or quantitative is generally considered </w:t>
+      </w:r>
+      <w:r>
+        <w:rPr>
+          <w:i/>
+        </w:rPr>
+        <w:t>less important</w:t>
+      </w:r>
+      <w:r>
+        <w:t xml:space="preserve">. </w:t>
+      </w:r>
+    </w:p>
+    <w:p>
+      <w:pPr>
+        <w:pStyle w:val="ListBullet"/>
+      </w:pPr>
+      <w:r>
+        <w:t>Most statistical learning methods can be applied regardless of the predictor variable type,</w:t>
+      </w:r>
+      <w:r>
+        <w:rPr>
+          <w:i/>
+        </w:rPr>
+        <w:t xml:space="preserve"> provided that any qualitative predictors are properly coded before the analysis is performed. </w:t>
+      </w:r>
+    </w:p>
+    <w:p>
+      <w:pPr>
+        <w:pStyle w:val="ListBullet"/>
+        <w:numPr>
+          <w:ilvl w:val="0"/>
+          <w:numId w:val="0"/>
+        </w:numPr>
+      </w:pPr>
+    </w:p>
+    <w:p>
+      <w:pPr>
+        <w:pStyle w:val="ListBullet"/>
+      </w:pPr>
+      <w:r>
+        <w:t xml:space="preserve">Why is it necessary to introduce so many different statistical learning approaches, rather than just a single best method? </w:t>
+      </w:r>
+    </w:p>
+    <w:p>
+      <w:pPr>
+        <w:pStyle w:val="ListBullet"/>
+      </w:pPr>
+      <w:r>
+        <w:t xml:space="preserve">There is </w:t>
+      </w:r>
+      <w:r>
+        <w:rPr>
+          <w:b/>
+        </w:rPr>
+        <w:t>no free lunch</w:t>
+      </w:r>
+      <w:r>
+        <w:t xml:space="preserve"> in statistics </w:t>
+      </w:r>
+      <w:r>
+        <w:sym w:font="Wingdings" w:char="F0E0"/>
+      </w:r>
+      <w:r>
+        <w:t xml:space="preserve"> no </w:t>
+      </w:r>
+      <w:r>
+        <w:t>1</w:t>
+      </w:r>
+      <w:r>
+        <w:t xml:space="preserve"> method dominates all others over all possible data sets. </w:t>
+      </w:r>
+    </w:p>
+    <w:p>
+      <w:pPr>
+        <w:pStyle w:val="ListBullet"/>
+      </w:pPr>
+      <w:r>
+        <w:t xml:space="preserve">On a particular data set, </w:t>
+      </w:r>
+      <w:r>
+        <w:t>1</w:t>
+      </w:r>
+      <w:r>
+        <w:t xml:space="preserve"> specific method may work best, but some other meth</w:t>
+      </w:r>
+      <w:r>
+        <w:t xml:space="preserve">od may work better on a similar, </w:t>
+      </w:r>
+      <w:r>
+        <w:rPr>
+          <w:i/>
+        </w:rPr>
+        <w:t>but different</w:t>
+      </w:r>
+      <w:r>
+        <w:t>,</w:t>
+      </w:r>
+      <w:r>
+        <w:t xml:space="preserve"> data set. </w:t>
+      </w:r>
+    </w:p>
+    <w:p>
+      <w:pPr>
+        <w:pStyle w:val="ListBullet"/>
+      </w:pPr>
+      <w:r>
+        <w:t>I</w:t>
+      </w:r>
+      <w:r>
+        <w:t>t is an important task to decide</w:t>
+      </w:r>
+      <w:r>
+        <w:t>,</w:t>
+      </w:r>
+      <w:r>
+        <w:t xml:space="preserve"> for any given set of data</w:t>
+      </w:r>
+      <w:r>
+        <w:t>,</w:t>
+      </w:r>
+      <w:r>
+        <w:t xml:space="preserve"> which method produces the best results. </w:t>
+      </w:r>
+    </w:p>
+    <w:p>
+      <w:pPr>
+        <w:pStyle w:val="ListBullet"/>
+      </w:pPr>
+      <w:r>
+        <w:t>Selecting the best approach can be one of the most challenging parts of performing statistical learning in practice.</w:t>
+      </w:r>
+    </w:p>
+    <w:p>
+      <w:pPr>
+        <w:pStyle w:val="ListBullet"/>
+        <w:numPr>
+          <w:ilvl w:val="0"/>
+          <w:numId w:val="0"/>
+        </w:numPr>
+        <w:ind w:left="360" w:hanging="360"/>
+      </w:pPr>
+    </w:p>
+    <w:p>
+      <w:pPr>
+        <w:pStyle w:val="ListBullet"/>
+      </w:pPr>
+      <w:r>
+        <w:t>In order to evaluate performance of a statistical learning method on a given data set, we need to measure how well its predictions actually match observed data</w:t>
+      </w:r>
+      <w:r>
+        <w:t>, or</w:t>
+      </w:r>
+      <w:r>
+        <w:t xml:space="preserve"> quantify the extent to which </w:t>
+      </w:r>
+      <w:r>
+        <w:t>a</w:t>
+      </w:r>
+      <w:r>
+        <w:t xml:space="preserve"> predicted response for a given observation is close to the true respo</w:t>
+      </w:r>
+      <w:r>
+        <w:t>nse value for that observation</w:t>
+      </w:r>
+    </w:p>
+    <w:p>
+      <w:pPr>
+        <w:pStyle w:val="ListBullet"/>
+      </w:pPr>
+      <w:r>
+        <w:t xml:space="preserve">In the regression setting, the most commonly-used measure is the </w:t>
+      </w:r>
+      <w:r>
+        <w:rPr>
+          <w:b/>
+        </w:rPr>
+        <w:t>mean squared error (MSE)</w:t>
+      </w:r>
+    </w:p>
+    <w:p>
+      <w:pPr>
+        <w:pStyle w:val="ListBullet"/>
+        <w:numPr>
+          <w:ilvl w:val="0"/>
+          <w:numId w:val="0"/>
+        </w:numPr>
+        <w:ind w:left="2520" w:firstLine="360"/>
+      </w:pPr>
+      <w:r>
+        <w:rPr>
+          <w:noProof/>
+        </w:rPr>
+        <w:drawing>
+          <wp:inline distT="0" distB="0" distL="0" distR="0" wp14:anchorId="60C7C57A" wp14:editId="166B4FC1">
+            <wp:extent cx="1796905" cy="446568"/>
+            <wp:effectExtent l="0" t="0" r="0" b="0"/>
+            <wp:docPr id="6" name="Picture 6"/>
+            <wp:cNvGraphicFramePr>
+              <a:graphicFrameLocks xmlns:a="http://schemas.openxmlformats.org/drawingml/2006/main" noChangeAspect="1"/>
+            </wp:cNvGraphicFramePr>
+            <a:graphic xmlns:a="http://schemas.openxmlformats.org/drawingml/2006/main">
+              <a:graphicData uri="http://schemas.openxmlformats.org/drawingml/2006/picture">
+                <pic:pic xmlns:pic="http://schemas.openxmlformats.org/drawingml/2006/picture">
+                  <pic:nvPicPr>
+                    <pic:cNvPr id="1" name=""/>
+                    <pic:cNvPicPr/>
+                  </pic:nvPicPr>
+                  <pic:blipFill>
+                    <a:blip r:embed="rId10"/>
+                    <a:stretch>
+                      <a:fillRect/>
+                    </a:stretch>
+                  </pic:blipFill>
+                  <pic:spPr>
+                    <a:xfrm>
+                      <a:off x="0" y="0"/>
+                      <a:ext cx="1801603" cy="447735"/>
+                    </a:xfrm>
+                    <a:prstGeom prst="rect">
+                      <a:avLst/>
+                    </a:prstGeom>
+                  </pic:spPr>
+                </pic:pic>
+              </a:graphicData>
+            </a:graphic>
+          </wp:inline>
+        </w:drawing>
+      </w:r>
+    </w:p>
+    <w:p>
+      <w:pPr>
+        <w:pStyle w:val="ListBullet"/>
+      </w:pPr>
+      <w:r>
+        <w:t>ˆf</w:t>
+      </w:r>
+      <w:r>
+        <w:t>^</w:t>
+      </w:r>
+      <w:r>
+        <w:t xml:space="preserve">(xi) </w:t>
+      </w:r>
+      <w:r>
+        <w:t>=</w:t>
+      </w:r>
+      <w:r>
+        <w:t xml:space="preserve"> the prediction f</w:t>
+      </w:r>
+      <w:r>
+        <w:t xml:space="preserve">^ gives for the </w:t>
+      </w:r>
+      <w:proofErr w:type="spellStart"/>
+      <w:r>
+        <w:t>ith</w:t>
+      </w:r>
+      <w:proofErr w:type="spellEnd"/>
+      <w:r>
+        <w:t xml:space="preserve"> observation</w:t>
+      </w:r>
+    </w:p>
+    <w:p>
+      <w:pPr>
+        <w:pStyle w:val="ListBullet"/>
+      </w:pPr>
+      <w:r>
+        <w:t>MSE</w:t>
+      </w:r>
+      <w:r>
+        <w:t xml:space="preserve"> </w:t>
+      </w:r>
+      <w:r>
+        <w:t>will be small if predicted responses are very close to true responses</w:t>
+      </w:r>
+      <w:r>
+        <w:t xml:space="preserve"> + </w:t>
+      </w:r>
+      <w:r>
+        <w:t xml:space="preserve">large if for some observations, the predicted </w:t>
+      </w:r>
+      <w:r>
+        <w:t>+</w:t>
+      </w:r>
+      <w:r>
+        <w:t xml:space="preserve"> true</w:t>
+      </w:r>
+      <w:r>
+        <w:t xml:space="preserve"> </w:t>
+      </w:r>
+      <w:r>
+        <w:t>responses differ substantially.</w:t>
+      </w:r>
+    </w:p>
+    <w:p>
+      <w:pPr>
+        <w:pStyle w:val="ListBullet"/>
+      </w:pPr>
+      <w:r>
+        <w:t xml:space="preserve">MSE computed using the training data </w:t>
+      </w:r>
+      <w:r>
+        <w:t>is</w:t>
+      </w:r>
+      <w:r>
+        <w:t xml:space="preserve"> used to</w:t>
+      </w:r>
+      <w:r>
+        <w:t xml:space="preserve"> </w:t>
+      </w:r>
+      <w:r>
+        <w:t>fit the model</w:t>
+      </w:r>
+      <w:r>
+        <w:t xml:space="preserve"> =</w:t>
+      </w:r>
+      <w:r>
+        <w:t xml:space="preserve"> </w:t>
+      </w:r>
+      <w:r>
+        <w:rPr>
+          <w:b/>
+        </w:rPr>
+        <w:t>training</w:t>
+      </w:r>
+      <w:r>
+        <w:rPr>
+          <w:b/>
+        </w:rPr>
+        <w:t xml:space="preserve"> </w:t>
+      </w:r>
+      <w:r>
+        <w:rPr>
+          <w:b/>
+        </w:rPr>
+        <w:t>MSE</w:t>
+      </w:r>
+      <w:r>
+        <w:t xml:space="preserve">. </w:t>
+      </w:r>
+    </w:p>
+    <w:p>
+      <w:pPr>
+        <w:pStyle w:val="ListBullet"/>
+        <w:rPr>
+          <w:i/>
+        </w:rPr>
+      </w:pPr>
+      <w:r>
+        <w:rPr>
+          <w:i/>
+        </w:rPr>
+        <w:t>But in general, we do not really care how well the method works training</w:t>
+      </w:r>
+      <w:r>
+        <w:rPr>
+          <w:i/>
+        </w:rPr>
+        <w:t xml:space="preserve"> </w:t>
+      </w:r>
+      <w:r>
+        <w:rPr>
+          <w:i/>
+        </w:rPr>
+        <w:t xml:space="preserve">on the training data. </w:t>
+      </w:r>
+    </w:p>
+    <w:p>
+      <w:pPr>
+        <w:pStyle w:val="ListBullet"/>
+        <w:rPr>
+          <w:u w:val="single"/>
+        </w:rPr>
+      </w:pPr>
+      <w:r>
+        <w:t xml:space="preserve">Rather, we are </w:t>
+      </w:r>
+      <w:r>
+        <w:rPr>
+          <w:u w:val="single"/>
+        </w:rPr>
+        <w:t xml:space="preserve">interested in the accuracy of the predictions we obtain when we apply our method to previously </w:t>
+      </w:r>
+      <w:r>
+        <w:rPr>
+          <w:i/>
+          <w:u w:val="single"/>
+        </w:rPr>
+        <w:t>unseen</w:t>
+      </w:r>
+      <w:r>
+        <w:rPr>
+          <w:i/>
+          <w:u w:val="single"/>
+        </w:rPr>
+        <w:t xml:space="preserve"> </w:t>
+      </w:r>
+      <w:r>
+        <w:rPr>
+          <w:i/>
+          <w:u w:val="single"/>
+        </w:rPr>
+        <w:t>test data</w:t>
+      </w:r>
+      <w:r>
+        <w:rPr>
+          <w:u w:val="single"/>
+        </w:rPr>
+        <w:t xml:space="preserve">. </w:t>
+      </w:r>
+    </w:p>
+    <w:p>
+      <w:pPr>
+        <w:pStyle w:val="ListBullet"/>
+      </w:pPr>
+      <w:r>
+        <w:t xml:space="preserve">Suppose </w:t>
+      </w:r>
+      <w:r>
+        <w:t>we’</w:t>
+      </w:r>
+      <w:r>
+        <w:t>re interested in developing an algorithm to predict a stock’s price based on previous</w:t>
+      </w:r>
+      <w:r>
+        <w:t xml:space="preserve"> </w:t>
+      </w:r>
+      <w:r>
+        <w:t>returns</w:t>
+      </w:r>
+    </w:p>
+    <w:p>
+      <w:pPr>
+        <w:pStyle w:val="ListBullet"/>
+        <w:tabs>
+          <w:tab w:val="clear" w:pos="360"/>
+          <w:tab w:val="num" w:pos="720"/>
+        </w:tabs>
+        <w:ind w:left="720"/>
+      </w:pPr>
+      <w:r>
+        <w:t xml:space="preserve">Can </w:t>
+      </w:r>
+      <w:r>
+        <w:t>train the method using stock returns from the past</w:t>
+      </w:r>
+      <w:r>
+        <w:t xml:space="preserve"> 6 months, b</w:t>
+      </w:r>
+      <w:r>
+        <w:t>ut we don’t really care how well our method predicts last week’s</w:t>
+      </w:r>
+      <w:r>
+        <w:t xml:space="preserve"> </w:t>
+      </w:r>
+      <w:r>
+        <w:t xml:space="preserve">stock price. </w:t>
+      </w:r>
+    </w:p>
+    <w:p>
+      <w:pPr>
+        <w:pStyle w:val="ListBullet"/>
+        <w:tabs>
+          <w:tab w:val="clear" w:pos="360"/>
+          <w:tab w:val="num" w:pos="720"/>
+        </w:tabs>
+        <w:ind w:left="720"/>
+      </w:pPr>
+      <w:r>
+        <w:t xml:space="preserve">Care </w:t>
+      </w:r>
+      <w:r>
+        <w:t xml:space="preserve">about how well it will predict tomorrow’s or next month’s price. </w:t>
+      </w:r>
+    </w:p>
+    <w:p>
+      <w:pPr>
+        <w:pStyle w:val="ListBullet"/>
+      </w:pPr>
+      <w:r>
+        <w:t xml:space="preserve">Suppose </w:t>
+      </w:r>
+      <w:r>
+        <w:t>we have clinical</w:t>
+      </w:r>
+      <w:r>
+        <w:t xml:space="preserve"> </w:t>
+      </w:r>
+      <w:r>
+        <w:t xml:space="preserve">measurements (e.g. weight, </w:t>
+      </w:r>
+      <w:r>
+        <w:t>BP</w:t>
+      </w:r>
+      <w:r>
+        <w:t>, height, age, family history of</w:t>
+      </w:r>
+      <w:r>
+        <w:t xml:space="preserve"> </w:t>
+      </w:r>
+      <w:r>
+        <w:t xml:space="preserve">disease) for a number of patients, as well as </w:t>
+      </w:r>
+      <w:r>
+        <w:t xml:space="preserve">info </w:t>
+      </w:r>
+      <w:r>
+        <w:t>about whether each</w:t>
+      </w:r>
+      <w:r>
+        <w:t xml:space="preserve"> </w:t>
+      </w:r>
+      <w:r>
+        <w:t xml:space="preserve">patient has diabetes. </w:t>
+      </w:r>
+    </w:p>
+    <w:p>
+      <w:pPr>
+        <w:pStyle w:val="ListBullet"/>
+        <w:tabs>
+          <w:tab w:val="clear" w:pos="360"/>
+          <w:tab w:val="num" w:pos="720"/>
+        </w:tabs>
+        <w:ind w:left="720"/>
+      </w:pPr>
+      <w:r>
+        <w:t xml:space="preserve">We can use </w:t>
+      </w:r>
+      <w:r>
+        <w:rPr>
+          <w:i/>
+        </w:rPr>
+        <w:t>these</w:t>
+      </w:r>
+      <w:r>
+        <w:t xml:space="preserve"> patients to train a statistical learning</w:t>
+      </w:r>
+      <w:r>
+        <w:t xml:space="preserve"> </w:t>
+      </w:r>
+      <w:r>
+        <w:t xml:space="preserve">method to predict risk of diabetes based on clinical measurements. </w:t>
+      </w:r>
+    </w:p>
+    <w:p>
+      <w:pPr>
+        <w:pStyle w:val="ListBullet"/>
+        <w:tabs>
+          <w:tab w:val="clear" w:pos="360"/>
+          <w:tab w:val="num" w:pos="720"/>
+        </w:tabs>
+        <w:ind w:left="720"/>
+      </w:pPr>
+      <w:r>
+        <w:lastRenderedPageBreak/>
+        <w:t>In</w:t>
+      </w:r>
+      <w:r>
+        <w:t xml:space="preserve"> </w:t>
+      </w:r>
+      <w:r>
+        <w:t xml:space="preserve">practice, we want to accurately predict diabetes risk for </w:t>
+      </w:r>
+      <w:r>
+        <w:rPr>
+          <w:i/>
+        </w:rPr>
+        <w:t>future</w:t>
+      </w:r>
+      <w:r>
+        <w:t xml:space="preserve"> </w:t>
+      </w:r>
+      <w:r>
+        <w:t xml:space="preserve">patients based on </w:t>
+      </w:r>
+      <w:r>
+        <w:rPr>
+          <w:i/>
+        </w:rPr>
+        <w:t>their</w:t>
+      </w:r>
+      <w:r>
+        <w:t xml:space="preserve"> clinical measurements</w:t>
+      </w:r>
+    </w:p>
+    <w:p>
+      <w:pPr>
+        <w:pStyle w:val="ListBullet"/>
+        <w:tabs>
+          <w:tab w:val="clear" w:pos="360"/>
+          <w:tab w:val="num" w:pos="720"/>
+        </w:tabs>
+        <w:ind w:left="720"/>
+      </w:pPr>
+      <w:r>
+        <w:t>We are not very interested</w:t>
+      </w:r>
+      <w:r>
+        <w:t xml:space="preserve"> </w:t>
+      </w:r>
+      <w:r>
+        <w:t>in whether or not the method accurately predicts diabetes risk for patients</w:t>
+      </w:r>
+      <w:r>
+        <w:t xml:space="preserve"> </w:t>
+      </w:r>
+      <w:r>
+        <w:t>used to train the model, since we already know which of those patients</w:t>
+      </w:r>
+      <w:r>
+        <w:t xml:space="preserve"> </w:t>
+      </w:r>
+      <w:r>
+        <w:t>have diabetes.</w:t>
+      </w:r>
+    </w:p>
+    <w:p>
+      <w:pPr>
+        <w:pStyle w:val="ListBullet"/>
+      </w:pPr>
+      <w:r>
+        <w:t>S</w:t>
+      </w:r>
+      <w:r>
+        <w:t>uppose we fit our statistical learning</w:t>
+      </w:r>
+      <w:r>
+        <w:t xml:space="preserve"> </w:t>
+      </w:r>
+      <w:r>
+        <w:t>method on our training observations {(x1, y1),(x2, y2),</w:t>
+      </w:r>
+      <w:r>
+        <w:t xml:space="preserve"> </w:t>
+      </w:r>
+      <w:r>
+        <w:t>...,(x</w:t>
+      </w:r>
+      <w:r>
+        <w:t>(</w:t>
+      </w:r>
+      <w:r>
+        <w:t>n</w:t>
+      </w:r>
+      <w:r>
+        <w:t>)</w:t>
+      </w:r>
+      <w:r>
+        <w:t>, y</w:t>
+      </w:r>
+      <w:r>
+        <w:t>(</w:t>
+      </w:r>
+      <w:r>
+        <w:t>n</w:t>
+      </w:r>
+      <w:r>
+        <w:t xml:space="preserve">))} + we obtain the estimate </w:t>
+      </w:r>
+      <w:r>
+        <w:t>f</w:t>
+      </w:r>
+      <w:r>
+        <w:t>^</w:t>
+      </w:r>
+      <w:r>
+        <w:t xml:space="preserve"> (model) </w:t>
+      </w:r>
+    </w:p>
+    <w:p>
+      <w:pPr>
+        <w:pStyle w:val="ListBullet"/>
+      </w:pPr>
+      <w:r>
+        <w:t xml:space="preserve">We can then compute </w:t>
+      </w:r>
+      <w:r>
+        <w:t>f^</w:t>
+      </w:r>
+      <w:r>
+        <w:t xml:space="preserve">(x1), </w:t>
+      </w:r>
+      <w:proofErr w:type="spellStart"/>
+      <w:r>
+        <w:t>f^</w:t>
+      </w:r>
+      <w:r>
+        <w:t>f</w:t>
+      </w:r>
+      <w:proofErr w:type="spellEnd"/>
+      <w:r>
+        <w:t>(x2)</w:t>
+      </w:r>
+      <w:proofErr w:type="gramStart"/>
+      <w:r>
+        <w:t>,</w:t>
+      </w:r>
+      <w:r>
+        <w:t xml:space="preserve"> </w:t>
+      </w:r>
+      <w:r>
+        <w:t>...,</w:t>
+      </w:r>
+      <w:proofErr w:type="gramEnd"/>
+      <w:r>
+        <w:t xml:space="preserve"> </w:t>
+      </w:r>
+      <w:r>
+        <w:t>f^</w:t>
+      </w:r>
+      <w:r>
+        <w:t>(x</w:t>
+      </w:r>
+      <w:r>
+        <w:t>(</w:t>
+      </w:r>
+      <w:r>
+        <w:t>n</w:t>
+      </w:r>
+      <w:r>
+        <w:t>)</w:t>
+      </w:r>
+      <w:r>
+        <w:t>).</w:t>
+      </w:r>
+    </w:p>
+    <w:p>
+      <w:pPr>
+        <w:pStyle w:val="ListBullet"/>
+      </w:pPr>
+      <w:r>
+        <w:t>If these are approximately equal to y1, y2,...</w:t>
+      </w:r>
+      <w:proofErr w:type="gramStart"/>
+      <w:r>
+        <w:t>,y</w:t>
+      </w:r>
+      <w:proofErr w:type="gramEnd"/>
+      <w:r>
+        <w:t>(</w:t>
+      </w:r>
+      <w:r>
+        <w:t>n</w:t>
+      </w:r>
+      <w:r>
+        <w:t>)</w:t>
+      </w:r>
+      <w:r>
+        <w:t>, then the training MSE</w:t>
+      </w:r>
+      <w:r>
+        <w:t xml:space="preserve"> </w:t>
+      </w:r>
+      <w:r>
+        <w:t xml:space="preserve">is small. </w:t>
+      </w:r>
+    </w:p>
+    <w:p>
+      <w:pPr>
+        <w:pStyle w:val="ListBullet"/>
+      </w:pPr>
+      <w:r>
+        <w:t>However, we’</w:t>
+      </w:r>
+      <w:r>
+        <w:t>re really not interested in whether</w:t>
+      </w:r>
+      <w:r>
+        <w:t xml:space="preserve"> </w:t>
+      </w:r>
+      <w:r>
+        <w:t>f</w:t>
+      </w:r>
+      <w:r>
+        <w:t>^</w:t>
+      </w:r>
+      <w:r>
+        <w:t>(</w:t>
+      </w:r>
+      <w:proofErr w:type="gramStart"/>
+      <w:r>
+        <w:t>x</w:t>
+      </w:r>
+      <w:r>
+        <w:t>(</w:t>
+      </w:r>
+      <w:proofErr w:type="spellStart"/>
+      <w:proofErr w:type="gramEnd"/>
+      <w:r>
+        <w:t>i</w:t>
+      </w:r>
+      <w:proofErr w:type="spellEnd"/>
+      <w:r>
+        <w:t>)</w:t>
+      </w:r>
+      <w:r>
+        <w:t>) ≈ y</w:t>
+      </w:r>
+      <w:r>
+        <w:t>(</w:t>
+      </w:r>
+      <w:proofErr w:type="spellStart"/>
+      <w:r>
+        <w:t>i</w:t>
+      </w:r>
+      <w:proofErr w:type="spellEnd"/>
+      <w:r>
+        <w:t xml:space="preserve">) + want to know whether </w:t>
+      </w:r>
+      <w:r>
+        <w:t>f</w:t>
+      </w:r>
+      <w:r>
+        <w:t>^</w:t>
+      </w:r>
+      <w:r>
+        <w:t xml:space="preserve">(x0) </w:t>
+      </w:r>
+      <w:r>
+        <w:t>≈</w:t>
+      </w:r>
+      <w:r>
+        <w:t xml:space="preserve"> </w:t>
+      </w:r>
+      <w:r>
+        <w:t xml:space="preserve">y0, where (x0, y0) is </w:t>
+      </w:r>
+      <w:r>
+        <w:rPr>
+          <w:i/>
+        </w:rPr>
+        <w:t>a previously unseen test observation not used to train</w:t>
+      </w:r>
+      <w:r>
+        <w:rPr>
+          <w:i/>
+        </w:rPr>
+        <w:t xml:space="preserve"> </w:t>
+      </w:r>
+      <w:r>
+        <w:rPr>
+          <w:i/>
+        </w:rPr>
+        <w:t>a</w:t>
+      </w:r>
+      <w:r>
+        <w:rPr>
+          <w:i/>
+        </w:rPr>
+        <w:t xml:space="preserve"> statistical learning method.</w:t>
+      </w:r>
+      <w:r>
+        <w:t xml:space="preserve"> </w:t>
+      </w:r>
+    </w:p>
+    <w:p>
+      <w:pPr>
+        <w:pStyle w:val="ListBullet"/>
+      </w:pPr>
+      <w:r>
+        <w:t xml:space="preserve">We want to choose </w:t>
+      </w:r>
+      <w:r>
+        <w:t>a</w:t>
+      </w:r>
+      <w:r>
+        <w:t xml:space="preserve"> method that gives</w:t>
+      </w:r>
+      <w:r>
+        <w:t xml:space="preserve"> </w:t>
+      </w:r>
+      <w:r>
+        <w:t xml:space="preserve">the lowest </w:t>
+      </w:r>
+      <w:r>
+        <w:rPr>
+          <w:u w:val="single"/>
+        </w:rPr>
+        <w:t>test MSE</w:t>
+      </w:r>
+      <w:r>
+        <w:t>, as oppo</w:t>
+      </w:r>
+      <w:r>
+        <w:t>sed to the lowest training MSE</w:t>
+      </w:r>
+    </w:p>
+    <w:p>
+      <w:pPr>
+        <w:pStyle w:val="ListBullet"/>
+      </w:pPr>
+      <w:r>
+        <w:t>In other words, if we had a large number of test observations, we could compute</w:t>
+      </w:r>
+    </w:p>
+    <w:p>
+      <w:pPr>
+        <w:pStyle w:val="ListBullet"/>
+        <w:numPr>
+          <w:ilvl w:val="0"/>
+          <w:numId w:val="0"/>
+        </w:numPr>
+        <w:ind w:left="3240" w:firstLine="360"/>
+      </w:pPr>
+      <w:r>
+        <w:rPr>
+          <w:noProof/>
+        </w:rPr>
+        <w:drawing>
+          <wp:inline distT="0" distB="0" distL="0" distR="0" wp14:anchorId="5CE50A63" wp14:editId="10C1029C">
+            <wp:extent cx="971550" cy="209550"/>
+            <wp:effectExtent l="0" t="0" r="0" b="0"/>
+            <wp:docPr id="7" name="Picture 7"/>
+            <wp:cNvGraphicFramePr>
+              <a:graphicFrameLocks xmlns:a="http://schemas.openxmlformats.org/drawingml/2006/main" noChangeAspect="1"/>
+            </wp:cNvGraphicFramePr>
+            <a:graphic xmlns:a="http://schemas.openxmlformats.org/drawingml/2006/main">
+              <a:graphicData uri="http://schemas.openxmlformats.org/drawingml/2006/picture">
+                <pic:pic xmlns:pic="http://schemas.openxmlformats.org/drawingml/2006/picture">
+                  <pic:nvPicPr>
+                    <pic:cNvPr id="1" name=""/>
+                    <pic:cNvPicPr/>
+                  </pic:nvPicPr>
+                  <pic:blipFill>
+                    <a:blip r:embed="rId11"/>
+                    <a:stretch>
+                      <a:fillRect/>
+                    </a:stretch>
+                  </pic:blipFill>
+                  <pic:spPr>
+                    <a:xfrm>
+                      <a:off x="0" y="0"/>
+                      <a:ext cx="971550" cy="209550"/>
+                    </a:xfrm>
+                    <a:prstGeom prst="rect">
+                      <a:avLst/>
+                    </a:prstGeom>
+                  </pic:spPr>
+                </pic:pic>
+              </a:graphicData>
+            </a:graphic>
+          </wp:inline>
+        </w:drawing>
+      </w:r>
+    </w:p>
+    <w:p>
+      <w:pPr>
+        <w:pStyle w:val="ListBullet"/>
+      </w:pPr>
+      <w:r>
+        <w:t xml:space="preserve">This is </w:t>
+      </w:r>
+      <w:r>
+        <w:t xml:space="preserve">the </w:t>
+      </w:r>
+      <w:r>
+        <w:rPr>
+          <w:b/>
+        </w:rPr>
+        <w:t>average squared prediction error</w:t>
+      </w:r>
+      <w:r>
+        <w:t xml:space="preserve"> for these test observations (x0, y0).</w:t>
+      </w:r>
+    </w:p>
+    <w:p>
+      <w:pPr>
+        <w:pStyle w:val="ListBullet"/>
+      </w:pPr>
+      <w:r>
+        <w:t xml:space="preserve">We’d like to select </w:t>
+      </w:r>
+      <w:r>
+        <w:t>a</w:t>
+      </w:r>
+      <w:r>
+        <w:t xml:space="preserve"> model for which the average of </w:t>
+      </w:r>
+      <w:r>
+        <w:rPr>
+          <w:i/>
+        </w:rPr>
+        <w:t>this</w:t>
+      </w:r>
+      <w:r>
+        <w:t xml:space="preserve"> quantity</w:t>
+      </w:r>
+      <w:r>
+        <w:t xml:space="preserve"> (</w:t>
+      </w:r>
+      <w:r>
+        <w:rPr>
+          <w:b/>
+        </w:rPr>
+        <w:t>test MSE</w:t>
+      </w:r>
+      <w:r>
+        <w:t xml:space="preserve">) </w:t>
+      </w:r>
+      <w:r>
+        <w:t>is as small as possible.</w:t>
+      </w:r>
+    </w:p>
+    <w:p>
+      <w:pPr>
+        <w:pStyle w:val="ListBullet"/>
+      </w:pPr>
+      <w:r>
+        <w:t>How can we go about trying to select a method that minimizes the test</w:t>
+      </w:r>
+      <w:r>
+        <w:t xml:space="preserve"> </w:t>
+      </w:r>
+      <w:r>
+        <w:t xml:space="preserve">MSE? </w:t>
+      </w:r>
+    </w:p>
+    <w:p>
+      <w:pPr>
+        <w:pStyle w:val="ListBullet"/>
+      </w:pPr>
+      <w:r>
+        <w:t>In some settings, we may have a test data set available</w:t>
+      </w:r>
+      <w:r>
+        <w:t>/</w:t>
+      </w:r>
+      <w:r>
+        <w:t>access to a set of observations not used to train</w:t>
+      </w:r>
+      <w:r>
+        <w:t xml:space="preserve"> </w:t>
+      </w:r>
+      <w:r>
+        <w:t xml:space="preserve">the statistical learning method. We can then simply evaluate </w:t>
+      </w:r>
+      <w:r>
+        <w:t xml:space="preserve">the </w:t>
+      </w:r>
+      <w:r>
+        <w:t xml:space="preserve">average squared prediction error </w:t>
+      </w:r>
+      <w:r>
+        <w:t>on the</w:t>
+      </w:r>
+      <w:r>
+        <w:t xml:space="preserve"> </w:t>
+      </w:r>
+      <w:r>
+        <w:t>test observations</w:t>
+      </w:r>
+      <w:r>
+        <w:t xml:space="preserve"> +</w:t>
+      </w:r>
+      <w:r>
+        <w:t xml:space="preserve"> select the learning method for which the test MSE is</w:t>
+      </w:r>
+      <w:r>
+        <w:t xml:space="preserve"> </w:t>
+      </w:r>
+      <w:r>
+        <w:t xml:space="preserve">smallest. </w:t>
+      </w:r>
+    </w:p>
+    <w:p>
+      <w:pPr>
+        <w:pStyle w:val="ListBullet"/>
+      </w:pPr>
+    </w:p>
+    <w:p>
+      <w:pPr>
+        <w:pStyle w:val="ListBullet"/>
+      </w:pPr>
+      <w:r>
+        <w:rPr>
+          <w:noProof/>
+        </w:rPr>
+        <w:drawing>
+          <wp:inline distT="0" distB="0" distL="0" distR="0" wp14:anchorId="417AC85F" wp14:editId="1ED4CE60">
+            <wp:extent cx="3895725" cy="2266950"/>
+            <wp:effectExtent l="0" t="0" r="9525" b="0"/>
+            <wp:docPr id="8" name="Picture 8"/>
+            <wp:cNvGraphicFramePr>
+              <a:graphicFrameLocks xmlns:a="http://schemas.openxmlformats.org/drawingml/2006/main" noChangeAspect="1"/>
+            </wp:cNvGraphicFramePr>
+            <a:graphic xmlns:a="http://schemas.openxmlformats.org/drawingml/2006/main">
+              <a:graphicData uri="http://schemas.openxmlformats.org/drawingml/2006/picture">
+                <pic:pic xmlns:pic="http://schemas.openxmlformats.org/drawingml/2006/picture">
+                  <pic:nvPicPr>
+                    <pic:cNvPr id="1" name=""/>
+                    <pic:cNvPicPr/>
+                  </pic:nvPicPr>
+                  <pic:blipFill>
+                    <a:blip r:embed="rId12"/>
+                    <a:stretch>
+                      <a:fillRect/>
+                    </a:stretch>
+                  </pic:blipFill>
+                  <pic:spPr>
+                    <a:xfrm>
+                      <a:off x="0" y="0"/>
+                      <a:ext cx="3895725" cy="2266950"/>
+                    </a:xfrm>
+                    <a:prstGeom prst="rect">
+                      <a:avLst/>
+                    </a:prstGeom>
+                  </pic:spPr>
+                </pic:pic>
+              </a:graphicData>
+            </a:graphic>
+          </wp:inline>
+        </w:drawing>
+      </w:r>
+    </w:p>
+    <w:p>
+      <w:pPr>
+        <w:pStyle w:val="ListBullet"/>
+      </w:pPr>
+      <w:r>
+        <w:t>Left: Data simulated from f, shown in black. Three estimates of f are shown: the linear regression line (orange curve), and two smoothing spline fits (blue and green curves). Right: Training MSE (grey curve), test MSE (red curve), and minimum possible test MSE over all methods (dashed line). Squares represent the training and test MSEs for the three fits shown in the left-hand panel.</w:t>
+      </w:r>
       <w:bookmarkStart w:id="0" w:name="_GoBack"/>
       <w:bookmarkEnd w:id="0"/>
+    </w:p>
+    <w:p>
+      <w:pPr>
+        <w:pStyle w:val="ListBullet"/>
+      </w:pPr>
+    </w:p>
+    <w:p>
+      <w:pPr>
+        <w:pStyle w:val="ListBullet"/>
+      </w:pPr>
+    </w:p>
+    <w:p>
+      <w:pPr>
+        <w:pStyle w:val="ListBullet"/>
+      </w:pPr>
+      <w:r>
+        <w:t>But what if no test observations are available? In that case, one</w:t>
+      </w:r>
+    </w:p>
+    <w:p>
+      <w:pPr>
+        <w:pStyle w:val="ListBullet"/>
+      </w:pPr>
+      <w:r>
+        <w:t>might imagine simply selecting a statistical learning method that minimizes</w:t>
+      </w:r>
+    </w:p>
+    <w:p>
+      <w:pPr>
+        <w:pStyle w:val="ListBullet"/>
+      </w:pPr>
+      <w:proofErr w:type="gramStart"/>
+      <w:r>
+        <w:t>the</w:t>
+      </w:r>
+      <w:proofErr w:type="gramEnd"/>
+      <w:r>
+        <w:t xml:space="preserve"> training MSE (2.5). This seems like it might be a sensible approach,</w:t>
+      </w:r>
+    </w:p>
+    <w:p>
+      <w:pPr>
+        <w:pStyle w:val="ListBullet"/>
+      </w:pPr>
+      <w:proofErr w:type="gramStart"/>
+      <w:r>
+        <w:t>since</w:t>
+      </w:r>
+      <w:proofErr w:type="gramEnd"/>
+      <w:r>
+        <w:t xml:space="preserve"> the training MSE and the test MSE appear to be closely related.</w:t>
+      </w:r>
+    </w:p>
+    <w:p>
+      <w:pPr>
+        <w:pStyle w:val="ListBullet"/>
+      </w:pPr>
+      <w:r>
+        <w:t>Unfortunately, there is a fundamental problem with this strategy: there</w:t>
+      </w:r>
+    </w:p>
+    <w:p>
+      <w:pPr>
+        <w:pStyle w:val="ListBullet"/>
+      </w:pPr>
+      <w:r>
+        <w:lastRenderedPageBreak/>
+        <w:t>is no guarantee that the method with the lowest training MSE will also</w:t>
+      </w:r>
+    </w:p>
+    <w:p>
+      <w:pPr>
+        <w:pStyle w:val="ListBullet"/>
+      </w:pPr>
+      <w:proofErr w:type="gramStart"/>
+      <w:r>
+        <w:t>have</w:t>
+      </w:r>
+      <w:proofErr w:type="gramEnd"/>
+      <w:r>
+        <w:t xml:space="preserve"> the lowest test MSE. Roughly speaking, the problem is that many</w:t>
+      </w:r>
+    </w:p>
+    <w:p>
+      <w:pPr>
+        <w:pStyle w:val="ListBullet"/>
+      </w:pPr>
+      <w:r>
+        <w:t>statistical methods specifically estimate coefficients so as to minimize the</w:t>
+      </w:r>
+    </w:p>
+    <w:p>
+      <w:pPr>
+        <w:pStyle w:val="ListBullet"/>
+      </w:pPr>
+      <w:proofErr w:type="gramStart"/>
+      <w:r>
+        <w:t>training</w:t>
+      </w:r>
+      <w:proofErr w:type="gramEnd"/>
+      <w:r>
+        <w:t xml:space="preserve"> set MSE. For these methods, the training set MSE can be quite</w:t>
+      </w:r>
+    </w:p>
+    <w:p>
+      <w:pPr>
+        <w:pStyle w:val="ListBullet"/>
+      </w:pPr>
+      <w:proofErr w:type="gramStart"/>
+      <w:r>
+        <w:t>small</w:t>
+      </w:r>
+      <w:proofErr w:type="gramEnd"/>
+      <w:r>
+        <w:t>, but the test MSE is often much larger.</w:t>
+      </w:r>
+    </w:p>
+    <w:p>
+      <w:pPr>
+        <w:pStyle w:val="ListBullet"/>
+      </w:pPr>
+      <w:r>
+        <w:t xml:space="preserve">Figure 2.9 illustrates this phenomenon on a simple example. In the </w:t>
+      </w:r>
+      <w:proofErr w:type="spellStart"/>
+      <w:r>
+        <w:t>lefthand</w:t>
+      </w:r>
+      <w:proofErr w:type="spellEnd"/>
+    </w:p>
+    <w:p>
+      <w:pPr>
+        <w:pStyle w:val="ListBullet"/>
+      </w:pPr>
+      <w:r>
+        <w:t>panel of Figure 2.9, we have generated observations from (2.1) with</w:t>
+      </w:r>
+    </w:p>
+    <w:p>
+      <w:pPr>
+        <w:pStyle w:val="ListBullet"/>
+      </w:pPr>
+      <w:proofErr w:type="gramStart"/>
+      <w:r>
+        <w:t>the</w:t>
+      </w:r>
+      <w:proofErr w:type="gramEnd"/>
+      <w:r>
+        <w:t xml:space="preserve"> true f given by the black curve. The orange, blue and green curves illustrate</w:t>
+      </w:r>
+    </w:p>
+    <w:p>
+      <w:pPr>
+        <w:pStyle w:val="ListBullet"/>
+      </w:pPr>
+      <w:r>
+        <w:t>three possible estimates for f obtained using methods with increasing</w:t>
+      </w:r>
+    </w:p>
+    <w:p>
+      <w:pPr>
+        <w:pStyle w:val="ListBullet"/>
+      </w:pPr>
+      <w:proofErr w:type="gramStart"/>
+      <w:r>
+        <w:t>levels</w:t>
+      </w:r>
+      <w:proofErr w:type="gramEnd"/>
+      <w:r>
+        <w:t xml:space="preserve"> of flexibility. The orange line is the linear regression fit, which is relatively</w:t>
+      </w:r>
+    </w:p>
+    <w:p>
+      <w:pPr>
+        <w:pStyle w:val="ListBullet"/>
+      </w:pPr>
+      <w:proofErr w:type="gramStart"/>
+      <w:r>
+        <w:t>inflexible</w:t>
+      </w:r>
+      <w:proofErr w:type="gramEnd"/>
+      <w:r>
+        <w:t>. The blue and green curves were produced using smoothing</w:t>
+      </w:r>
+    </w:p>
+    <w:p>
+      <w:pPr>
+        <w:pStyle w:val="ListBullet"/>
+      </w:pPr>
+      <w:proofErr w:type="gramStart"/>
+      <w:r>
+        <w:t>splines</w:t>
+      </w:r>
+      <w:proofErr w:type="gramEnd"/>
+      <w:r>
+        <w:t>, discussed in Chapter 7, with different levels of smoothness. It is smoothing</w:t>
+      </w:r>
+    </w:p>
+    <w:p>
+      <w:pPr>
+        <w:pStyle w:val="ListBullet"/>
+      </w:pPr>
+      <w:r>
+        <w:t>clear that as the level of flexibility increases, the curves fit the observed spline</w:t>
+      </w:r>
+    </w:p>
+    <w:p>
+      <w:pPr>
+        <w:pStyle w:val="ListBullet"/>
+      </w:pPr>
+      <w:proofErr w:type="gramStart"/>
+      <w:r>
+        <w:t>data</w:t>
+      </w:r>
+      <w:proofErr w:type="gramEnd"/>
+      <w:r>
+        <w:t xml:space="preserve"> more closely. The green curve is the most flexible and matches the</w:t>
+      </w:r>
+    </w:p>
+    <w:p>
+      <w:pPr>
+        <w:pStyle w:val="ListBullet"/>
+      </w:pPr>
+      <w:r>
+        <w:t>data very well; however, we observe that it fits the true f (shown in black)</w:t>
+      </w:r>
+    </w:p>
+    <w:p>
+      <w:pPr>
+        <w:pStyle w:val="ListBullet"/>
+      </w:pPr>
+      <w:proofErr w:type="gramStart"/>
+      <w:r>
+        <w:t>poorly</w:t>
+      </w:r>
+      <w:proofErr w:type="gramEnd"/>
+      <w:r>
+        <w:t xml:space="preserve"> because it is too wiggly. By adjusting the level of flexibility of the</w:t>
+      </w:r>
+    </w:p>
+    <w:p>
+      <w:pPr>
+        <w:pStyle w:val="ListBullet"/>
+      </w:pPr>
+      <w:proofErr w:type="gramStart"/>
+      <w:r>
+        <w:t>smoothing</w:t>
+      </w:r>
+      <w:proofErr w:type="gramEnd"/>
+      <w:r>
+        <w:t xml:space="preserve"> spline fit, we can produce many different fits to this data.</w:t>
+      </w:r>
+    </w:p>
+    <w:p>
+      <w:pPr>
+        <w:pStyle w:val="ListBullet"/>
+      </w:pPr>
+      <w:r>
+        <w:t>32 2. Statistical Learning</w:t>
+      </w:r>
+    </w:p>
+    <w:p>
+      <w:pPr>
+        <w:pStyle w:val="ListBullet"/>
+      </w:pPr>
+      <w:r>
+        <w:t>We now move on to the right-hand panel of Figure 2.9. The grey curve</w:t>
+      </w:r>
+    </w:p>
+    <w:p>
+      <w:pPr>
+        <w:pStyle w:val="ListBullet"/>
+      </w:pPr>
+      <w:r>
+        <w:t>displays the average training MSE as a function of flexibility, or more formally</w:t>
+      </w:r>
+    </w:p>
+    <w:p>
+      <w:pPr>
+        <w:pStyle w:val="ListBullet"/>
+      </w:pPr>
+      <w:proofErr w:type="gramStart"/>
+      <w:r>
+        <w:t>the</w:t>
+      </w:r>
+      <w:proofErr w:type="gramEnd"/>
+      <w:r>
+        <w:t xml:space="preserve"> degrees of freedom, for a number of smoothing splines. The de- degrees of</w:t>
+      </w:r>
+    </w:p>
+    <w:p>
+      <w:pPr>
+        <w:pStyle w:val="ListBullet"/>
+      </w:pPr>
+      <w:proofErr w:type="spellStart"/>
+      <w:r>
+        <w:t>grees</w:t>
+      </w:r>
+      <w:proofErr w:type="spellEnd"/>
+      <w:r>
+        <w:t xml:space="preserve"> of freedom is a quantity that summarizes the flexibility of a curve; it freedom</w:t>
+      </w:r>
+    </w:p>
+    <w:p>
+      <w:pPr>
+        <w:pStyle w:val="ListBullet"/>
+      </w:pPr>
+      <w:proofErr w:type="gramStart"/>
+      <w:r>
+        <w:t>is</w:t>
+      </w:r>
+      <w:proofErr w:type="gramEnd"/>
+      <w:r>
+        <w:t xml:space="preserve"> discussed more fully in Chapter 7. The orange, blue and green squares</w:t>
+      </w:r>
+    </w:p>
+    <w:p>
+      <w:pPr>
+        <w:pStyle w:val="ListBullet"/>
+      </w:pPr>
+      <w:r>
+        <w:t xml:space="preserve">indicate the MSEs associated with the corresponding curves in the </w:t>
+      </w:r>
+      <w:proofErr w:type="spellStart"/>
+      <w:r>
+        <w:t>lefthand</w:t>
+      </w:r>
+      <w:proofErr w:type="spellEnd"/>
+    </w:p>
+    <w:p>
+      <w:pPr>
+        <w:pStyle w:val="ListBullet"/>
+      </w:pPr>
+      <w:proofErr w:type="gramStart"/>
+      <w:r>
+        <w:t>panel</w:t>
+      </w:r>
+      <w:proofErr w:type="gramEnd"/>
+      <w:r>
+        <w:t>. A more restricted and hence smoother curve has fewer degrees</w:t>
+      </w:r>
+    </w:p>
+    <w:p>
+      <w:pPr>
+        <w:pStyle w:val="ListBullet"/>
+      </w:pPr>
+      <w:r>
+        <w:t>of freedom than a wiggly curve—note that in Figure 2.9, linear regression</w:t>
+      </w:r>
+    </w:p>
+    <w:p>
+      <w:pPr>
+        <w:pStyle w:val="ListBullet"/>
+      </w:pPr>
+      <w:proofErr w:type="gramStart"/>
+      <w:r>
+        <w:t>is</w:t>
+      </w:r>
+      <w:proofErr w:type="gramEnd"/>
+      <w:r>
+        <w:t xml:space="preserve"> at the most restrictive end, with two degrees of freedom. The training</w:t>
+      </w:r>
+    </w:p>
+    <w:p>
+      <w:pPr>
+        <w:pStyle w:val="ListBullet"/>
+      </w:pPr>
+      <w:r>
+        <w:t>MSE declines monotonically as flexibility increases. In this example the</w:t>
+      </w:r>
+    </w:p>
+    <w:p>
+      <w:pPr>
+        <w:pStyle w:val="ListBullet"/>
+      </w:pPr>
+      <w:r>
+        <w:t>true f is non-linear, and so the orange linear fit is not flexible enough to</w:t>
+      </w:r>
+    </w:p>
+    <w:p>
+      <w:pPr>
+        <w:pStyle w:val="ListBullet"/>
+      </w:pPr>
+      <w:proofErr w:type="gramStart"/>
+      <w:r>
+        <w:t>estimate</w:t>
+      </w:r>
+      <w:proofErr w:type="gramEnd"/>
+      <w:r>
+        <w:t xml:space="preserve"> f well. The green curve has the lowest training MSE of all three</w:t>
+      </w:r>
+    </w:p>
+    <w:p>
+      <w:pPr>
+        <w:pStyle w:val="ListBullet"/>
+      </w:pPr>
+      <w:r>
+        <w:t>methods, since it corresponds to the most flexible of the three curves fit in</w:t>
+      </w:r>
+    </w:p>
+    <w:p>
+      <w:pPr>
+        <w:pStyle w:val="ListBullet"/>
+      </w:pPr>
+      <w:proofErr w:type="gramStart"/>
+      <w:r>
+        <w:t>the</w:t>
+      </w:r>
+      <w:proofErr w:type="gramEnd"/>
+      <w:r>
+        <w:t xml:space="preserve"> left-hand panel.</w:t>
+      </w:r>
+    </w:p>
+    <w:p>
+      <w:pPr>
+        <w:pStyle w:val="ListBullet"/>
+      </w:pPr>
+      <w:r>
+        <w:t>In this example, we know the true function f, and so we can also compute</w:t>
+      </w:r>
+    </w:p>
+    <w:p>
+      <w:pPr>
+        <w:pStyle w:val="ListBullet"/>
+      </w:pPr>
+      <w:proofErr w:type="gramStart"/>
+      <w:r>
+        <w:t>the</w:t>
+      </w:r>
+      <w:proofErr w:type="gramEnd"/>
+      <w:r>
+        <w:t xml:space="preserve"> test MSE over a very large test set, as a function of flexibility. (Of</w:t>
+      </w:r>
+    </w:p>
+    <w:p>
+      <w:pPr>
+        <w:pStyle w:val="ListBullet"/>
+      </w:pPr>
+      <w:proofErr w:type="gramStart"/>
+      <w:r>
+        <w:t>course</w:t>
+      </w:r>
+      <w:proofErr w:type="gramEnd"/>
+      <w:r>
+        <w:t>, in general f is unknown, so this will not be possible.) The test MSE</w:t>
+      </w:r>
+    </w:p>
+    <w:p>
+      <w:pPr>
+        <w:pStyle w:val="ListBullet"/>
+      </w:pPr>
+      <w:proofErr w:type="gramStart"/>
+      <w:r>
+        <w:t>is</w:t>
+      </w:r>
+      <w:proofErr w:type="gramEnd"/>
+      <w:r>
+        <w:t xml:space="preserve"> displayed using the red curve in the right-hand panel of Figure 2.9. As</w:t>
+      </w:r>
+    </w:p>
+    <w:p>
+      <w:pPr>
+        <w:pStyle w:val="ListBullet"/>
+      </w:pPr>
+      <w:r>
+        <w:t>with the training MSE, the test MSE initially declines as the level of flexibility</w:t>
+      </w:r>
+    </w:p>
+    <w:p>
+      <w:pPr>
+        <w:pStyle w:val="ListBullet"/>
+      </w:pPr>
+      <w:proofErr w:type="gramStart"/>
+      <w:r>
+        <w:t>increases</w:t>
+      </w:r>
+      <w:proofErr w:type="gramEnd"/>
+      <w:r>
+        <w:t>. However, at some point the test MSE levels off and then</w:t>
+      </w:r>
+    </w:p>
+    <w:p>
+      <w:pPr>
+        <w:pStyle w:val="ListBullet"/>
+      </w:pPr>
+      <w:proofErr w:type="gramStart"/>
+      <w:r>
+        <w:t>starts</w:t>
+      </w:r>
+      <w:proofErr w:type="gramEnd"/>
+      <w:r>
+        <w:t xml:space="preserve"> to increase again. Consequently, the orange and green curves both</w:t>
+      </w:r>
+    </w:p>
+    <w:p>
+      <w:pPr>
+        <w:pStyle w:val="ListBullet"/>
+      </w:pPr>
+      <w:proofErr w:type="gramStart"/>
+      <w:r>
+        <w:t>have</w:t>
+      </w:r>
+      <w:proofErr w:type="gramEnd"/>
+      <w:r>
+        <w:t xml:space="preserve"> high test MSE. The blue curve minimizes the test MSE, which should</w:t>
+      </w:r>
+    </w:p>
+    <w:p>
+      <w:pPr>
+        <w:pStyle w:val="ListBullet"/>
+      </w:pPr>
+      <w:r>
+        <w:t xml:space="preserve">not be surprising given that visually it appears to estimate </w:t>
+      </w:r>
+      <w:proofErr w:type="spellStart"/>
+      <w:r>
+        <w:t>f</w:t>
+      </w:r>
+      <w:proofErr w:type="spellEnd"/>
+      <w:r>
+        <w:t xml:space="preserve"> the best in the</w:t>
+      </w:r>
+    </w:p>
+    <w:p>
+      <w:pPr>
+        <w:pStyle w:val="ListBullet"/>
+      </w:pPr>
+      <w:proofErr w:type="gramStart"/>
+      <w:r>
+        <w:t>left-hand</w:t>
+      </w:r>
+      <w:proofErr w:type="gramEnd"/>
+      <w:r>
+        <w:t xml:space="preserve"> panel of Figure 2.9. The horizontal dashed line indicates </w:t>
+      </w:r>
+      <w:proofErr w:type="spellStart"/>
+      <w:r>
+        <w:t>Var</w:t>
+      </w:r>
+      <w:proofErr w:type="spellEnd"/>
+      <w:r>
+        <w:t>(),</w:t>
+      </w:r>
+    </w:p>
+    <w:p>
+      <w:pPr>
+        <w:pStyle w:val="ListBullet"/>
+      </w:pPr>
+      <w:r>
+        <w:t>the irreducible error in (2.3), which corresponds to the lowest achievable</w:t>
+      </w:r>
+    </w:p>
+    <w:p>
+      <w:pPr>
+        <w:pStyle w:val="ListBullet"/>
+      </w:pPr>
+      <w:proofErr w:type="gramStart"/>
+      <w:r>
+        <w:lastRenderedPageBreak/>
+        <w:t>test</w:t>
+      </w:r>
+      <w:proofErr w:type="gramEnd"/>
+      <w:r>
+        <w:t xml:space="preserve"> MSE among all possible methods. Hence, the smoothing spline represented</w:t>
+      </w:r>
+    </w:p>
+    <w:p>
+      <w:pPr>
+        <w:pStyle w:val="ListBullet"/>
+      </w:pPr>
+      <w:proofErr w:type="gramStart"/>
+      <w:r>
+        <w:t>by</w:t>
+      </w:r>
+      <w:proofErr w:type="gramEnd"/>
+      <w:r>
+        <w:t xml:space="preserve"> the blue curve is close to optimal.</w:t>
+      </w:r>
+    </w:p>
+    <w:p>
+      <w:pPr>
+        <w:pStyle w:val="ListBullet"/>
+      </w:pPr>
+      <w:r>
+        <w:t>In the right-hand panel of Figure 2.9, as the flexibility of the statistical</w:t>
+      </w:r>
+    </w:p>
+    <w:p>
+      <w:pPr>
+        <w:pStyle w:val="ListBullet"/>
+      </w:pPr>
+      <w:r>
+        <w:t>learning method increases, we observe a monotone decrease in the training</w:t>
+      </w:r>
+    </w:p>
+    <w:p>
+      <w:pPr>
+        <w:pStyle w:val="ListBullet"/>
+      </w:pPr>
+      <w:r>
+        <w:t>MSE and a U-shape in the test MSE. This is a fundamental property of</w:t>
+      </w:r>
+    </w:p>
+    <w:p>
+      <w:pPr>
+        <w:pStyle w:val="ListBullet"/>
+      </w:pPr>
+      <w:r>
+        <w:t>statistical learning that holds regardless of the particular data set at hand</w:t>
+      </w:r>
+    </w:p>
+    <w:p>
+      <w:pPr>
+        <w:pStyle w:val="ListBullet"/>
+      </w:pPr>
+      <w:proofErr w:type="gramStart"/>
+      <w:r>
+        <w:t>and</w:t>
+      </w:r>
+      <w:proofErr w:type="gramEnd"/>
+      <w:r>
+        <w:t xml:space="preserve"> regardless of the statistical method being used. As model flexibility</w:t>
+      </w:r>
+    </w:p>
+    <w:p>
+      <w:pPr>
+        <w:pStyle w:val="ListBullet"/>
+      </w:pPr>
+      <w:proofErr w:type="gramStart"/>
+      <w:r>
+        <w:t>increases</w:t>
+      </w:r>
+      <w:proofErr w:type="gramEnd"/>
+      <w:r>
+        <w:t>, training MSE will decrease, but the test MSE may not. When</w:t>
+      </w:r>
+    </w:p>
+    <w:p>
+      <w:pPr>
+        <w:pStyle w:val="ListBullet"/>
+      </w:pPr>
+      <w:r>
+        <w:t>a given method yields a small training MSE but a large test MSE, we are</w:t>
+      </w:r>
+    </w:p>
+    <w:p>
+      <w:pPr>
+        <w:pStyle w:val="ListBullet"/>
+      </w:pPr>
+      <w:proofErr w:type="gramStart"/>
+      <w:r>
+        <w:t>said</w:t>
+      </w:r>
+      <w:proofErr w:type="gramEnd"/>
+      <w:r>
+        <w:t xml:space="preserve"> to be overfitting the data. This happens because our statistical learning</w:t>
+      </w:r>
+    </w:p>
+    <w:p>
+      <w:pPr>
+        <w:pStyle w:val="ListBullet"/>
+      </w:pPr>
+      <w:r>
+        <w:t>procedure is working too hard to find patterns in the training data, and</w:t>
+      </w:r>
+    </w:p>
+    <w:p>
+      <w:pPr>
+        <w:pStyle w:val="ListBullet"/>
+      </w:pPr>
+      <w:r>
+        <w:t>may be picking up some patterns that are just caused by random chance</w:t>
+      </w:r>
+    </w:p>
+    <w:p>
+      <w:pPr>
+        <w:pStyle w:val="ListBullet"/>
+      </w:pPr>
+      <w:proofErr w:type="gramStart"/>
+      <w:r>
+        <w:t>rather</w:t>
+      </w:r>
+      <w:proofErr w:type="gramEnd"/>
+      <w:r>
+        <w:t xml:space="preserve"> than by true properties of the unknown function f. When we overfit</w:t>
+      </w:r>
+    </w:p>
+    <w:p>
+      <w:pPr>
+        <w:pStyle w:val="ListBullet"/>
+      </w:pPr>
+      <w:r>
+        <w:t>the training data, the test MSE will be very large because the supposed</w:t>
+      </w:r>
+    </w:p>
+    <w:p>
+      <w:pPr>
+        <w:pStyle w:val="ListBullet"/>
+      </w:pPr>
+      <w:r>
+        <w:t>patterns that the method found in the training data simply don’t exist</w:t>
+      </w:r>
+    </w:p>
+    <w:p>
+      <w:pPr>
+        <w:pStyle w:val="ListBullet"/>
+      </w:pPr>
+      <w:proofErr w:type="gramStart"/>
+      <w:r>
+        <w:t>in</w:t>
+      </w:r>
+      <w:proofErr w:type="gramEnd"/>
+      <w:r>
+        <w:t xml:space="preserve"> the test data. Note that regardless of whether or not overfitting has</w:t>
+      </w:r>
+    </w:p>
+    <w:p>
+      <w:pPr>
+        <w:pStyle w:val="ListBullet"/>
+      </w:pPr>
+      <w:r>
+        <w:t>occurred, we almost always expect the training MSE to be smaller than</w:t>
+      </w:r>
+    </w:p>
+    <w:p>
+      <w:pPr>
+        <w:pStyle w:val="ListBullet"/>
+      </w:pPr>
+      <w:r>
+        <w:t>the test MSE because most statistical learning methods either directly or</w:t>
+      </w:r>
+    </w:p>
+    <w:p>
+      <w:pPr>
+        <w:pStyle w:val="ListBullet"/>
+      </w:pPr>
+      <w:proofErr w:type="gramStart"/>
+      <w:r>
+        <w:t>indirectly</w:t>
+      </w:r>
+      <w:proofErr w:type="gramEnd"/>
+      <w:r>
+        <w:t xml:space="preserve"> seek to minimize the training MSE. Overfitting refers specifically</w:t>
+      </w:r>
+    </w:p>
+    <w:p>
+      <w:pPr>
+        <w:pStyle w:val="ListBullet"/>
+      </w:pPr>
+      <w:r>
+        <w:t>to the case in which a less flexible model would have yielded a smaller</w:t>
+      </w:r>
+    </w:p>
+    <w:p>
+      <w:pPr>
+        <w:pStyle w:val="ListBullet"/>
+      </w:pPr>
+      <w:proofErr w:type="gramStart"/>
+      <w:r>
+        <w:t>test</w:t>
+      </w:r>
+      <w:proofErr w:type="gramEnd"/>
+      <w:r>
+        <w:t xml:space="preserve"> MSE.</w:t>
+      </w:r>
+    </w:p>
+    <w:p>
+      <w:pPr>
+        <w:pStyle w:val="ListBullet"/>
+      </w:pPr>
+      <w:r>
+        <w:t>2.2 Assessing Model Accuracy 33</w:t>
+      </w:r>
+    </w:p>
+    <w:p>
+      <w:pPr>
+        <w:pStyle w:val="ListBullet"/>
+      </w:pPr>
+      <w:r>
+        <w:t>0 20 40 60 80 100</w:t>
+      </w:r>
+    </w:p>
+    <w:p>
+      <w:pPr>
+        <w:pStyle w:val="ListBullet"/>
+      </w:pPr>
+      <w:r>
+        <w:t>2 4 6 8 10 12</w:t>
+      </w:r>
+    </w:p>
+    <w:p>
+      <w:pPr>
+        <w:pStyle w:val="ListBullet"/>
+      </w:pPr>
+      <w:r>
+        <w:t>X</w:t>
+      </w:r>
+    </w:p>
+    <w:p>
+      <w:pPr>
+        <w:pStyle w:val="ListBullet"/>
+      </w:pPr>
+      <w:r>
+        <w:t>Y</w:t>
+      </w:r>
+    </w:p>
+    <w:p>
+      <w:pPr>
+        <w:pStyle w:val="ListBullet"/>
+      </w:pPr>
+      <w:r>
+        <w:t>2 5 10 20</w:t>
+      </w:r>
+    </w:p>
+    <w:p>
+      <w:pPr>
+        <w:pStyle w:val="ListBullet"/>
+      </w:pPr>
+      <w:r>
+        <w:t>0.0 0.5 1.0 1.5 2.0 2.5</w:t>
+      </w:r>
+    </w:p>
+    <w:p>
+      <w:pPr>
+        <w:pStyle w:val="ListBullet"/>
+      </w:pPr>
+      <w:r>
+        <w:t>Flexibility</w:t>
+      </w:r>
+    </w:p>
+    <w:p>
+      <w:pPr>
+        <w:pStyle w:val="ListBullet"/>
+      </w:pPr>
+      <w:r>
+        <w:t>Mean Squared Error</w:t>
+      </w:r>
+    </w:p>
+    <w:p>
+      <w:pPr>
+        <w:pStyle w:val="ListBullet"/>
+      </w:pPr>
+      <w:r>
+        <w:t>FIGURE 2.10. Details are as in Figure 2.9, using a different true f that is</w:t>
+      </w:r>
+    </w:p>
+    <w:p>
+      <w:pPr>
+        <w:pStyle w:val="ListBullet"/>
+      </w:pPr>
+      <w:proofErr w:type="gramStart"/>
+      <w:r>
+        <w:t>much</w:t>
+      </w:r>
+      <w:proofErr w:type="gramEnd"/>
+      <w:r>
+        <w:t xml:space="preserve"> closer to linear. In this setting, linear regression provides a very good fit to</w:t>
+      </w:r>
+    </w:p>
+    <w:p>
+      <w:pPr>
+        <w:pStyle w:val="ListBullet"/>
+      </w:pPr>
+      <w:proofErr w:type="gramStart"/>
+      <w:r>
+        <w:t>the</w:t>
+      </w:r>
+      <w:proofErr w:type="gramEnd"/>
+      <w:r>
+        <w:t xml:space="preserve"> data.</w:t>
+      </w:r>
+    </w:p>
+    <w:p>
+      <w:pPr>
+        <w:pStyle w:val="ListBullet"/>
+      </w:pPr>
+      <w:r>
+        <w:t>Figure 2.10 provides another example in which the true f is approximately</w:t>
+      </w:r>
+    </w:p>
+    <w:p>
+      <w:pPr>
+        <w:pStyle w:val="ListBullet"/>
+      </w:pPr>
+      <w:proofErr w:type="gramStart"/>
+      <w:r>
+        <w:t>linear</w:t>
+      </w:r>
+      <w:proofErr w:type="gramEnd"/>
+      <w:r>
+        <w:t>. Again we observe that the training MSE decreases monotonically</w:t>
+      </w:r>
+    </w:p>
+    <w:p>
+      <w:pPr>
+        <w:pStyle w:val="ListBullet"/>
+      </w:pPr>
+      <w:r>
+        <w:t>as the model flexibility increases, and that there is a U-shape in</w:t>
+      </w:r>
+    </w:p>
+    <w:p>
+      <w:pPr>
+        <w:pStyle w:val="ListBullet"/>
+      </w:pPr>
+      <w:proofErr w:type="gramStart"/>
+      <w:r>
+        <w:t>the</w:t>
+      </w:r>
+      <w:proofErr w:type="gramEnd"/>
+      <w:r>
+        <w:t xml:space="preserve"> test MSE. However, because the truth is close to linear, the test MSE</w:t>
+      </w:r>
+    </w:p>
+    <w:p>
+      <w:pPr>
+        <w:pStyle w:val="ListBullet"/>
+      </w:pPr>
+      <w:r>
+        <w:t>only decreases slightly before increasing again, so that the orange least</w:t>
+      </w:r>
+    </w:p>
+    <w:p>
+      <w:pPr>
+        <w:pStyle w:val="ListBullet"/>
+      </w:pPr>
+      <w:proofErr w:type="gramStart"/>
+      <w:r>
+        <w:t>squares</w:t>
+      </w:r>
+      <w:proofErr w:type="gramEnd"/>
+      <w:r>
+        <w:t xml:space="preserve"> fit is substantially better than the highly flexible green curve. Finally,</w:t>
+      </w:r>
+    </w:p>
+    <w:p>
+      <w:pPr>
+        <w:pStyle w:val="ListBullet"/>
+      </w:pPr>
+      <w:r>
+        <w:t>Figure 2.11 displays an example in which f is highly non-linear. The</w:t>
+      </w:r>
+    </w:p>
+    <w:p>
+      <w:pPr>
+        <w:pStyle w:val="ListBullet"/>
+      </w:pPr>
+      <w:r>
+        <w:t>training and test MSE curves still exhibit the same general patterns, but</w:t>
+      </w:r>
+    </w:p>
+    <w:p>
+      <w:pPr>
+        <w:pStyle w:val="ListBullet"/>
+      </w:pPr>
+      <w:r>
+        <w:t>now there is a rapid decrease in both curves before the test MSE starts to</w:t>
+      </w:r>
+    </w:p>
+    <w:p>
+      <w:pPr>
+        <w:pStyle w:val="ListBullet"/>
+      </w:pPr>
+      <w:proofErr w:type="gramStart"/>
+      <w:r>
+        <w:t>increase</w:t>
+      </w:r>
+      <w:proofErr w:type="gramEnd"/>
+      <w:r>
+        <w:t xml:space="preserve"> slowly.</w:t>
+      </w:r>
+    </w:p>
+    <w:p>
+      <w:pPr>
+        <w:pStyle w:val="ListBullet"/>
+      </w:pPr>
+      <w:r>
+        <w:lastRenderedPageBreak/>
+        <w:t>In practice, one can usually compute the training MSE with relative</w:t>
+      </w:r>
+    </w:p>
+    <w:p>
+      <w:pPr>
+        <w:pStyle w:val="ListBullet"/>
+      </w:pPr>
+      <w:r>
+        <w:t>ease, but estimating test MSE is considerably more difficult because usually</w:t>
+      </w:r>
+    </w:p>
+    <w:p>
+      <w:pPr>
+        <w:pStyle w:val="ListBullet"/>
+      </w:pPr>
+      <w:proofErr w:type="gramStart"/>
+      <w:r>
+        <w:t>no</w:t>
+      </w:r>
+      <w:proofErr w:type="gramEnd"/>
+      <w:r>
+        <w:t xml:space="preserve"> test data are available. As the previous three examples illustrate, the</w:t>
+      </w:r>
+    </w:p>
+    <w:p>
+      <w:pPr>
+        <w:pStyle w:val="ListBullet"/>
+      </w:pPr>
+      <w:r>
+        <w:t>flexibility level corresponding to the model with the minimal test MSE can</w:t>
+      </w:r>
+    </w:p>
+    <w:p>
+      <w:pPr>
+        <w:pStyle w:val="ListBullet"/>
+      </w:pPr>
+      <w:proofErr w:type="gramStart"/>
+      <w:r>
+        <w:t>vary</w:t>
+      </w:r>
+      <w:proofErr w:type="gramEnd"/>
+      <w:r>
+        <w:t xml:space="preserve"> considerably among data sets. Throughout this book, we discuss a</w:t>
+      </w:r>
+    </w:p>
+    <w:p>
+      <w:pPr>
+        <w:pStyle w:val="ListBullet"/>
+      </w:pPr>
+      <w:r>
+        <w:t>variety of approaches that can be used in practice to estimate this minimum</w:t>
+      </w:r>
+    </w:p>
+    <w:p>
+      <w:pPr>
+        <w:pStyle w:val="ListBullet"/>
+      </w:pPr>
+      <w:proofErr w:type="gramStart"/>
+      <w:r>
+        <w:t>point</w:t>
+      </w:r>
+      <w:proofErr w:type="gramEnd"/>
+      <w:r>
+        <w:t xml:space="preserve">. One important method is cross-validation (Chapter 5), which is a </w:t>
+      </w:r>
+      <w:proofErr w:type="spellStart"/>
+      <w:r>
+        <w:t>crossmethod</w:t>
+      </w:r>
+      <w:proofErr w:type="spellEnd"/>
+    </w:p>
+    <w:p>
+      <w:pPr>
+        <w:pStyle w:val="ListBullet"/>
+      </w:pPr>
+      <w:proofErr w:type="gramStart"/>
+      <w:r>
+        <w:t>for</w:t>
+      </w:r>
+      <w:proofErr w:type="gramEnd"/>
+      <w:r>
+        <w:t xml:space="preserve"> estimating test MSE using the training data.</w:t>
+      </w:r>
     </w:p>
     <w:sectPr>
       <w:pgSz w:w="12240" w:h="15840"/>
@@ -2987,7 +5911,7 @@
 </file>
 
 <file path=word/numbering.xml><?xml version="1.0" encoding="utf-8"?>
-<w:numbering xmlns:wpc="http://schemas.microsoft.com/office/word/2010/wordprocessingCanvas" xmlns:cx="http://schemas.microsoft.com/office/drawing/2014/chartex" xmlns:cx1="http://schemas.microsoft.com/office/drawing/2015/9/8/chartex" xmlns:cx2="http://schemas.microsoft.com/office/drawing/2015/10/21/chartex" xmlns:cx3="http://schemas.microsoft.com/office/drawing/2016/5/9/chartex" xmlns:cx4="http://schemas.microsoft.com/office/drawing/2016/5/10/chartex" xmlns:cx5="http://schemas.microsoft.com/office/drawing/2016/5/11/chartex" xmlns:cx6="http://schemas.microsoft.com/office/drawing/2016/5/12/chartex" xmlns:cx7="http://schemas.microsoft.com/office/drawing/2016/5/13/chartex" xmlns:cx8="http://schemas.microsoft.com/office/drawing/2016/5/14/chartex" xmlns:mc="http://schemas.openxmlformats.org/markup-compatibility/2006" xmlns:aink="http://schemas.microsoft.com/office/drawing/2016/ink" xmlns:am3d="http://schemas.microsoft.com/office/drawing/2017/model3d" xmlns:o="urn:schemas-microsoft-com:office:office" xmlns:r="http://schemas.openxmlformats.org/officeDocument/2006/relationships" xmlns:m="http://schemas.openxmlformats.org/officeDocument/2006/math" xmlns:v="urn:schemas-microsoft-com:vml" xmlns:wp14="http://schemas.microsoft.com/office/word/2010/wordprocessingDrawing" xmlns:wp="http://schemas.openxmlformats.org/drawingml/2006/wordprocessingDrawing" xmlns:w10="urn:schemas-microsoft-com:office:word" xmlns:w="http://schemas.openxmlformats.org/wordprocessingml/2006/main" xmlns:w14="http://schemas.microsoft.com/office/word/2010/wordml" xmlns:w15="http://schemas.microsoft.com/office/word/2012/wordml" xmlns:w16cid="http://schemas.microsoft.com/office/word/2016/wordml/cid" xmlns:w16se="http://schemas.microsoft.com/office/word/2015/wordml/symex" xmlns:wpg="http://schemas.microsoft.com/office/word/2010/wordprocessingGroup" xmlns:wpi="http://schemas.microsoft.com/office/word/2010/wordprocessingInk" xmlns:wne="http://schemas.microsoft.com/office/word/2006/wordml" xmlns:wps="http://schemas.microsoft.com/office/word/2010/wordprocessingShape" mc:Ignorable="w14 w15 w16se w16cid wp14">
+<w:numbering xmlns:wpc="http://schemas.microsoft.com/office/word/2010/wordprocessingCanvas" xmlns:mc="http://schemas.openxmlformats.org/markup-compatibility/2006" xmlns:o="urn:schemas-microsoft-com:office:office" xmlns:r="http://schemas.openxmlformats.org/officeDocument/2006/relationships" xmlns:m="http://schemas.openxmlformats.org/officeDocument/2006/math" xmlns:v="urn:schemas-microsoft-com:vml" xmlns:wp14="http://schemas.microsoft.com/office/word/2010/wordprocessingDrawing" xmlns:wp="http://schemas.openxmlformats.org/drawingml/2006/wordprocessingDrawing" xmlns:w10="urn:schemas-microsoft-com:office:word" xmlns:w="http://schemas.openxmlformats.org/wordprocessingml/2006/main" xmlns:w14="http://schemas.microsoft.com/office/word/2010/wordml" xmlns:w15="http://schemas.microsoft.com/office/word/2012/wordml" xmlns:wpg="http://schemas.microsoft.com/office/word/2010/wordprocessingGroup" xmlns:wpi="http://schemas.microsoft.com/office/word/2010/wordprocessingInk" xmlns:wne="http://schemas.microsoft.com/office/word/2006/wordml" xmlns:wps="http://schemas.microsoft.com/office/word/2010/wordprocessingShape" mc:Ignorable="w14 w15 wp14">
   <w:abstractNum w:abstractNumId="0" w15:restartNumberingAfterBreak="0">
     <w:nsid w:val="FFFFFF89"/>
     <w:multiLevelType w:val="singleLevel"/>
@@ -3022,7 +5946,7 @@
 </file>
 
 <file path=word/styles.xml><?xml version="1.0" encoding="utf-8"?>
-<w:styles xmlns:mc="http://schemas.openxmlformats.org/markup-compatibility/2006" xmlns:r="http://schemas.openxmlformats.org/officeDocument/2006/relationships" xmlns:w="http://schemas.openxmlformats.org/wordprocessingml/2006/main" xmlns:w14="http://schemas.microsoft.com/office/word/2010/wordml" xmlns:w15="http://schemas.microsoft.com/office/word/2012/wordml" xmlns:w16cid="http://schemas.microsoft.com/office/word/2016/wordml/cid" xmlns:w16se="http://schemas.microsoft.com/office/word/2015/wordml/symex" mc:Ignorable="w14 w15 w16se w16cid">
+<w:styles xmlns:mc="http://schemas.openxmlformats.org/markup-compatibility/2006" xmlns:r="http://schemas.openxmlformats.org/officeDocument/2006/relationships" xmlns:w="http://schemas.openxmlformats.org/wordprocessingml/2006/main" xmlns:w14="http://schemas.microsoft.com/office/word/2010/wordml" xmlns:w15="http://schemas.microsoft.com/office/word/2012/wordml" mc:Ignorable="w14 w15">
   <w:docDefaults>
     <w:rPrDefault>
       <w:rPr>
@@ -3038,7 +5962,7 @@
       </w:pPr>
     </w:pPrDefault>
   </w:docDefaults>
-  <w:latentStyles w:defLockedState="0" w:defUIPriority="99" w:defSemiHidden="0" w:defUnhideWhenUsed="0" w:defQFormat="0" w:count="375">
+  <w:latentStyles w:defLockedState="0" w:defUIPriority="99" w:defSemiHidden="0" w:defUnhideWhenUsed="0" w:defQFormat="0" w:count="371">
     <w:lsdException w:name="Normal" w:uiPriority="0" w:qFormat="1"/>
     <w:lsdException w:name="heading 1" w:uiPriority="9" w:qFormat="1"/>
     <w:lsdException w:name="heading 2" w:semiHidden="1" w:uiPriority="9" w:unhideWhenUsed="1" w:qFormat="1"/>
@@ -3410,10 +6334,6 @@
     <w:lsdException w:name="List Table 5 Dark Accent 6" w:uiPriority="50"/>
     <w:lsdException w:name="List Table 6 Colorful Accent 6" w:uiPriority="51"/>
     <w:lsdException w:name="List Table 7 Colorful Accent 6" w:uiPriority="52"/>
-    <w:lsdException w:name="Mention" w:semiHidden="1" w:unhideWhenUsed="1"/>
-    <w:lsdException w:name="Smart Hyperlink" w:semiHidden="1" w:unhideWhenUsed="1"/>
-    <w:lsdException w:name="Hashtag" w:semiHidden="1" w:unhideWhenUsed="1"/>
-    <w:lsdException w:name="Unresolved Mention" w:semiHidden="1" w:unhideWhenUsed="1"/>
   </w:latentStyles>
   <w:style w:type="paragraph" w:default="1" w:styleId="Normal">
     <w:name w:val="Normal"/>

</xml_diff>